<commit_message>
slighly changed manuscript version 6
</commit_message>
<xml_diff>
--- a/word_documents_and_figures/manuscript/Comparing metagenomica and total RNA_v6.docx
+++ b/word_documents_and_figures/manuscript/Comparing metagenomica and total RNA_v6.docx
@@ -2876,6 +2876,7 @@
           <w:highlight w:val="yellow"/>
         </w:rPr>
       </w:pPr>
+      <w:commentRangeStart w:id="3"/>
       <w:r>
         <w:rPr>
           <w:highlight w:val="yellow"/>
@@ -2896,22 +2897,29 @@
         </w:rPr>
         <w:t xml:space="preserve"> specifications</w:t>
       </w:r>
+      <w:commentRangeEnd w:id="3"/>
+      <w:r>
+        <w:rPr>
+          <w:rStyle w:val="CommentReference"/>
+        </w:rPr>
+        <w:commentReference w:id="3"/>
+      </w:r>
     </w:p>
     <w:p/>
     <w:p>
       <w:pPr>
         <w:spacing w:line="360" w:lineRule="auto"/>
       </w:pPr>
-      <w:commentRangeStart w:id="3"/>
+      <w:commentRangeStart w:id="4"/>
       <w:r>
         <w:t>The workflow of this study is shown in Fig. 1.</w:t>
       </w:r>
-      <w:commentRangeEnd w:id="3"/>
+      <w:commentRangeEnd w:id="4"/>
       <w:r>
         <w:rPr>
           <w:rStyle w:val="CommentReference"/>
         </w:rPr>
-        <w:commentReference w:id="3"/>
+        <w:commentReference w:id="4"/>
       </w:r>
     </w:p>
     <w:p>
@@ -2973,27 +2981,14 @@
       <w:r>
         <w:t xml:space="preserve">Figure </w:t>
       </w:r>
-      <w:r>
-        <w:fldChar w:fldCharType="begin"/>
-      </w:r>
-      <w:r>
-        <w:instrText xml:space="preserve"> SEQ Figure \* ARABIC </w:instrText>
-      </w:r>
-      <w:r>
-        <w:fldChar w:fldCharType="separate"/>
-      </w:r>
-      <w:r>
-        <w:rPr>
-          <w:noProof/>
-        </w:rPr>
-        <w:t>1</w:t>
-      </w:r>
-      <w:r>
-        <w:rPr>
-          <w:noProof/>
-        </w:rPr>
-        <w:fldChar w:fldCharType="end"/>
-      </w:r>
+      <w:fldSimple w:instr=" SEQ Figure \* ARABIC ">
+        <w:r>
+          <w:rPr>
+            <w:noProof/>
+          </w:rPr>
+          <w:t>1</w:t>
+        </w:r>
+      </w:fldSimple>
       <w:r>
         <w:t>: Study workflow</w:t>
       </w:r>
@@ -3259,27 +3254,14 @@
       <w:r>
         <w:t xml:space="preserve">Table </w:t>
       </w:r>
-      <w:r>
-        <w:fldChar w:fldCharType="begin"/>
-      </w:r>
-      <w:r>
-        <w:instrText xml:space="preserve"> SEQ Table \* ARABIC </w:instrText>
-      </w:r>
-      <w:r>
-        <w:fldChar w:fldCharType="separate"/>
-      </w:r>
-      <w:r>
-        <w:rPr>
-          <w:noProof/>
-        </w:rPr>
-        <w:t>1</w:t>
-      </w:r>
-      <w:r>
-        <w:rPr>
-          <w:noProof/>
-        </w:rPr>
-        <w:fldChar w:fldCharType="end"/>
-      </w:r>
+      <w:fldSimple w:instr=" SEQ Table \* ARABIC ">
+        <w:r>
+          <w:rPr>
+            <w:noProof/>
+          </w:rPr>
+          <w:t>1</w:t>
+        </w:r>
+      </w:fldSimple>
       <w:r>
         <w:t>: Microbial composition of the mock community (</w:t>
       </w:r>
@@ -5255,6 +5237,7 @@
       <w:r>
         <w:t xml:space="preserve"> prepared </w:t>
       </w:r>
+      <w:commentRangeStart w:id="5"/>
       <w:r>
         <w:rPr>
           <w:highlight w:val="yellow"/>
@@ -5281,6 +5264,13 @@
           <w:highlight w:val="yellow"/>
         </w:rPr>
         <w:t>with NEB stranded total RNA library preparation</w:t>
+      </w:r>
+      <w:commentRangeEnd w:id="5"/>
+      <w:r>
+        <w:rPr>
+          <w:rStyle w:val="CommentReference"/>
+        </w:rPr>
+        <w:commentReference w:id="5"/>
       </w:r>
       <w:r>
         <w:t xml:space="preserve"> while skipping the mRNA enrichment step to create a total RNA library</w:t>
@@ -5421,7 +5411,19 @@
         <w:rPr>
           <w:highlight w:val="yellow"/>
         </w:rPr>
-        <w:t>[how much will it vary because of our normalization method?]</w:t>
+        <w:t xml:space="preserve">[how much will it vary </w:t>
+      </w:r>
+      <w:r>
+        <w:rPr>
+          <w:highlight w:val="yellow"/>
+        </w:rPr>
+        <w:t xml:space="preserve">per sample </w:t>
+      </w:r>
+      <w:r>
+        <w:rPr>
+          <w:highlight w:val="yellow"/>
+        </w:rPr>
+        <w:t>because of our normalization method?]</w:t>
       </w:r>
       <w:r>
         <w:t>,</w:t>
@@ -5676,11 +5678,19 @@
       <w:r>
         <w:t xml:space="preserve"> </w:t>
       </w:r>
+      <w:commentRangeStart w:id="6"/>
       <w:r>
         <w:rPr>
           <w:highlight w:val="yellow"/>
         </w:rPr>
         <w:t>with default parameters</w:t>
+      </w:r>
+      <w:commentRangeEnd w:id="6"/>
+      <w:r>
+        <w:rPr>
+          <w:rStyle w:val="CommentReference"/>
+        </w:rPr>
+        <w:commentReference w:id="6"/>
       </w:r>
       <w:r>
         <w:t xml:space="preserve">, </w:t>
@@ -6675,7 +6685,7 @@
       <w:pPr>
         <w:spacing w:line="360" w:lineRule="auto"/>
       </w:pPr>
-      <w:commentRangeStart w:id="4"/>
+      <w:commentRangeStart w:id="7"/>
       <w:r>
         <w:rPr>
           <w:noProof/>
@@ -6723,12 +6733,12 @@
           </wp:inline>
         </w:drawing>
       </w:r>
-      <w:commentRangeEnd w:id="4"/>
+      <w:commentRangeEnd w:id="7"/>
       <w:r>
         <w:rPr>
           <w:rStyle w:val="CommentReference"/>
         </w:rPr>
-        <w:commentReference w:id="4"/>
+        <w:commentReference w:id="7"/>
       </w:r>
       <w:r>
         <w:rPr>
@@ -6974,19 +6984,7 @@
         <w:t xml:space="preserve">Note: the order of independent variables in the regression model will be important and has an impact </w:t>
       </w:r>
       <w:r>
-        <w:t xml:space="preserve">on </w:t>
-      </w:r>
-      <w:r>
-        <w:t>the d</w:t>
-      </w:r>
-      <w:r>
-        <w:t>ependent variable (y</w:t>
-      </w:r>
-      <w:r>
-        <w:t>)</w:t>
-      </w:r>
-      <w:r>
-        <w:t xml:space="preserve">. </w:t>
+        <w:t xml:space="preserve">on the dependent variable (y). </w:t>
       </w:r>
       <w:r>
         <w:t xml:space="preserve">Therefore, we will perform a grid search to identify the optimal order of </w:t>
@@ -7194,13 +7192,7 @@
         <w:t>will be analysed further in the next step.</w:t>
       </w:r>
       <w:r>
-        <w:t xml:space="preserve"> We can also calculate which pipeline(s) differ the least from the </w:t>
-      </w:r>
-      <w:r>
-        <w:t>expected</w:t>
-      </w:r>
-      <w:r>
-        <w:t xml:space="preserve"> community composition, indicating the best performing pipeline(s) based on chi squared tests.</w:t>
+        <w:t xml:space="preserve"> We can also calculate which pipeline(s) differ the least from the expected community composition, indicating the best performing pipeline(s) based on chi squared tests.</w:t>
       </w:r>
     </w:p>
     <w:p>
@@ -7234,19 +7226,7 @@
         <w:rPr>
           <w:highlight w:val="yellow"/>
         </w:rPr>
-        <w:t xml:space="preserve">is it statistically valid to exclude all pipelines that differ from the expected community composition with a p value </w:t>
-      </w:r>
-      <w:r>
-        <w:rPr>
-          <w:highlight w:val="yellow"/>
-        </w:rPr>
-        <w:t>≤</w:t>
-      </w:r>
-      <w:r>
-        <w:rPr>
-          <w:highlight w:val="yellow"/>
-        </w:rPr>
-        <w:t xml:space="preserve"> x where x could be much higher than 0.05?</w:t>
+        <w:t>is it statistically valid to exclude all pipelines that differ from the expected community composition with a p value ≤ x where x could be much higher than 0.05?</w:t>
       </w:r>
       <w:r>
         <w:rPr>
@@ -7480,10 +7460,7 @@
         <w:t>re the same relationships</w:t>
       </w:r>
       <w:r>
-        <w:t xml:space="preserve"> </w:t>
-      </w:r>
-      <w:r>
-        <w:t>among pipelines</w:t>
+        <w:t xml:space="preserve"> among pipelines</w:t>
       </w:r>
       <w:r>
         <w:t xml:space="preserve"> observed </w:t>
@@ -7567,13 +7544,7 @@
         <w:t xml:space="preserve"> should also differ significantly</w:t>
       </w:r>
       <w:r>
-        <w:t xml:space="preserve"> when run on </w:t>
-      </w:r>
-      <w:r>
-        <w:t>fish tank</w:t>
-      </w:r>
-      <w:r>
-        <w:t xml:space="preserve"> samples.</w:t>
+        <w:t xml:space="preserve"> when run on fish tank samples.</w:t>
       </w:r>
     </w:p>
     <w:p>
@@ -9262,7 +9233,7 @@
         <w:ind w:firstLine="720"/>
         <w:jc w:val="both"/>
         <w:rPr>
-          <w:ins w:id="5" w:author="Christopher Hempel" w:date="2020-06-11T13:47:00Z"/>
+          <w:ins w:id="8" w:author="Christopher Hempel" w:date="2020-06-11T13:47:00Z"/>
           <w:rFonts w:ascii="Calibri" w:hAnsi="Calibri" w:cs="Calibri"/>
           <w:color w:val="000000" w:themeColor="text1"/>
         </w:rPr>
@@ -9274,13 +9245,13 @@
         <w:ind w:firstLine="720"/>
         <w:jc w:val="both"/>
         <w:rPr>
-          <w:ins w:id="6" w:author="Christopher Hempel" w:date="2020-06-11T14:02:00Z"/>
-          <w:rFonts w:ascii="Calibri" w:hAnsi="Calibri" w:cs="Calibri"/>
-          <w:color w:val="000000" w:themeColor="text1"/>
-        </w:rPr>
-      </w:pPr>
-      <w:commentRangeStart w:id="7"/>
-      <w:ins w:id="8" w:author="Christopher Hempel" w:date="2020-06-11T14:02:00Z">
+          <w:ins w:id="9" w:author="Christopher Hempel" w:date="2020-06-11T14:02:00Z"/>
+          <w:rFonts w:ascii="Calibri" w:hAnsi="Calibri" w:cs="Calibri"/>
+          <w:color w:val="000000" w:themeColor="text1"/>
+        </w:rPr>
+      </w:pPr>
+      <w:commentRangeStart w:id="10"/>
+      <w:ins w:id="11" w:author="Christopher Hempel" w:date="2020-06-11T14:02:00Z">
         <w:r>
           <w:rPr>
             <w:rFonts w:ascii="Calibri" w:hAnsi="Calibri" w:cs="Calibri"/>
@@ -9492,12 +9463,12 @@
           </w:rPr>
           <w:t>.</w:t>
         </w:r>
-        <w:commentRangeEnd w:id="7"/>
+        <w:commentRangeEnd w:id="10"/>
         <w:r>
           <w:rPr>
             <w:rStyle w:val="CommentReference"/>
           </w:rPr>
-          <w:commentReference w:id="7"/>
+          <w:commentReference w:id="10"/>
         </w:r>
       </w:ins>
     </w:p>
@@ -9507,7 +9478,7 @@
         <w:ind w:firstLine="720"/>
         <w:jc w:val="both"/>
         <w:rPr>
-          <w:ins w:id="9" w:author="Christopher Hempel" w:date="2020-06-11T14:02:00Z"/>
+          <w:ins w:id="12" w:author="Christopher Hempel" w:date="2020-06-11T14:02:00Z"/>
           <w:rFonts w:ascii="Calibri" w:hAnsi="Calibri" w:cs="Calibri"/>
           <w:color w:val="000000" w:themeColor="text1"/>
         </w:rPr>
@@ -9523,7 +9494,7 @@
           <w:color w:val="000000" w:themeColor="text1"/>
         </w:rPr>
       </w:pPr>
-      <w:ins w:id="10" w:author="Christopher Hempel" w:date="2020-06-11T14:02:00Z">
+      <w:ins w:id="13" w:author="Christopher Hempel" w:date="2020-06-11T14:02:00Z">
         <w:r>
           <w:rPr>
             <w:rFonts w:ascii="Calibri" w:hAnsi="Calibri" w:cs="Calibri"/>
@@ -9580,7 +9551,7 @@
           </w:rPr>
           <w:t xml:space="preserve">﻿Illumina </w:t>
         </w:r>
-        <w:commentRangeStart w:id="11"/>
+        <w:commentRangeStart w:id="14"/>
         <w:proofErr w:type="spellStart"/>
         <w:r>
           <w:rPr>
@@ -9589,13 +9560,13 @@
           </w:rPr>
           <w:t>HiSeq</w:t>
         </w:r>
-        <w:commentRangeEnd w:id="11"/>
+        <w:commentRangeEnd w:id="14"/>
         <w:proofErr w:type="spellEnd"/>
         <w:r>
           <w:rPr>
             <w:rStyle w:val="CommentReference"/>
           </w:rPr>
-          <w:commentReference w:id="11"/>
+          <w:commentReference w:id="14"/>
         </w:r>
         <w:r>
           <w:rPr>
@@ -9686,7 +9657,7 @@
           </w:rPr>
           <w:t xml:space="preserve">. </w:t>
         </w:r>
-        <w:commentRangeStart w:id="12"/>
+        <w:commentRangeStart w:id="15"/>
         <w:r>
           <w:rPr>
             <w:rFonts w:ascii="Calibri" w:hAnsi="Calibri" w:cs="Calibri"/>
@@ -9694,12 +9665,12 @@
           </w:rPr>
           <w:t>However, running these sequencers is expensive, and for many biomonitoring applications, it is important to consider the limited budget available to stakeholders. Consequently, the use of these high sequencing output sequencers might not be affordable yet for routine biomonitoring.</w:t>
         </w:r>
-        <w:commentRangeEnd w:id="12"/>
+        <w:commentRangeEnd w:id="15"/>
         <w:r>
           <w:rPr>
             <w:rStyle w:val="CommentReference"/>
           </w:rPr>
-          <w:commentReference w:id="12"/>
+          <w:commentReference w:id="15"/>
         </w:r>
       </w:ins>
     </w:p>
@@ -9718,9 +9689,9 @@
           <w:color w:val="000000" w:themeColor="text1"/>
         </w:rPr>
       </w:pPr>
-      <w:commentRangeStart w:id="13"/>
-      <w:commentRangeStart w:id="14"/>
-      <w:ins w:id="15" w:author="Christopher Hempel" w:date="2020-06-11T23:10:00Z">
+      <w:commentRangeStart w:id="16"/>
+      <w:commentRangeStart w:id="17"/>
+      <w:ins w:id="18" w:author="Christopher Hempel" w:date="2020-06-11T23:10:00Z">
         <w:r>
           <w:rPr>
             <w:rFonts w:ascii="Calibri" w:hAnsi="Calibri" w:cs="Calibri"/>
@@ -9728,21 +9699,21 @@
           </w:rPr>
           <w:t>We predicted that by using total RNA-Seq, we would be able to accurately profile the entire microbial mock community at a moderate sequencing depth and that this approach would outperform metagenomics. This would make total RNA-Seq attractive and affordable for stakeholders. We also predicted that significant differences would be observable for both the microbial mock community and the fish tank sample using different bioinformatic pipelines.</w:t>
         </w:r>
-        <w:commentRangeEnd w:id="13"/>
+        <w:commentRangeEnd w:id="16"/>
         <w:r>
           <w:rPr>
             <w:rFonts w:ascii="Calibri" w:hAnsi="Calibri" w:cs="Calibri"/>
             <w:color w:val="000000" w:themeColor="text1"/>
           </w:rPr>
-          <w:commentReference w:id="13"/>
+          <w:commentReference w:id="16"/>
         </w:r>
-        <w:commentRangeEnd w:id="14"/>
+        <w:commentRangeEnd w:id="17"/>
         <w:r>
           <w:rPr>
             <w:rFonts w:ascii="Calibri" w:hAnsi="Calibri" w:cs="Calibri"/>
             <w:color w:val="000000" w:themeColor="text1"/>
           </w:rPr>
-          <w:commentReference w:id="14"/>
+          <w:commentReference w:id="17"/>
         </w:r>
       </w:ins>
       <w:r>
@@ -12741,27 +12712,14 @@
       <w:r>
         <w:t xml:space="preserve">Supplementary Figure </w:t>
       </w:r>
-      <w:r>
-        <w:fldChar w:fldCharType="begin"/>
-      </w:r>
-      <w:r>
-        <w:instrText xml:space="preserve"> SEQ Supplementary_Figure \* ARABIC </w:instrText>
-      </w:r>
-      <w:r>
-        <w:fldChar w:fldCharType="separate"/>
-      </w:r>
-      <w:r>
-        <w:rPr>
-          <w:noProof/>
-        </w:rPr>
-        <w:t>1</w:t>
-      </w:r>
-      <w:r>
-        <w:rPr>
-          <w:noProof/>
-        </w:rPr>
-        <w:fldChar w:fldCharType="end"/>
-      </w:r>
+      <w:fldSimple w:instr=" SEQ Supplementary_Figure \* ARABIC ">
+        <w:r>
+          <w:rPr>
+            <w:noProof/>
+          </w:rPr>
+          <w:t>1</w:t>
+        </w:r>
+      </w:fldSimple>
       <w:r>
         <w:t>: Fish tank</w:t>
       </w:r>
@@ -16800,7 +16758,7 @@
       </w:r>
     </w:p>
   </w:comment>
-  <w:comment w:id="3" w:author="Christopher Hempel" w:date="2020-07-21T16:38:00Z" w:initials="CH">
+  <w:comment w:id="3" w:author="Christopher Hempel" w:date="2020-08-07T11:32:00Z" w:initials="CH">
     <w:p>
       <w:pPr>
         <w:pStyle w:val="CommentText"/>
@@ -16812,11 +16770,27 @@
         <w:annotationRef/>
       </w:r>
       <w:r>
+        <w:t>Note to myself – for sample submission at SRA</w:t>
+      </w:r>
+    </w:p>
+  </w:comment>
+  <w:comment w:id="4" w:author="Christopher Hempel" w:date="2020-07-21T16:38:00Z" w:initials="CH">
+    <w:p>
+      <w:pPr>
+        <w:pStyle w:val="CommentText"/>
+      </w:pPr>
+      <w:r>
+        <w:rPr>
+          <w:rStyle w:val="CommentReference"/>
+        </w:rPr>
+        <w:annotationRef/>
+      </w:r>
+      <w:r>
         <w:t>I know this is a pretty bad first sentence of the M+M. But I didn’t know where else to put the workflow overview picture, since afterward there are only specific sections.</w:t>
       </w:r>
     </w:p>
   </w:comment>
-  <w:comment w:id="4" w:author="Christopher Hempel" w:date="2020-07-21T16:43:00Z" w:initials="CH">
+  <w:comment w:id="5" w:author="Christopher Hempel" w:date="2020-08-07T11:33:00Z" w:initials="CH">
     <w:p>
       <w:pPr>
         <w:pStyle w:val="CommentText"/>
@@ -16828,13 +16802,42 @@
         <w:annotationRef/>
       </w:r>
       <w:r>
+        <w:t>Need to get more specific information regarding chemistry from Genome Quebec</w:t>
+      </w:r>
+    </w:p>
+  </w:comment>
+  <w:comment w:id="6" w:author="Christopher Hempel" w:date="2020-08-07T11:33:00Z" w:initials="CH">
+    <w:p>
+      <w:pPr>
+        <w:pStyle w:val="CommentText"/>
+      </w:pPr>
+      <w:r>
+        <w:rPr>
+          <w:rStyle w:val="CommentReference"/>
+        </w:rPr>
+        <w:annotationRef/>
+      </w:r>
+      <w:r>
+        <w:t>To be determined</w:t>
+      </w:r>
+    </w:p>
+  </w:comment>
+  <w:comment w:id="7" w:author="Christopher Hempel" w:date="2020-07-21T16:43:00Z" w:initials="CH">
+    <w:p>
+      <w:pPr>
+        <w:pStyle w:val="CommentText"/>
+      </w:pPr>
+      <w:r>
+        <w:rPr>
+          <w:rStyle w:val="CommentReference"/>
+        </w:rPr>
+        <w:annotationRef/>
+      </w:r>
+      <w:r>
         <w:t>Two versions for fig 2, I tend towards version 2</w:t>
       </w:r>
       <w:r>
-        <w:t xml:space="preserve">. </w:t>
-      </w:r>
-      <w:r>
-        <w:t xml:space="preserve">I will also split up step 5 in the future, </w:t>
+        <w:t xml:space="preserve">. I will also split up step 5 in the future, </w:t>
       </w:r>
       <w:proofErr w:type="spellStart"/>
       <w:r>
@@ -16846,7 +16849,7 @@
       </w:r>
     </w:p>
   </w:comment>
-  <w:comment w:id="7" w:author="Dirk Steinke" w:date="2020-06-09T14:31:00Z" w:initials="DS">
+  <w:comment w:id="10" w:author="Dirk Steinke" w:date="2020-06-09T14:31:00Z" w:initials="DS">
     <w:p>
       <w:pPr>
         <w:pStyle w:val="CommentText"/>
@@ -16862,7 +16865,7 @@
       </w:r>
     </w:p>
   </w:comment>
-  <w:comment w:id="11" w:author="Dirk Steinke" w:date="2020-06-09T14:33:00Z" w:initials="DS">
+  <w:comment w:id="14" w:author="Dirk Steinke" w:date="2020-06-09T14:33:00Z" w:initials="DS">
     <w:p>
       <w:pPr>
         <w:pStyle w:val="CommentText"/>
@@ -16878,7 +16881,7 @@
       </w:r>
     </w:p>
   </w:comment>
-  <w:comment w:id="12" w:author="Dirk Steinke" w:date="2020-06-09T14:34:00Z" w:initials="DS">
+  <w:comment w:id="15" w:author="Dirk Steinke" w:date="2020-06-09T14:34:00Z" w:initials="DS">
     <w:p>
       <w:pPr>
         <w:pStyle w:val="CommentText"/>
@@ -16894,7 +16897,7 @@
       </w:r>
     </w:p>
   </w:comment>
-  <w:comment w:id="13" w:author="Christopher Hempel" w:date="2020-05-27T19:55:00Z" w:initials="CH">
+  <w:comment w:id="16" w:author="Christopher Hempel" w:date="2020-05-27T19:55:00Z" w:initials="CH">
     <w:p>
       <w:pPr>
         <w:pStyle w:val="CommentText"/>
@@ -16921,7 +16924,7 @@
       </w:pPr>
     </w:p>
   </w:comment>
-  <w:comment w:id="14" w:author="Dirk Steinke" w:date="2020-06-09T14:44:00Z" w:initials="DS">
+  <w:comment w:id="17" w:author="Dirk Steinke" w:date="2020-06-09T14:44:00Z" w:initials="DS">
     <w:p>
       <w:pPr>
         <w:pStyle w:val="CommentText"/>
@@ -16945,7 +16948,10 @@
   <w15:commentEx w15:paraId="673A2D70" w15:done="0"/>
   <w15:commentEx w15:paraId="3C110B07" w15:done="0"/>
   <w15:commentEx w15:paraId="7EC8D2D5" w15:paraIdParent="3C110B07" w15:done="0"/>
+  <w15:commentEx w15:paraId="2C95BB55" w15:done="0"/>
   <w15:commentEx w15:paraId="4ACA4A12" w15:done="0"/>
+  <w15:commentEx w15:paraId="4AF4E261" w15:done="0"/>
+  <w15:commentEx w15:paraId="77693E2E" w15:done="0"/>
   <w15:commentEx w15:paraId="33860DF1" w15:done="0"/>
   <w15:commentEx w15:paraId="2FDDFEFD" w15:done="0"/>
   <w15:commentEx w15:paraId="728BFF8E" w15:done="0"/>
@@ -16958,7 +16964,10 @@
 <file path=word/commentsExtensible.xml><?xml version="1.0" encoding="utf-8"?>
 <w16cex:commentsExtensible xmlns:wpc="http://schemas.microsoft.com/office/word/2010/wordprocessingCanvas" xmlns:cx="http://schemas.microsoft.com/office/drawing/2014/chartex" xmlns:cx1="http://schemas.microsoft.com/office/drawing/2015/9/8/chartex" xmlns:cx2="http://schemas.microsoft.com/office/drawing/2015/10/21/chartex" xmlns:cx3="http://schemas.microsoft.com/office/drawing/2016/5/9/chartex" xmlns:cx4="http://schemas.microsoft.com/office/drawing/2016/5/10/chartex" xmlns:cx5="http://schemas.microsoft.com/office/drawing/2016/5/11/chartex" xmlns:cx6="http://schemas.microsoft.com/office/drawing/2016/5/12/chartex" xmlns:cx7="http://schemas.microsoft.com/office/drawing/2016/5/13/chartex" xmlns:cx8="http://schemas.microsoft.com/office/drawing/2016/5/14/chartex" xmlns:mc="http://schemas.openxmlformats.org/markup-compatibility/2006" xmlns:aink="http://schemas.microsoft.com/office/drawing/2016/ink" xmlns:am3d="http://schemas.microsoft.com/office/drawing/2017/model3d" xmlns:o="urn:schemas-microsoft-com:office:office" xmlns:r="http://schemas.openxmlformats.org/officeDocument/2006/relationships" xmlns:m="http://schemas.openxmlformats.org/officeDocument/2006/math" xmlns:v="urn:schemas-microsoft-com:vml" xmlns:wp14="http://schemas.microsoft.com/office/word/2010/wordprocessingDrawing" xmlns:wp="http://schemas.openxmlformats.org/drawingml/2006/wordprocessingDrawing" xmlns:w10="urn:schemas-microsoft-com:office:word" xmlns:w="http://schemas.openxmlformats.org/wordprocessingml/2006/main" xmlns:w14="http://schemas.microsoft.com/office/word/2010/wordml" xmlns:w15="http://schemas.microsoft.com/office/word/2012/wordml" xmlns:w16cex="http://schemas.microsoft.com/office/word/2018/wordml/cex" xmlns:w16cid="http://schemas.microsoft.com/office/word/2016/wordml/cid" xmlns:w16="http://schemas.microsoft.com/office/word/2018/wordml" xmlns:w16se="http://schemas.microsoft.com/office/word/2015/wordml/symex" xmlns:wpg="http://schemas.microsoft.com/office/word/2010/wordprocessingGroup" xmlns:wpi="http://schemas.microsoft.com/office/word/2010/wordprocessingInk" xmlns:wne="http://schemas.microsoft.com/office/word/2006/wordml" xmlns:wps="http://schemas.microsoft.com/office/word/2010/wordprocessingShape" mc:Ignorable="w14 w15 w16se w16cid w16 w16cex wp14">
   <w16cex:commentExtensible w16cex:durableId="22C15B99" w16cex:dateUtc="2020-07-21T16:18:00Z"/>
+  <w16cex:commentExtensible w16cex:durableId="22D7BA59" w16cex:dateUtc="2020-08-07T15:32:00Z"/>
   <w16cex:commentExtensible w16cex:durableId="22C19879" w16cex:dateUtc="2020-07-21T20:38:00Z"/>
+  <w16cex:commentExtensible w16cex:durableId="22D7BA77" w16cex:dateUtc="2020-08-07T15:33:00Z"/>
+  <w16cex:commentExtensible w16cex:durableId="22D7BA9F" w16cex:dateUtc="2020-08-07T15:33:00Z"/>
   <w16cex:commentExtensible w16cex:durableId="22C1999E" w16cex:dateUtc="2020-07-21T20:43:00Z"/>
   <w16cex:commentExtensible w16cex:durableId="228CB461" w16cex:dateUtc="2020-06-09T18:31:00Z"/>
   <w16cex:commentExtensible w16cex:durableId="228CB446" w16cex:dateUtc="2020-06-09T18:33:00Z"/>
@@ -16973,7 +16982,10 @@
   <w16cid:commentId w16cid:paraId="673A2D70" w16cid:durableId="22BC1F25"/>
   <w16cid:commentId w16cid:paraId="3C110B07" w16cid:durableId="22BC22EE"/>
   <w16cid:commentId w16cid:paraId="7EC8D2D5" w16cid:durableId="22C15B99"/>
+  <w16cid:commentId w16cid:paraId="2C95BB55" w16cid:durableId="22D7BA59"/>
   <w16cid:commentId w16cid:paraId="4ACA4A12" w16cid:durableId="22C19879"/>
+  <w16cid:commentId w16cid:paraId="4AF4E261" w16cid:durableId="22D7BA77"/>
+  <w16cid:commentId w16cid:paraId="77693E2E" w16cid:durableId="22D7BA9F"/>
   <w16cid:commentId w16cid:paraId="33860DF1" w16cid:durableId="22C1999E"/>
   <w16cid:commentId w16cid:paraId="2FDDFEFD" w16cid:durableId="228CB461"/>
   <w16cid:commentId w16cid:paraId="728BFF8E" w16cid:durableId="228CB446"/>
@@ -18940,6 +18952,13 @@
       <w:color w:val="808080"/>
     </w:rPr>
   </w:style>
+  <w:style w:type="paragraph" w:styleId="Revision">
+    <w:name w:val="Revision"/>
+    <w:hidden/>
+    <w:uiPriority w:val="99"/>
+    <w:semiHidden/>
+    <w:rsid w:val="003E4165"/>
+  </w:style>
 </w:styles>
 </file>
 

</xml_diff>

<commit_message>
added new figure and edited manuscript
</commit_message>
<xml_diff>
--- a/word_documents_and_figures/manuscript/Comparing metagenomica and total RNA_v6.docx
+++ b/word_documents_and_figures/manuscript/Comparing metagenomica and total RNA_v6.docx
@@ -1626,6 +1626,7 @@
         <w:t xml:space="preserve"> </w:t>
       </w:r>
       <w:commentRangeStart w:id="0"/>
+      <w:commentRangeStart w:id="1"/>
       <w:r>
         <w:rPr>
           <w:rFonts w:ascii="Calibri" w:hAnsi="Calibri" w:cs="Calibri"/>
@@ -1639,6 +1640,13 @@
           <w:rStyle w:val="CommentReference"/>
         </w:rPr>
         <w:commentReference w:id="0"/>
+      </w:r>
+      <w:commentRangeEnd w:id="1"/>
+      <w:r>
+        <w:rPr>
+          <w:rStyle w:val="CommentReference"/>
+        </w:rPr>
+        <w:commentReference w:id="1"/>
       </w:r>
       <w:r>
         <w:rPr>
@@ -2259,24 +2267,24 @@
       <w:r>
         <w:t xml:space="preserve"> the common barcodes </w:t>
       </w:r>
-      <w:commentRangeStart w:id="1"/>
       <w:commentRangeStart w:id="2"/>
+      <w:commentRangeStart w:id="3"/>
       <w:r>
         <w:t xml:space="preserve">16S, 18S rRNA, and 28S rRNA, </w:t>
       </w:r>
-      <w:commentRangeEnd w:id="1"/>
+      <w:commentRangeEnd w:id="2"/>
       <w:r>
         <w:rPr>
           <w:rStyle w:val="CommentReference"/>
         </w:rPr>
-        <w:commentReference w:id="1"/>
-      </w:r>
-      <w:commentRangeEnd w:id="2"/>
+        <w:commentReference w:id="2"/>
+      </w:r>
+      <w:commentRangeEnd w:id="3"/>
       <w:r>
         <w:rPr>
           <w:rStyle w:val="CommentReference"/>
         </w:rPr>
-        <w:commentReference w:id="2"/>
+        <w:commentReference w:id="3"/>
       </w:r>
       <w:r>
         <w:t>whereas these</w:t>
@@ -2876,33 +2884,19 @@
           <w:highlight w:val="yellow"/>
         </w:rPr>
       </w:pPr>
-      <w:commentRangeStart w:id="3"/>
+      <w:commentRangeStart w:id="4"/>
       <w:r>
         <w:rPr>
           <w:highlight w:val="yellow"/>
         </w:rPr>
-        <w:t xml:space="preserve">Give standardized information about the samples according to (Yilmaz et al. 2011) </w:t>
-      </w:r>
-      <w:proofErr w:type="spellStart"/>
-      <w:r>
-        <w:rPr>
-          <w:highlight w:val="yellow"/>
-        </w:rPr>
-        <w:t>MIxS</w:t>
-      </w:r>
-      <w:proofErr w:type="spellEnd"/>
-      <w:r>
-        <w:rPr>
-          <w:highlight w:val="yellow"/>
-        </w:rPr>
-        <w:t xml:space="preserve"> specifications</w:t>
-      </w:r>
-      <w:commentRangeEnd w:id="3"/>
+        <w:t>Give standardized information about the samples according to (Yilmaz et al. 2011) MIxS specifications</w:t>
+      </w:r>
+      <w:commentRangeEnd w:id="4"/>
       <w:r>
         <w:rPr>
           <w:rStyle w:val="CommentReference"/>
         </w:rPr>
-        <w:commentReference w:id="3"/>
+        <w:commentReference w:id="4"/>
       </w:r>
     </w:p>
     <w:p/>
@@ -2910,16 +2904,16 @@
       <w:pPr>
         <w:spacing w:line="360" w:lineRule="auto"/>
       </w:pPr>
-      <w:commentRangeStart w:id="4"/>
+      <w:commentRangeStart w:id="5"/>
       <w:r>
         <w:t>The workflow of this study is shown in Fig. 1.</w:t>
       </w:r>
-      <w:commentRangeEnd w:id="4"/>
+      <w:commentRangeEnd w:id="5"/>
       <w:r>
         <w:rPr>
           <w:rStyle w:val="CommentReference"/>
         </w:rPr>
-        <w:commentReference w:id="4"/>
+        <w:commentReference w:id="5"/>
       </w:r>
     </w:p>
     <w:p>
@@ -3051,13 +3045,8 @@
       <w:r>
         <w:t xml:space="preserve"> </w:t>
       </w:r>
-      <w:proofErr w:type="spellStart"/>
-      <w:r>
-        <w:t>ZymoBIOMICS</w:t>
-      </w:r>
-      <w:proofErr w:type="spellEnd"/>
-      <w:r>
-        <w:t xml:space="preserve"> Microbial Community Standard II (Log Distribution)</w:t>
+      <w:r>
+        <w:t>ZymoBIOMICS Microbial Community Standard II (Log Distribution)</w:t>
       </w:r>
       <w:r>
         <w:t xml:space="preserve"> </w:t>
@@ -3065,13 +3054,8 @@
       <w:r>
         <w:t>(</w:t>
       </w:r>
-      <w:proofErr w:type="spellStart"/>
-      <w:r>
-        <w:t>Zymo</w:t>
-      </w:r>
-      <w:proofErr w:type="spellEnd"/>
-      <w:r>
-        <w:t xml:space="preserve"> Research; </w:t>
+      <w:r>
+        <w:t xml:space="preserve">Zymo Research; </w:t>
       </w:r>
       <w:r>
         <w:t xml:space="preserve">Cat # </w:t>
@@ -3134,11 +3118,9 @@
       <w:r>
         <w:t xml:space="preserve"> species. They are mixed to create log-distributed species abundances based on genomic DNA amounts (Tab. 1). The mock community is stored in DNA/RNA Shield (</w:t>
       </w:r>
-      <w:proofErr w:type="spellStart"/>
       <w:r>
         <w:t>Zymo</w:t>
       </w:r>
-      <w:proofErr w:type="spellEnd"/>
       <w:r>
         <w:t xml:space="preserve"> Research</w:t>
       </w:r>
@@ -3272,15 +3254,7 @@
         <w:t>taken from the</w:t>
       </w:r>
       <w:r>
-        <w:t xml:space="preserve"> </w:t>
-      </w:r>
-      <w:proofErr w:type="spellStart"/>
-      <w:r>
-        <w:t>ZymoBIOMICS</w:t>
-      </w:r>
-      <w:proofErr w:type="spellEnd"/>
-      <w:r>
-        <w:t xml:space="preserve"> Microbial Community Standard II (Log Distribution)</w:t>
+        <w:t xml:space="preserve"> ZymoBIOMICS Microbial Community Standard II (Log Distribution)</w:t>
       </w:r>
       <w:r>
         <w:t xml:space="preserve"> manual).</w:t>
@@ -4663,13 +4637,8 @@
         <w:t>L</w:t>
       </w:r>
       <w:r>
-        <w:t xml:space="preserve"> and the Cell Number proportion per species given by </w:t>
-      </w:r>
-      <w:proofErr w:type="spellStart"/>
-      <w:r>
-        <w:t>Zymo</w:t>
-      </w:r>
-      <w:proofErr w:type="spellEnd"/>
+        <w:t xml:space="preserve"> and the Cell Number proportion per species given by Zymo</w:t>
+      </w:r>
     </w:p>
     <w:p>
       <w:pPr>
@@ -4938,24 +4907,14 @@
         <w:t xml:space="preserve">to </w:t>
       </w:r>
       <w:r>
-        <w:t xml:space="preserve">ZR </w:t>
-      </w:r>
-      <w:proofErr w:type="spellStart"/>
-      <w:r>
-        <w:t>BashingBead</w:t>
-      </w:r>
-      <w:proofErr w:type="spellEnd"/>
-      <w:r>
-        <w:t xml:space="preserve"> Lysis Tubes (0.1 &amp; 0.5 mm)</w:t>
+        <w:t>ZR BashingBead Lysis Tubes (0.1 &amp; 0.5 mm)</w:t>
       </w:r>
       <w:r>
         <w:t xml:space="preserve"> (</w:t>
       </w:r>
-      <w:proofErr w:type="spellStart"/>
       <w:r>
         <w:t>Zymo</w:t>
       </w:r>
-      <w:proofErr w:type="spellEnd"/>
       <w:r>
         <w:t xml:space="preserve"> Research; </w:t>
       </w:r>
@@ -4988,15 +4947,7 @@
         <w:t>beat</w:t>
       </w:r>
       <w:r>
-        <w:t xml:space="preserve"> the </w:t>
-      </w:r>
-      <w:proofErr w:type="spellStart"/>
-      <w:r>
-        <w:t>BashingBead</w:t>
-      </w:r>
-      <w:proofErr w:type="spellEnd"/>
-      <w:r>
-        <w:t xml:space="preserve"> tubes on a Vortex-Genie 2 (Scientific Industries, Inc.; </w:t>
+        <w:t xml:space="preserve"> the BashingBead tubes on a Vortex-Genie 2 (Scientific Industries, Inc.; </w:t>
       </w:r>
       <w:r>
         <w:t>Cat #</w:t>
@@ -5087,26 +5038,10 @@
         <w:t xml:space="preserve">the </w:t>
       </w:r>
       <w:r>
-        <w:t xml:space="preserve">Quick-DNA/RNA </w:t>
-      </w:r>
-      <w:proofErr w:type="spellStart"/>
-      <w:r>
-        <w:t>Microprep</w:t>
-      </w:r>
-      <w:proofErr w:type="spellEnd"/>
-      <w:r>
-        <w:t xml:space="preserve"> Plus Kit</w:t>
-      </w:r>
-      <w:r>
-        <w:t xml:space="preserve"> (</w:t>
-      </w:r>
-      <w:proofErr w:type="spellStart"/>
-      <w:r>
-        <w:t>Zymo</w:t>
-      </w:r>
-      <w:proofErr w:type="spellEnd"/>
-      <w:r>
-        <w:t xml:space="preserve"> Research; </w:t>
+        <w:t>Quick-DNA/RNA Microprep Plus Kit</w:t>
+      </w:r>
+      <w:r>
+        <w:t xml:space="preserve"> (Zymo Research; </w:t>
       </w:r>
       <w:r>
         <w:t xml:space="preserve">Cat # </w:t>
@@ -5136,15 +5071,7 @@
         <w:t>µHRC Filters</w:t>
       </w:r>
       <w:r>
-        <w:t xml:space="preserve"> (</w:t>
-      </w:r>
-      <w:proofErr w:type="spellStart"/>
-      <w:r>
-        <w:t>Zymo</w:t>
-      </w:r>
-      <w:proofErr w:type="spellEnd"/>
-      <w:r>
-        <w:t xml:space="preserve"> Research; </w:t>
+        <w:t xml:space="preserve"> (Zymo Research; </w:t>
       </w:r>
       <w:r>
         <w:t xml:space="preserve">Cat # </w:t>
@@ -5208,13 +5135,8 @@
       <w:r>
         <w:t xml:space="preserve"> sent to </w:t>
       </w:r>
-      <w:proofErr w:type="spellStart"/>
-      <w:r>
-        <w:t>Génome</w:t>
-      </w:r>
-      <w:proofErr w:type="spellEnd"/>
-      <w:r>
-        <w:t xml:space="preserve"> Québec </w:t>
+      <w:r>
+        <w:t xml:space="preserve">Génome Québec </w:t>
       </w:r>
       <w:r>
         <w:t xml:space="preserve">(Montreal; QC Canada) for library preparation and shotgun sequencing. </w:t>
@@ -5237,7 +5159,7 @@
       <w:r>
         <w:t xml:space="preserve"> prepared </w:t>
       </w:r>
-      <w:commentRangeStart w:id="5"/>
+      <w:commentRangeStart w:id="6"/>
       <w:r>
         <w:rPr>
           <w:highlight w:val="yellow"/>
@@ -5265,12 +5187,12 @@
         </w:rPr>
         <w:t>with NEB stranded total RNA library preparation</w:t>
       </w:r>
-      <w:commentRangeEnd w:id="5"/>
+      <w:commentRangeEnd w:id="6"/>
       <w:r>
         <w:rPr>
           <w:rStyle w:val="CommentReference"/>
         </w:rPr>
-        <w:commentReference w:id="5"/>
+        <w:commentReference w:id="6"/>
       </w:r>
       <w:r>
         <w:t xml:space="preserve"> while skipping the mRNA enrichment step to create a total RNA library</w:t>
@@ -5294,26 +5216,13 @@
         <w:t>,</w:t>
       </w:r>
       <w:r>
-        <w:t xml:space="preserve"> and to be able to compare DNA and RNA without choosing unnecessarily long </w:t>
-      </w:r>
-      <w:proofErr w:type="gramStart"/>
-      <w:r>
-        <w:t>paired-end</w:t>
-      </w:r>
-      <w:proofErr w:type="gramEnd"/>
-      <w:r>
-        <w:t xml:space="preserve"> reads, both libraries were sequenced on one </w:t>
+        <w:t xml:space="preserve"> and to be able to compare DNA and RNA without choosing unnecessarily long paired-end reads, both libraries were sequenced on one </w:t>
       </w:r>
       <w:r>
         <w:t xml:space="preserve">Illumina </w:t>
       </w:r>
-      <w:proofErr w:type="spellStart"/>
-      <w:r>
-        <w:t>MiSeq</w:t>
-      </w:r>
-      <w:proofErr w:type="spellEnd"/>
-      <w:r>
-        <w:t> PE 150bp run.</w:t>
+      <w:r>
+        <w:t>MiSeq PE 150bp run.</w:t>
       </w:r>
     </w:p>
     <w:p>
@@ -5366,13 +5275,8 @@
       <w:r>
         <w:t xml:space="preserve"> sequences (</w:t>
       </w:r>
-      <w:proofErr w:type="spellStart"/>
-      <w:r>
-        <w:t>Bioproject</w:t>
-      </w:r>
-      <w:proofErr w:type="spellEnd"/>
-      <w:r>
-        <w:t xml:space="preserve"> number: </w:t>
+      <w:r>
+        <w:t xml:space="preserve">Bioproject number: </w:t>
       </w:r>
       <w:r>
         <w:rPr>
@@ -5411,19 +5315,39 @@
         <w:rPr>
           <w:highlight w:val="yellow"/>
         </w:rPr>
-        <w:t xml:space="preserve">[how much will it vary </w:t>
-      </w:r>
+        <w:t>[</w:t>
+      </w:r>
+      <w:commentRangeStart w:id="7"/>
       <w:r>
         <w:rPr>
           <w:highlight w:val="yellow"/>
         </w:rPr>
+        <w:t xml:space="preserve">how much will it vary </w:t>
+      </w:r>
+      <w:r>
+        <w:rPr>
+          <w:highlight w:val="yellow"/>
+        </w:rPr>
         <w:t xml:space="preserve">per sample </w:t>
       </w:r>
       <w:r>
         <w:rPr>
           <w:highlight w:val="yellow"/>
         </w:rPr>
-        <w:t>because of our normalization method?]</w:t>
+        <w:t>because of our normalization method</w:t>
+      </w:r>
+      <w:commentRangeEnd w:id="7"/>
+      <w:r>
+        <w:rPr>
+          <w:rStyle w:val="CommentReference"/>
+        </w:rPr>
+        <w:commentReference w:id="7"/>
+      </w:r>
+      <w:r>
+        <w:rPr>
+          <w:highlight w:val="yellow"/>
+        </w:rPr>
+        <w:t>?]</w:t>
       </w:r>
       <w:r>
         <w:t>,</w:t>
@@ -5432,7 +5356,13 @@
         <w:t xml:space="preserve"> and</w:t>
       </w:r>
       <w:r>
-        <w:t xml:space="preserve"> processed them in five steps, using </w:t>
+        <w:t xml:space="preserve"> processed them in </w:t>
+      </w:r>
+      <w:r>
+        <w:t>six</w:t>
+      </w:r>
+      <w:r>
+        <w:t xml:space="preserve"> steps, using </w:t>
       </w:r>
       <w:r>
         <w:t>multiple</w:t>
@@ -5464,19 +5394,83 @@
       <w:r>
         <w:t xml:space="preserve"> </w:t>
       </w:r>
-      <w:proofErr w:type="spellStart"/>
-      <w:r>
-        <w:t>Trimmomatic</w:t>
-      </w:r>
-      <w:proofErr w:type="spellEnd"/>
+      <w:r>
+        <w:t xml:space="preserve">Trimmomatic </w:t>
+      </w:r>
+      <w:r>
+        <w:fldChar w:fldCharType="begin" w:fldLock="1"/>
+      </w:r>
+      <w:r>
+        <w:instrText>ADDIN CSL_CITATION {"citationItems":[{"id":"ITEM-1","itemData":{"DOI":"10.1093/bioinformatics/btu170","ISSN":"14602059","PMID":"24695404","abstract":"Motivation: Although many next-generation sequencing (NGS) read preprocessing tools already existed, we could not find any tool or combination of tools that met our requirements in terms of flexibility, correct handling of paired-end data and high performance. We have developed Trimmomatic as a more flexible and efficient preprocessing tool, which could correctly handle paired-end data. Results: The value of NGS read preprocessing is demonstrated for both reference-based and reference-free tasks. Trimmomatic is shown to produce output that is at least competitive with, and in many cases superior to, that produced by other tools, in all scenarios tested. Availability and implementation: Trimmomatic is licensed under GPL V3. It is cross-platform (Java 1.5+ required) and available at http://www.usadellab.org/cms/index.php?page= trimmomatic. © The Author 2014.","author":[{"dropping-particle":"","family":"Bolger","given":"Anthony M.","non-dropping-particle":"","parse-names":false,"suffix":""},{"dropping-particle":"","family":"Lohse","given":"Marc","non-dropping-particle":"","parse-names":false,"suffix":""},{"dropping-particle":"","family":"Usadel","given":"Bjoern","non-dropping-particle":"","parse-names":false,"suffix":""}],"container-title":"Bioinformatics","id":"ITEM-1","issue":"15","issued":{"date-parts":[["2014"]]},"page":"2114-2120","title":"Trimmomatic: A flexible trimmer for Illumina sequence data","type":"article-journal","volume":"30"},"uris":["http://www.mendeley.com/documents/?uuid=8bf5538d-4744-49eb-93b1-cc0cc55d504c"]}],"mendeley":{"formattedCitation":"(Bolger et al., 2014)","plainTextFormattedCitation":"(Bolger et al., 2014)","previouslyFormattedCitation":"(Bolger et al., 2014)"},"properties":{"noteIndex":0},"schema":"https://github.com/citation-style-language/schema/raw/master/csl-citation.json"}</w:instrText>
+      </w:r>
+      <w:r>
+        <w:fldChar w:fldCharType="separate"/>
+      </w:r>
+      <w:r>
+        <w:rPr>
+          <w:noProof/>
+        </w:rPr>
+        <w:t>(Bolger et al., 2014)</w:t>
+      </w:r>
+      <w:r>
+        <w:fldChar w:fldCharType="end"/>
+      </w:r>
+      <w:r>
+        <w:t xml:space="preserve"> with </w:t>
+      </w:r>
+      <w:r>
+        <w:t xml:space="preserve">four different quality </w:t>
+      </w:r>
+      <w:r>
+        <w:t>cut-offs</w:t>
+      </w:r>
+      <w:r>
+        <w:t xml:space="preserve"> (</w:t>
+      </w:r>
+      <w:r>
+        <w:t>﻿PHRED ≤2, ≤5, ≤10, and ≤20</w:t>
+      </w:r>
+      <w:r>
+        <w:t>)</w:t>
+      </w:r>
+      <w:r>
+        <w:t xml:space="preserve"> like the following, where X represents the respective PHRED score cut-off: </w:t>
+      </w:r>
+      <w:r>
+        <w:rPr>
+          <w:rFonts w:ascii="Courier New" w:eastAsia="MS Mincho" w:hAnsi="Courier New" w:cs="Courier New"/>
+        </w:rPr>
+        <w:t>ILLUMINACLIP:TruSeq3-PE.fa:2:30:10, LEADING:X TRAILING:X, SLIDINGWINDOW:4:X MINLEN:25</w:t>
+      </w:r>
+      <w:r>
+        <w:t>.</w:t>
+      </w:r>
+      <w:r>
+        <w:t xml:space="preserve"> For step two (</w:t>
+      </w:r>
+      <w:r>
+        <w:t>rRNA sorting</w:t>
+      </w:r>
+      <w:r>
+        <w:t>), we used four approaches:</w:t>
+      </w:r>
       <w:r>
         <w:t xml:space="preserve"> </w:t>
       </w:r>
       <w:r>
+        <w:t xml:space="preserve">1) </w:t>
+      </w:r>
+      <w:r>
+        <w:t>alignment-based – SortMeRNA</w:t>
+      </w:r>
+      <w:r>
+        <w:t xml:space="preserve"> </w:t>
+      </w:r>
+      <w:r>
         <w:fldChar w:fldCharType="begin" w:fldLock="1"/>
       </w:r>
       <w:r>
-        <w:instrText>ADDIN CSL_CITATION {"citationItems":[{"id":"ITEM-1","itemData":{"DOI":"10.1093/bioinformatics/btu170","ISSN":"14602059","PMID":"24695404","abstract":"Motivation: Although many next-generation sequencing (NGS) read preprocessing tools already existed, we could not find any tool or combination of tools that met our requirements in terms of flexibility, correct handling of paired-end data and high performance. We have developed Trimmomatic as a more flexible and efficient preprocessing tool, which could correctly handle paired-end data. Results: The value of NGS read preprocessing is demonstrated for both reference-based and reference-free tasks. Trimmomatic is shown to produce output that is at least competitive with, and in many cases superior to, that produced by other tools, in all scenarios tested. Availability and implementation: Trimmomatic is licensed under GPL V3. It is cross-platform (Java 1.5+ required) and available at http://www.usadellab.org/cms/index.php?page= trimmomatic. © The Author 2014.","author":[{"dropping-particle":"","family":"Bolger","given":"Anthony M.","non-dropping-particle":"","parse-names":false,"suffix":""},{"dropping-particle":"","family":"Lohse","given":"Marc","non-dropping-particle":"","parse-names":false,"suffix":""},{"dropping-particle":"","family":"Usadel","given":"Bjoern","non-dropping-particle":"","parse-names":false,"suffix":""}],"container-title":"Bioinformatics","id":"ITEM-1","issue":"15","issued":{"date-parts":[["2014"]]},"page":"2114-2120","title":"Trimmomatic: A flexible trimmer for Illumina sequence data","type":"article-journal","volume":"30"},"uris":["http://www.mendeley.com/documents/?uuid=8bf5538d-4744-49eb-93b1-cc0cc55d504c"]}],"mendeley":{"formattedCitation":"(Bolger et al., 2014)","plainTextFormattedCitation":"(Bolger et al., 2014)","previouslyFormattedCitation":"(Bolger et al., 2014)"},"properties":{"noteIndex":0},"schema":"https://github.com/citation-style-language/schema/raw/master/csl-citation.json"}</w:instrText>
+        <w:instrText>ADDIN CSL_CITATION {"citationItems":[{"id":"ITEM-1","itemData":{"DOI":"10.1093/bioinformatics/bts611","ISSN":"13674803","PMID":"23071270","abstract":"Motivation: The application of next-generation sequencing (NGS) technologies to RNAs directly extracted from a community of organisms yields a mixture of fragments characterizing both coding and non-coding types of RNAs. The task to distinguish among these and to further categorize the families of messenger RNAs and ribosomal RNAs (rRNAs) is an important step for examining gene expression patterns of an interactive environment and the phylogenetic classification of the constituting species.Results: We present SortMeRNA, a new software designed to rapidly filter rRNA fragments from metatranscriptomic data. It is capable of handling large sets of reads and sorting out all fragments matching to the rRNA database with high sensitivity and low running time.Availability: http://bioinfo.lifl.fr/RNA/sortmerna. © 2012 The Author.","author":[{"dropping-particle":"","family":"Kopylova","given":"Evguenia","non-dropping-particle":"","parse-names":false,"suffix":""},{"dropping-particle":"","family":"Noé","given":"Laurent","non-dropping-particle":"","parse-names":false,"suffix":""},{"dropping-particle":"","family":"Touzet","given":"Hélène","non-dropping-particle":"","parse-names":false,"suffix":""}],"container-title":"Bioinformatics","id":"ITEM-1","issue":"24","issued":{"date-parts":[["2012"]]},"page":"3211-3217","title":"SortMeRNA: Fast and accurate filtering of ribosomal RNAs in metatranscriptomic data","type":"article-journal","volume":"28"},"uris":["http://www.mendeley.com/documents/?uuid=6c6f928c-93bc-47d3-a940-07855be399e5"]}],"mendeley":{"formattedCitation":"(Kopylova et al., 2012)","plainTextFormattedCitation":"(Kopylova et al., 2012)","previouslyFormattedCitation":"(Kopylova et al., 2012)"},"properties":{"noteIndex":0},"schema":"https://github.com/citation-style-language/schema/raw/master/csl-citation.json"}</w:instrText>
       </w:r>
       <w:r>
         <w:fldChar w:fldCharType="separate"/>
@@ -5485,72 +5479,1036 @@
         <w:rPr>
           <w:noProof/>
         </w:rPr>
-        <w:t>(Bolger et al., 2014)</w:t>
+        <w:t>(Kopylova et al., 2012)</w:t>
       </w:r>
       <w:r>
         <w:fldChar w:fldCharType="end"/>
       </w:r>
       <w:r>
-        <w:t xml:space="preserve"> with </w:t>
-      </w:r>
-      <w:r>
-        <w:t xml:space="preserve">four different quality </w:t>
-      </w:r>
-      <w:r>
-        <w:t>cut-offs</w:t>
+        <w:t xml:space="preserve"> against all program-internal rRNA databases</w:t>
+      </w:r>
+      <w:r>
+        <w:t xml:space="preserve"> </w:t>
+      </w:r>
+      <w:r>
+        <w:t xml:space="preserve">with parameters </w:t>
+      </w:r>
+      <w:r>
+        <w:rPr>
+          <w:rFonts w:ascii="Courier New" w:eastAsia="MS Mincho" w:hAnsi="Courier New" w:cs="Courier New"/>
+        </w:rPr>
+        <w:noBreakHyphen/>
+        <w:t>fastx 1</w:t>
+      </w:r>
+      <w:r>
+        <w:t>,</w:t>
+      </w:r>
+      <w:r>
+        <w:t xml:space="preserve"> </w:t>
+      </w:r>
+      <w:r>
+        <w:rPr>
+          <w:rFonts w:ascii="Courier New" w:eastAsia="MS Mincho" w:hAnsi="Courier New" w:cs="Courier New"/>
+        </w:rPr>
+        <w:noBreakHyphen/>
+        <w:t>num_alignments</w:t>
+      </w:r>
+      <w:r>
+        <w:rPr>
+          <w:rFonts w:ascii="Courier New" w:eastAsia="MS Mincho" w:hAnsi="Courier New" w:cs="Courier New"/>
+        </w:rPr>
+        <w:t> </w:t>
+      </w:r>
+      <w:r>
+        <w:rPr>
+          <w:rFonts w:ascii="Courier New" w:eastAsia="MS Mincho" w:hAnsi="Courier New" w:cs="Courier New"/>
+        </w:rPr>
+        <w:t>1</w:t>
+      </w:r>
+      <w:r>
+        <w:t xml:space="preserve">, </w:t>
+      </w:r>
+      <w:r>
+        <w:rPr>
+          <w:rFonts w:ascii="Courier New" w:eastAsia="MS Mincho" w:hAnsi="Courier New" w:cs="Courier New"/>
+        </w:rPr>
+        <w:t>--paired_in</w:t>
+      </w:r>
+      <w:r>
+        <w:t xml:space="preserve">, </w:t>
+      </w:r>
+      <w:r>
+        <w:t>and other parameters set to default</w:t>
+      </w:r>
+      <w:r>
+        <w:t xml:space="preserve">, </w:t>
+      </w:r>
+      <w:r>
+        <w:t xml:space="preserve">2) </w:t>
+      </w:r>
+      <w:r>
+        <w:t xml:space="preserve">HMM-based – barrnap </w:t>
+      </w:r>
+      <w:r>
+        <w:fldChar w:fldCharType="begin" w:fldLock="1"/>
+      </w:r>
+      <w:r>
+        <w:instrText>ADDIN CSL_CITATION {"citationItems":[{"id":"ITEM-1","itemData":{"author":[{"dropping-particle":"","family":"Seemann","given":"Thorsten","non-dropping-particle":"","parse-names":false,"suffix":""}],"id":"ITEM-1","issued":{"date-parts":[["0"]]},"publisher":"Thorsten Seemann","title":"BAsic Rapid Ribosomal RNA Predictor - barrnap","type":"article"},"uris":["http://www.mendeley.com/documents/?uuid=3f154bcc-7077-4785-8e0d-2dbcb36c9655"]}],"mendeley":{"formattedCitation":"(Seemann)","manualFormatting":"(Seemann, unpublished)","plainTextFormattedCitation":"(Seemann)","previouslyFormattedCitation":"(Seemann)"},"properties":{"noteIndex":0},"schema":"https://github.com/citation-style-language/schema/raw/master/csl-citation.json"}</w:instrText>
+      </w:r>
+      <w:r>
+        <w:fldChar w:fldCharType="separate"/>
+      </w:r>
+      <w:r>
+        <w:rPr>
+          <w:noProof/>
+        </w:rPr>
+        <w:t>(Seemann</w:t>
+      </w:r>
+      <w:r>
+        <w:rPr>
+          <w:noProof/>
+        </w:rPr>
+        <w:t>, unpublished</w:t>
+      </w:r>
+      <w:r>
+        <w:rPr>
+          <w:noProof/>
+        </w:rPr>
+        <w:t>)</w:t>
+      </w:r>
+      <w:r>
+        <w:fldChar w:fldCharType="end"/>
+      </w:r>
+      <w:r>
+        <w:t xml:space="preserve"> </w:t>
+      </w:r>
+      <w:r>
+        <w:t xml:space="preserve">on both trimmed R1 and R2 reads </w:t>
+      </w:r>
+      <w:r>
+        <w:t xml:space="preserve">against all </w:t>
+      </w:r>
+      <w:r>
+        <w:t xml:space="preserve">three </w:t>
+      </w:r>
+      <w:r>
+        <w:t>domains (</w:t>
+      </w:r>
+      <w:r>
+        <w:rPr>
+          <w:rFonts w:ascii="Courier New" w:eastAsia="MS Mincho" w:hAnsi="Courier New" w:cs="Courier New"/>
+        </w:rPr>
+        <w:t>--kingdom</w:t>
+      </w:r>
+      <w:r>
+        <w:t xml:space="preserve"> </w:t>
+      </w:r>
+      <w:r>
+        <w:rPr>
+          <w:rFonts w:ascii="Courier New" w:eastAsia="MS Mincho" w:hAnsi="Courier New" w:cs="Courier New"/>
+        </w:rPr>
+        <w:t>euk</w:t>
+      </w:r>
+      <w:r>
+        <w:rPr>
+          <w:rFonts w:eastAsia="MS Mincho" w:cstheme="minorHAnsi"/>
+        </w:rPr>
+        <w:t xml:space="preserve">, </w:t>
+      </w:r>
+      <w:r>
+        <w:rPr>
+          <w:rFonts w:ascii="Courier New" w:eastAsia="MS Mincho" w:hAnsi="Courier New" w:cs="Courier New"/>
+        </w:rPr>
+        <w:t>arc</w:t>
+      </w:r>
+      <w:r>
+        <w:rPr>
+          <w:rFonts w:eastAsia="MS Mincho" w:cstheme="minorHAnsi"/>
+        </w:rPr>
+        <w:t xml:space="preserve">, and </w:t>
+      </w:r>
+      <w:r>
+        <w:rPr>
+          <w:rFonts w:ascii="Courier New" w:eastAsia="MS Mincho" w:hAnsi="Courier New" w:cs="Courier New"/>
+        </w:rPr>
+        <w:t>bac)</w:t>
+      </w:r>
+      <w:r>
+        <w:t xml:space="preserve"> with parameters </w:t>
+      </w:r>
+      <w:r>
+        <w:rPr>
+          <w:rFonts w:ascii="Courier New" w:eastAsia="MS Mincho" w:hAnsi="Courier New" w:cs="Courier New"/>
+        </w:rPr>
+        <w:t>--lencutoff 0.000001</w:t>
+      </w:r>
+      <w:r>
+        <w:rPr>
+          <w:rFonts w:eastAsia="MS Mincho" w:cstheme="minorHAnsi"/>
+        </w:rPr>
+        <w:t xml:space="preserve">, </w:t>
+      </w:r>
+      <w:r>
+        <w:rPr>
+          <w:rFonts w:ascii="Courier New" w:eastAsia="MS Mincho" w:hAnsi="Courier New" w:cs="Courier New"/>
+        </w:rPr>
+        <w:t>--reject 0.000001</w:t>
+      </w:r>
+      <w:r>
+        <w:rPr>
+          <w:rFonts w:eastAsia="MS Mincho" w:cstheme="minorHAnsi"/>
+        </w:rPr>
+        <w:t xml:space="preserve">, </w:t>
+      </w:r>
+      <w:r>
+        <w:rPr>
+          <w:rFonts w:eastAsia="MS Mincho" w:cstheme="minorHAnsi"/>
+        </w:rPr>
+        <w:t>and o</w:t>
+      </w:r>
+      <w:r>
+        <w:rPr>
+          <w:rFonts w:eastAsia="MS Mincho" w:cstheme="minorHAnsi"/>
+        </w:rPr>
+        <w:t xml:space="preserve">ther parameters set to default; </w:t>
+      </w:r>
+      <w:r>
+        <w:rPr>
+          <w:rFonts w:eastAsia="MS Mincho" w:cstheme="minorHAnsi"/>
+        </w:rPr>
+        <w:t>all resulting</w:t>
+      </w:r>
+      <w:r>
+        <w:rPr>
+          <w:rFonts w:eastAsia="MS Mincho" w:cstheme="minorHAnsi"/>
+        </w:rPr>
+        <w:t xml:space="preserve"> read names were concatenated and all</w:t>
+      </w:r>
+      <w:r>
+        <w:rPr>
+          <w:rFonts w:eastAsia="MS Mincho" w:cstheme="minorHAnsi"/>
+        </w:rPr>
+        <w:t xml:space="preserve"> reads</w:t>
+      </w:r>
+      <w:r>
+        <w:rPr>
+          <w:rFonts w:eastAsia="MS Mincho" w:cstheme="minorHAnsi"/>
+        </w:rPr>
+        <w:t xml:space="preserve"> were extracted from the trimmed R1 and R2 reads to obtain paired reads</w:t>
+      </w:r>
+      <w:r>
+        <w:rPr>
+          <w:rFonts w:cstheme="minorHAnsi"/>
+        </w:rPr>
+        <w:t>,</w:t>
+      </w:r>
+      <w:r>
+        <w:t xml:space="preserve"> </w:t>
+      </w:r>
+      <w:r>
+        <w:t xml:space="preserve">3) </w:t>
+      </w:r>
+      <w:r>
+        <w:t xml:space="preserve">kmer-based – rRNAFilter </w:t>
+      </w:r>
+      <w:r>
+        <w:fldChar w:fldCharType="begin" w:fldLock="1"/>
+      </w:r>
+      <w:r>
+        <w:instrText>ADDIN CSL_CITATION {"citationItems":[{"id":"ITEM-1","itemData":{"DOI":"10.1089/cmb.2016.0113","ISSN":"10665277","abstract":"Metatranscriptomics studies the transcriptome of all microbial species in a habitat. Removing ribosomal RNA (rRNA) reads in metatranscriptomic data is essential for the study of microbial gene expression. Although several methods are developed, all of them rely on rRNA databases that contain a limited number of known rRNA sequences and cannot work well on rRNA reads from unknown rRNA sequences. To address this problem, we have developed a novel approach called rRNAFilter. Our method can accurately and rapidly remove rRNA reads from metatranscriptomes without any prior knowledge of known rRNA sequences. Compared with two existing approaches, rRNAFilter has shown comparable performance when working on reads from known rRNA sequences and much better performance when dealing with reads from unknown rRNA sequences.","author":[{"dropping-particle":"","family":"Wang","given":"Ying","non-dropping-particle":"","parse-names":false,"suffix":""},{"dropping-particle":"","family":"Hu","given":"Haiyan","non-dropping-particle":"","parse-names":false,"suffix":""},{"dropping-particle":"","family":"Li","given":"Xiaoman","non-dropping-particle":"","parse-names":false,"suffix":""}],"container-title":"Journal of Computational Biology","id":"ITEM-1","issue":"4","issued":{"date-parts":[["2017"]]},"page":"368-375","title":"rRNAFilter: A Fast Approach for Ribosomal RNA Read Removal Without a Reference Database","type":"article-journal","volume":"24"},"uris":["http://www.mendeley.com/documents/?uuid=9969de0c-0db0-499b-bae9-de0a4fd76aa8"]}],"mendeley":{"formattedCitation":"(Wang et al., 2017)","plainTextFormattedCitation":"(Wang et al., 2017)","previouslyFormattedCitation":"(Wang et al., 2017)"},"properties":{"noteIndex":0},"schema":"https://github.com/citation-style-language/schema/raw/master/csl-citation.json"}</w:instrText>
+      </w:r>
+      <w:r>
+        <w:fldChar w:fldCharType="separate"/>
+      </w:r>
+      <w:r>
+        <w:rPr>
+          <w:noProof/>
+        </w:rPr>
+        <w:t>(Wang et al., 2017)</w:t>
+      </w:r>
+      <w:r>
+        <w:fldChar w:fldCharType="end"/>
+      </w:r>
+      <w:r>
+        <w:t xml:space="preserve"> </w:t>
+      </w:r>
+      <w:r>
+        <w:t xml:space="preserve">on both trimmed R1 and R2 reads </w:t>
+      </w:r>
+      <w:r>
+        <w:t>with default parameters</w:t>
+      </w:r>
+      <w:r>
+        <w:rPr>
+          <w:rFonts w:eastAsia="MS Mincho" w:cstheme="minorHAnsi"/>
+        </w:rPr>
+        <w:t xml:space="preserve">; </w:t>
+      </w:r>
+      <w:r>
+        <w:rPr>
+          <w:rFonts w:eastAsia="MS Mincho" w:cstheme="minorHAnsi"/>
+        </w:rPr>
+        <w:t>all resulting</w:t>
+      </w:r>
+      <w:r>
+        <w:rPr>
+          <w:rFonts w:eastAsia="MS Mincho" w:cstheme="minorHAnsi"/>
+        </w:rPr>
+        <w:t xml:space="preserve"> read names were concatenated and all</w:t>
+      </w:r>
+      <w:r>
+        <w:rPr>
+          <w:rFonts w:eastAsia="MS Mincho" w:cstheme="minorHAnsi"/>
+        </w:rPr>
+        <w:t xml:space="preserve"> reads</w:t>
+      </w:r>
+      <w:r>
+        <w:rPr>
+          <w:rFonts w:eastAsia="MS Mincho" w:cstheme="minorHAnsi"/>
+        </w:rPr>
+        <w:t xml:space="preserve"> were extracted from the trimmed R1 and R2 reads to obtain paired reads</w:t>
+      </w:r>
+      <w:r>
+        <w:t xml:space="preserve">, and </w:t>
+      </w:r>
+      <w:r>
+        <w:t xml:space="preserve">4) </w:t>
+      </w:r>
+      <w:r>
+        <w:t>no sorting</w:t>
+      </w:r>
+      <w:r>
+        <w:t xml:space="preserve">. </w:t>
+      </w:r>
+      <w:r>
+        <w:t xml:space="preserve">For step </w:t>
+      </w:r>
+      <w:r>
+        <w:lastRenderedPageBreak/>
+        <w:t>three (assembly),</w:t>
+      </w:r>
+      <w:r>
+        <w:t xml:space="preserve"> we used</w:t>
+      </w:r>
+      <w:r>
+        <w:t xml:space="preserve"> </w:t>
+      </w:r>
+      <w:r>
+        <w:t xml:space="preserve">eight assemblers, </w:t>
+      </w:r>
+      <w:r>
+        <w:t>four DNA assembler</w:t>
+      </w:r>
+      <w:r>
+        <w:t>s,</w:t>
+      </w:r>
+      <w:r>
+        <w:t xml:space="preserve"> </w:t>
+      </w:r>
+      <w:r>
+        <w:t xml:space="preserve">1) </w:t>
+      </w:r>
+      <w:r>
+        <w:t xml:space="preserve">SPAdes </w:t>
+      </w:r>
+      <w:r>
+        <w:fldChar w:fldCharType="begin" w:fldLock="1"/>
+      </w:r>
+      <w:r>
+        <w:instrText>ADDIN CSL_CITATION {"citationItems":[{"id":"ITEM-1","itemData":{"DOI":"10.1089/cmb.2012.0021","ISBN":"1066-5277","ISSN":"1066-5277","PMID":"22506599","abstract":"The lion's share of bacteria in various environments cannot be cloned in the laboratory and thus cannot be sequenced using existing technologies. A major goal of single-cell genomics is to complement gene-centric metagenomic data with whole-genome assemblies of uncultivated organisms. Assembly of single-cell data is challenging because of highly non-uniform read coverage as well as elevated levels of sequencing errors and chimeric reads. We describe SPAdes, a new assembler for both single-cell and standard (multicell) assembly, and demonstrate that it improves on the recently released E+V-SC assembler (specialized for single-cell data) and on popular assemblers Velvet and SoapDeNovo (for multicell data). SPAdes generates single-cell assemblies, providing information about genomes of uncultivatable bacteria that vastly exceeds what may be obtained via traditional metagenomics studies. SPAdes is available online ( http://bioinf.spbau.ru/spades ). It is distributed as open source software.","author":[{"dropping-particle":"","family":"Bankevich","given":"Anton","non-dropping-particle":"","parse-names":false,"suffix":""},{"dropping-particle":"","family":"Nurk","given":"Sergey","non-dropping-particle":"","parse-names":false,"suffix":""},{"dropping-particle":"","family":"Antipov","given":"Dmitry","non-dropping-particle":"","parse-names":false,"suffix":""},{"dropping-particle":"","family":"Gurevich","given":"Alexey A.","non-dropping-particle":"","parse-names":false,"suffix":""},{"dropping-particle":"","family":"Dvorkin","given":"Mikhail","non-dropping-particle":"","parse-names":false,"suffix":""},{"dropping-particle":"","family":"Kulikov","given":"Alexander S.","non-dropping-particle":"","parse-names":false,"suffix":""},{"dropping-particle":"","family":"Lesin","given":"Valery M.","non-dropping-particle":"","parse-names":false,"suffix":""},{"dropping-particle":"","family":"Nikolenko","given":"Sergey I.","non-dropping-particle":"","parse-names":false,"suffix":""},{"dropping-particle":"","family":"Pham","given":"Son","non-dropping-particle":"","parse-names":false,"suffix":""},{"dropping-particle":"","family":"Prjibelski","given":"Andrey D.","non-dropping-particle":"","parse-names":false,"suffix":""},{"dropping-particle":"V.","family":"Pyshkin","given":"Alexey","non-dropping-particle":"","parse-names":false,"suffix":""},{"dropping-particle":"V.","family":"Sirotkin","given":"Alexander","non-dropping-particle":"","parse-names":false,"suffix":""},{"dropping-particle":"","family":"Vyahhi","given":"Nikolay","non-dropping-particle":"","parse-names":false,"suffix":""},{"dropping-particle":"","family":"Tesler","given":"Glenn","non-dropping-particle":"","parse-names":false,"suffix":""},{"dropping-particle":"","family":"Alekseyev","given":"Max A.","non-dropping-particle":"","parse-names":false,"suffix":""},{"dropping-particle":"","family":"Pevzner","given":"Pavel A.","non-dropping-particle":"","parse-names":false,"suffix":""}],"container-title":"Journal of Computational Biology","id":"ITEM-1","issue":"5","issued":{"date-parts":[["2012"]]},"page":"455-477","title":"SPAdes: A New Genome Assembly Algorithm and Its Applications to Single-Cell Sequencing","type":"article-journal","volume":"19"},"uris":["http://www.mendeley.com/documents/?uuid=063ad35b-276f-4aeb-9443-301512102982"]}],"mendeley":{"formattedCitation":"(Bankevich et al., 2012)","plainTextFormattedCitation":"(Bankevich et al., 2012)","previouslyFormattedCitation":"(Bankevich et al., 2012)"},"properties":{"noteIndex":0},"schema":"https://github.com/citation-style-language/schema/raw/master/csl-citation.json"}</w:instrText>
+      </w:r>
+      <w:r>
+        <w:fldChar w:fldCharType="separate"/>
+      </w:r>
+      <w:r>
+        <w:rPr>
+          <w:noProof/>
+        </w:rPr>
+        <w:t>(Bankevich et al., 2012)</w:t>
+      </w:r>
+      <w:r>
+        <w:fldChar w:fldCharType="end"/>
+      </w:r>
+      <w:r>
+        <w:t xml:space="preserve"> with default parameters</w:t>
+      </w:r>
+      <w:r>
+        <w:t>,</w:t>
+      </w:r>
+      <w:r>
+        <w:t xml:space="preserve"> 2)</w:t>
+      </w:r>
+      <w:r>
+        <w:t xml:space="preserve"> metaSPAdes </w:t>
+      </w:r>
+      <w:r>
+        <w:fldChar w:fldCharType="begin" w:fldLock="1"/>
+      </w:r>
+      <w:r>
+        <w:instrText>ADDIN CSL_CITATION {"citationItems":[{"id":"ITEM-1","itemData":{"DOI":"10.1101/gr.213959.116","ISSN":"15495469","PMID":"28298430","abstract":"While metagenomics has emerged as a technology of choice for analyzing bacterial populations, the assembly of metagenomic data remains challenging, thus stifling biological discoveries. Moreover, recent studies revealed that complex bacterial populations may be composed from dozens of related strains, thus further amplifying the challenge of metagenomic assembly. metaSPAdes addresses various challenges of metagenomic assembly by capitalizing on computational ideas that proved to be useful in assemblies of single cells and highly polymorphic diploid genomes. We benchmark metaSPAdes against other state-of-the-art metagenome assemblers and demonstrate that it results in high-quality assemblies across diverse data sets.","author":[{"dropping-particle":"","family":"Nurk","given":"Sergey","non-dropping-particle":"","parse-names":false,"suffix":""},{"dropping-particle":"","family":"Meleshko","given":"Dmitry","non-dropping-particle":"","parse-names":false,"suffix":""},{"dropping-particle":"","family":"Korobeynikov","given":"Anton","non-dropping-particle":"","parse-names":false,"suffix":""},{"dropping-particle":"","family":"Pevzner","given":"Pavel A.","non-dropping-particle":"","parse-names":false,"suffix":""}],"container-title":"Genome Research","id":"ITEM-1","issue":"5","issued":{"date-parts":[["2017"]]},"page":"824-834","title":"MetaSPAdes: A new versatile metagenomic assembler","type":"article-journal","volume":"27"},"uris":["http://www.mendeley.com/documents/?uuid=fac35d80-e03f-4fd4-96cd-b65ccf68765e"]}],"mendeley":{"formattedCitation":"(Nurk et al., 2017)","plainTextFormattedCitation":"(Nurk et al., 2017)","previouslyFormattedCitation":"(Nurk et al., 2017)"},"properties":{"noteIndex":0},"schema":"https://github.com/citation-style-language/schema/raw/master/csl-citation.json"}</w:instrText>
+      </w:r>
+      <w:r>
+        <w:fldChar w:fldCharType="separate"/>
+      </w:r>
+      <w:r>
+        <w:rPr>
+          <w:noProof/>
+        </w:rPr>
+        <w:t>(Nurk et al., 2017)</w:t>
+      </w:r>
+      <w:r>
+        <w:fldChar w:fldCharType="end"/>
+      </w:r>
+      <w:r>
+        <w:t xml:space="preserve"> with default parameters</w:t>
+      </w:r>
+      <w:r>
+        <w:t xml:space="preserve">, </w:t>
+      </w:r>
+      <w:r>
+        <w:t xml:space="preserve">3) </w:t>
+      </w:r>
+      <w:r>
+        <w:t xml:space="preserve">MEGAHIT </w:t>
+      </w:r>
+      <w:r>
+        <w:fldChar w:fldCharType="begin" w:fldLock="1"/>
+      </w:r>
+      <w:r>
+        <w:instrText>ADDIN CSL_CITATION {"citationItems":[{"id":"ITEM-1","itemData":{"DOI":"10.1093/bioinformatics/btv033","ISSN":"14602059","PMID":"25609793","abstract":"Summary: MEGAHIT is a NGS de novo assembler for assembling large and complex metagenomics data in a time- and cost-efficient manner. It finished assembling a soil metagenomics dataset with 252</w:instrText>
+      </w:r>
+      <w:r>
+        <w:rPr>
+          <w:rFonts w:ascii="Cambria Math" w:hAnsi="Cambria Math" w:cs="Cambria Math"/>
+        </w:rPr>
+        <w:instrText>∈</w:instrText>
+      </w:r>
+      <w:r>
+        <w:instrText>Gbps in 44.1 and 99.6</w:instrText>
+      </w:r>
+      <w:r>
+        <w:rPr>
+          <w:rFonts w:ascii="Cambria Math" w:hAnsi="Cambria Math" w:cs="Cambria Math"/>
+        </w:rPr>
+        <w:instrText>∈</w:instrText>
+      </w:r>
+      <w:r>
+        <w:instrText>h on a single computing node with and without a graphics processing unit, respectively. MEGAHIT assembles the data as a whole, i.e. no pre-processing like partitioning and normalization was needed. When compared with previous methods on assembling the soil data, MEGAHIT generated a three-time larger assembly, with longer contig N50 and average contig length; furthermore, 55.8% of the reads were aligned to the assembly, giving a fourfold improvement.","author":[{"dropping-particle":"","family":"Li","given":"Dinghua","non-dropping-particle":"","parse-names":false,"suffix":""},{"dropping-particle":"","family":"Liu","given":"Chi Man","non-dropping-particle":"","parse-names":false,"suffix":""},{"dropping-particle":"","family":"Luo","given":"Ruibang","non-dropping-particle":"","parse-names":false,"suffix":""},{"dropping-particle":"","family":"Sadakane","given":"Kunihiko","non-dropping-particle":"","parse-names":false,"suffix":""},{"dropping-particle":"","family":"Lam","given":"Tak Wah","non-dropping-particle":"","parse-names":false,"suffix":""}],"container-title":"Bioinformatics","id":"ITEM-1","issue":"10","issued":{"date-parts":[["2015"]]},"page":"1674-1676","title":"MEGAHIT: An ultra-fast single-node solution for large and complex metagenomics assembly via succinct de Bruijn graph","type":"article-journal","volume":"31"},"uris":["http://www.mendeley.com/documents/?uuid=1f218f52-2a61-4768-836c-fc53897de3ec"]}],"mendeley":{"formattedCitation":"(Li et al., 2015)","plainTextFormattedCitation":"(Li et al., 2015)","previouslyFormattedCitation":"(Li et al., 2015)"},"properties":{"noteIndex":0},"schema":"https://github.com/citation-style-language/schema/raw/master/csl-citation.json"}</w:instrText>
+      </w:r>
+      <w:r>
+        <w:fldChar w:fldCharType="separate"/>
+      </w:r>
+      <w:r>
+        <w:rPr>
+          <w:noProof/>
+        </w:rPr>
+        <w:t>(Li et al., 2015)</w:t>
+      </w:r>
+      <w:r>
+        <w:fldChar w:fldCharType="end"/>
+      </w:r>
+      <w:r>
+        <w:t xml:space="preserve"> with the parameter</w:t>
+      </w:r>
+      <w:r>
+        <w:t xml:space="preserve"> </w:t>
+      </w:r>
+      <w:r>
+        <w:rPr>
+          <w:rFonts w:ascii="Courier New" w:hAnsi="Courier New" w:cs="Courier New"/>
+        </w:rPr>
+        <w:noBreakHyphen/>
+      </w:r>
+      <w:r>
+        <w:rPr>
+          <w:rFonts w:ascii="Courier New" w:hAnsi="Courier New" w:cs="Courier New"/>
+        </w:rPr>
+        <w:noBreakHyphen/>
+      </w:r>
+      <w:r>
+        <w:rPr>
+          <w:rFonts w:ascii="Courier New" w:hAnsi="Courier New" w:cs="Courier New"/>
+        </w:rPr>
+        <w:t>presets meta-large</w:t>
+      </w:r>
+      <w:r>
+        <w:t xml:space="preserve"> and otherwise default parameters</w:t>
+      </w:r>
+      <w:r>
+        <w:t xml:space="preserve">, </w:t>
+      </w:r>
+      <w:r>
+        <w:t xml:space="preserve">4) </w:t>
+      </w:r>
+      <w:r>
+        <w:t xml:space="preserve">IDBA-UD </w:t>
+      </w:r>
+      <w:r>
+        <w:fldChar w:fldCharType="begin" w:fldLock="1"/>
+      </w:r>
+      <w:r>
+        <w:instrText>ADDIN CSL_CITATION {"citationItems":[{"id":"ITEM-1","itemData":{"DOI":"10.1093/bioinformatics/bts174","ISSN":"13674803","PMID":"22495754","abstract":"Motivation: Next-generation sequencing allows us to sequence reads from a microbial environment using single-cell sequencing or metagenomic sequencing technologies. However, both technologies suffer from the problem that sequencing depth of different regions of a genome or genomes from different species are highly uneven. Most existing genome assemblers usually have an assumption that sequencing depths are even. These assemblers fail to construct correct long contigs. Results: We introduce the IDBA-UD algorithm that is based on the de Bruijn graph approach for assembling reads from single-cell sequencing or metagenomic sequencing technologies with uneven sequencing depths. Several non-trivial techniques have been employed to tackle the problems. Instead of using a simple threshold, we use multiple depthrelative thresholds to remove erroneous k-mers in both low-depth and high-depth regions. The technique of local assembly with paired-end information is used to solve the branch problem of low-depth short repeat regions. To speed up the process, an error correction step is conducted to correct reads of high-depth regions that can be aligned to highconfident contigs. Comparison of the performances of IDBA-UD and existing assemblers (Velvet, Velvet-SC, SOAPdenovo and Meta-IDBA) for different datasets, shows that IDBA-UD can reconstruct longer contigs with higher accuracy. © The Author 2012. Published by Oxford University Press. All rights reserved.","author":[{"dropping-particle":"","family":"Peng","given":"Yu","non-dropping-particle":"","parse-names":false,"suffix":""},{"dropping-particle":"","family":"Leung","given":"Henry C.M.","non-dropping-particle":"","parse-names":false,"suffix":""},{"dropping-particle":"","family":"Yiu","given":"S. M.","non-dropping-particle":"","parse-names":false,"suffix":""},{"dropping-particle":"","family":"Chin","given":"Francis Y.L.","non-dropping-particle":"","parse-names":false,"suffix":""}],"container-title":"Bioinformatics","id":"ITEM-1","issue":"11","issued":{"date-parts":[["2012"]]},"page":"1420-1428","title":"IDBA-UD: A de novo assembler for single-cell and metagenomic sequencing data with highly uneven depth","type":"article-journal","volume":"28"},"uris":["http://www.mendeley.com/documents/?uuid=f641cf3a-e487-4b1b-be89-d64ff106e042"]}],"mendeley":{"formattedCitation":"(Peng et al., 2012)","plainTextFormattedCitation":"(Peng et al., 2012)","previouslyFormattedCitation":"(Peng et al., 2012)"},"properties":{"noteIndex":0},"schema":"https://github.com/citation-style-language/schema/raw/master/csl-citation.json"}</w:instrText>
+      </w:r>
+      <w:r>
+        <w:fldChar w:fldCharType="separate"/>
+      </w:r>
+      <w:r>
+        <w:rPr>
+          <w:noProof/>
+        </w:rPr>
+        <w:t>(Peng et al., 2012)</w:t>
+      </w:r>
+      <w:r>
+        <w:fldChar w:fldCharType="end"/>
+      </w:r>
+      <w:r>
+        <w:t xml:space="preserve"> with the parameter</w:t>
+      </w:r>
+      <w:r>
+        <w:t xml:space="preserve"> </w:t>
+      </w:r>
+      <w:r>
+        <w:rPr>
+          <w:rFonts w:ascii="Courier New" w:hAnsi="Courier New" w:cs="Courier New"/>
+        </w:rPr>
+        <w:t>--pre_correction</w:t>
+      </w:r>
+      <w:r>
+        <w:t xml:space="preserve"> and otherwise default parameters</w:t>
+      </w:r>
+      <w:r>
+        <w:t>,</w:t>
+      </w:r>
+      <w:r>
+        <w:t xml:space="preserve"> and fo</w:t>
+      </w:r>
+      <w:r>
+        <w:t>u</w:t>
+      </w:r>
+      <w:r>
+        <w:t>r RNA assembler</w:t>
+      </w:r>
+      <w:r>
+        <w:t>s,</w:t>
+      </w:r>
+      <w:r>
+        <w:t xml:space="preserve"> </w:t>
+      </w:r>
+      <w:r>
+        <w:t xml:space="preserve">5) </w:t>
+      </w:r>
+      <w:r>
+        <w:t xml:space="preserve">Trinity </w:t>
+      </w:r>
+      <w:r>
+        <w:fldChar w:fldCharType="begin" w:fldLock="1"/>
+      </w:r>
+      <w:r>
+        <w:instrText>ADDIN CSL_CITATION {"citationItems":[{"id":"ITEM-1","itemData":{"DOI":"10.1038/nbt.1883.Trinity","ISBN":"1087-0156\\r1546-1696","ISSN":"1546-1696","PMID":"21572440","abstract":"Massively-parallel cDNA sequencing has opened the way to deep and efficient probing of transcriptomes. Current approaches for transcript reconstruction from such data often rely on aligning reads to a reference genome, and are thus unsuitable for samples with a partial or missing reference genome. Here, we present the methodology for reconstruction, and evaluate it on samples from fission yeast, mouse, and whitefly – an insect whose genome has not yet been sequenced. Trinity fully reconstructs a large fraction of the transcripts present in the data, also reporting alternative splice isoforms and transcripts from recently duplicated genes. In all cases, Trinity performs better than other available transcriptome assembly programs, and its sensitivity is comparable to methods relying on genome alignments. Our approach provides a unified and general solution for transcriptome reconstruction in any sample, especially in the complete absence of a reference genome.","author":[{"dropping-particle":"","family":"Grabherr","given":"Manfred G.","non-dropping-particle":"","parse-names":false,"suffix":""},{"dropping-particle":"","family":"Haas","given":"Brian J.","non-dropping-particle":"","parse-names":false,"suffix":""},{"dropping-particle":"","family":"Yassour","given":"Moran","non-dropping-particle":"","parse-names":false,"suffix":""},{"dropping-particle":"","family":"Levin","given":"Joshua Z.","non-dropping-particle":"","parse-names":false,"suffix":""},{"dropping-particle":"","family":"Thompson","given":"Dawn A.","non-dropping-particle":"","parse-names":false,"suffix":""},{"dropping-particle":"","family":"Amit","given":"Ido","non-dropping-particle":"","parse-names":false,"suffix":""},{"dropping-particle":"","family":"Adiconis","given":"Xian","non-dropping-particle":"","parse-names":false,"suffix":""},{"dropping-particle":"","family":"Fan","given":"Lin","non-dropping-particle":"","parse-names":false,"suffix":""},{"dropping-particle":"","family":"Raychowdhury","given":"Raktima","non-dropping-particle":"","parse-names":false,"suffix":""},{"dropping-particle":"","family":"Zeng","given":"Qiandong","non-dropping-particle":"","parse-names":false,"suffix":""},{"dropping-particle":"","family":"Chen","given":"Zehua","non-dropping-particle":"","parse-names":false,"suffix":""},{"dropping-particle":"","family":"Mauceli","given":"Evan","non-dropping-particle":"","parse-names":false,"suffix":""},{"dropping-particle":"","family":"Hacohen","given":"Nir","non-dropping-particle":"","parse-names":false,"suffix":""},{"dropping-particle":"","family":"Gnirke","given":"Andreas","non-dropping-particle":"","parse-names":false,"suffix":""},{"dropping-particle":"","family":"Rhind","given":"Nicholas","non-dropping-particle":"","parse-names":false,"suffix":""},{"dropping-particle":"di","family":"Palma","given":"Federica","non-dropping-particle":"","parse-names":false,"suffix":""},{"dropping-particle":"","family":"Birren","given":"Bruce W.","non-dropping-particle":"","parse-names":false,"suffix":""},{"dropping-particle":"","family":"Nusbaum","given":"Chad","non-dropping-particle":"","parse-names":false,"suffix":""},{"dropping-particle":"","family":"Lindblad-Toh","given":"Kerstin","non-dropping-particle":"","parse-names":false,"suffix":""},{"dropping-particle":"","family":"Friedman","given":"Nir","non-dropping-particle":"","parse-names":false,"suffix":""},{"dropping-particle":"","family":"Regev","given":"Aviv","non-dropping-particle":"","parse-names":false,"suffix":""}],"container-title":"Nature Biotechnology","id":"ITEM-1","issue":"7","issued":{"date-parts":[["2013"]]},"page":"644-652","title":"Trinity: reconstructing a full-length transcriptome without a genome from RNA-Seq data","type":"article-journal","volume":"29"},"uris":["http://www.mendeley.com/documents/?uuid=5702155d-89fa-4143-8762-c69b9d319bfe"]}],"mendeley":{"formattedCitation":"(Grabherr et al., 2013)","plainTextFormattedCitation":"(Grabherr et al., 2013)","previouslyFormattedCitation":"(Grabherr et al., 2013)"},"properties":{"noteIndex":0},"schema":"https://github.com/citation-style-language/schema/raw/master/csl-citation.json"}</w:instrText>
+      </w:r>
+      <w:r>
+        <w:fldChar w:fldCharType="separate"/>
+      </w:r>
+      <w:r>
+        <w:rPr>
+          <w:noProof/>
+        </w:rPr>
+        <w:t>(Grabherr et al., 2013)</w:t>
+      </w:r>
+      <w:r>
+        <w:fldChar w:fldCharType="end"/>
+      </w:r>
+      <w:r>
+        <w:t xml:space="preserve"> with default parameters</w:t>
+      </w:r>
+      <w:r>
+        <w:t xml:space="preserve">, </w:t>
+      </w:r>
+      <w:r>
+        <w:t xml:space="preserve">6) </w:t>
+      </w:r>
+      <w:r>
+        <w:t xml:space="preserve">rnaSPAdes </w:t>
+      </w:r>
+      <w:r>
+        <w:fldChar w:fldCharType="begin" w:fldLock="1"/>
+      </w:r>
+      <w:r>
+        <w:instrText>ADDIN CSL_CITATION {"citationItems":[{"id":"ITEM-1","itemData":{"DOI":"10.1093/gigascience/giz100","ISSN":"2047217X","abstract":"Background: The possibility of generating large RNA-sequencing datasets has led to development of various reference-based and de novo transcriptome assemblers with their own strengths and limitations. While reference-based tools are widely used in various transcriptomic studies, their application is limited to the organisms with finished and well-annotated genomes. De novo transcriptome reconstruction from short reads remains an open challenging problem, which is complicated by the varying expression levels across different genes, alternative splicing, and paralogous genes. Results: Herein we describe the novel transcriptome assembler rnaSPAdes, which has been developed on top of the SPAdes genome assembler and explores computational parallels between assembly of transcriptomes and single-cell genomes. We also present quality assessment reports for rnaSPAdes assemblies, compare it with modern transcriptome assembly tools using several evaluation approaches on various RNA-sequencing datasets, and briefly highlight strong and weak points of different assemblers. Conclusions: Based on the performed comparison between different assembly methods, we infer that it is not possible to detect the absolute leader according to all quality metrics and all used datasets. However, rnaSPAdes typically outperforms other assemblers by such important property as the number of assembled genes and isoforms, and at the same time has higher accuracy statistics on average comparing to the closest competitors.","author":[{"dropping-particle":"","family":"Bushmanova","given":"Elena","non-dropping-particle":"","parse-names":false,"suffix":""},{"dropping-particle":"","family":"Antipov","given":"Dmitry","non-dropping-particle":"","parse-names":false,"suffix":""},{"dropping-particle":"","family":"Lapidus","given":"Alla","non-dropping-particle":"","parse-names":false,"suffix":""},{"dropping-particle":"","family":"Prjibelski","given":"Andrey D.","non-dropping-particle":"","parse-names":false,"suffix":""}],"container-title":"GigaScience","id":"ITEM-1","issue":"9","issued":{"date-parts":[["2019"]]},"page":"1-13","publisher":"Oxford University Press","title":"rnaSPAdes: A de novo transcriptome assembler and its application to RNA-Seq data","type":"article-journal","volume":"8"},"uris":["http://www.mendeley.com/documents/?uuid=c5b29fa0-bb58-43b6-810d-873cc0b07925"]}],"mendeley":{"formattedCitation":"(Bushmanova et al., 2019)","plainTextFormattedCitation":"(Bushmanova et al., 2019)","previouslyFormattedCitation":"(Bushmanova et al., 2019)"},"properties":{"noteIndex":0},"schema":"https://github.com/citation-style-language/schema/raw/master/csl-citation.json"}</w:instrText>
+      </w:r>
+      <w:r>
+        <w:fldChar w:fldCharType="separate"/>
+      </w:r>
+      <w:r>
+        <w:rPr>
+          <w:noProof/>
+        </w:rPr>
+        <w:t>(Bushmanova et al., 2019)</w:t>
+      </w:r>
+      <w:r>
+        <w:fldChar w:fldCharType="end"/>
+      </w:r>
+      <w:r>
+        <w:t xml:space="preserve"> with default parameters</w:t>
+      </w:r>
+      <w:r>
+        <w:t xml:space="preserve">, </w:t>
+      </w:r>
+      <w:r>
+        <w:t xml:space="preserve">7) </w:t>
+      </w:r>
+      <w:r>
+        <w:t xml:space="preserve">IDBA-tran </w:t>
+      </w:r>
+      <w:r>
+        <w:fldChar w:fldCharType="begin" w:fldLock="1"/>
+      </w:r>
+      <w:r>
+        <w:instrText>ADDIN CSL_CITATION {"citationItems":[{"id":"ITEM-1","itemData":{"DOI":"10.1093/bioinformatics/btt219","ISSN":"13674803","abstract":"Motivation: RNA sequencing based on next-generation sequencing technology is effective for analyzing transcriptomes. Like de novo genome assembly, de novo transcriptome assembly does not rely on any reference genome or additional annotation information, but is more difficult. In particular, isoforms can have very uneven expression levels (e.g. 1:100), which make it very difficult to identify low-expressed isoforms. One challenge is to remove erroneous vertices/edges with high multiplicity (produced by high-expressed isoforms) in the de Bruijn graph without removing correct ones with not-so-high multiplicity from low-expressed isoforms. Failing to do so will result in the loss of low-expressed isoforms or having complicated subgraphs with transcripts of different genes mixed together due to erroneous vertices/edges.Contributions: Unlike existing tools, which remove erroneous vertices/edges with multiplicities lower than a global threshold, we use a probabilistic progressive approach to iteratively remove them with local thresholds. This enables us to decompose the graph into disconnected components, each containing a few genes, if not a single gene, while retaining many correct vertices/edges of low-expressed isoforms. Combined with existing techniques, IDBA-Tran is able to assemble both high-expressed and low-expressed transcripts and outperform existing assemblers in terms of sensitivity and specificity for both simulated and real data. © The Author 2013.","author":[{"dropping-particle":"","family":"Peng","given":"Yu","non-dropping-particle":"","parse-names":false,"suffix":""},{"dropping-particle":"","family":"Leung","given":"Henry C.M.","non-dropping-particle":"","parse-names":false,"suffix":""},{"dropping-particle":"","family":"Yiu","given":"Siu Ming","non-dropping-particle":"","parse-names":false,"suffix":""},{"dropping-particle":"","family":"Lv","given":"Ming Ju","non-dropping-particle":"","parse-names":false,"suffix":""},{"dropping-particle":"","family":"Zhu","given":"Xin Guang","non-dropping-particle":"","parse-names":false,"suffix":""},{"dropping-particle":"","family":"Chin","given":"Francis Y.L.","non-dropping-particle":"","parse-names":false,"suffix":""}],"container-title":"Bioinformatics","id":"ITEM-1","issue":"13","issued":{"date-parts":[["2013"]]},"page":"326-334","title":"IDBA-tran: A more robust de novo de Bruijn graph assembler for transcriptomes with uneven expression levels","type":"article-journal","volume":"29"},"uris":["http://www.mendeley.com/documents/?uuid=dd7b1440-aa45-43ec-9607-3f5d1154e1a8"]}],"mendeley":{"formattedCitation":"(Peng et al., 2013)","plainTextFormattedCitation":"(Peng et al., 2013)","previouslyFormattedCitation":"(Peng et al., 2013)"},"properties":{"noteIndex":0},"schema":"https://github.com/citation-style-language/schema/raw/master/csl-citation.json"}</w:instrText>
+      </w:r>
+      <w:r>
+        <w:fldChar w:fldCharType="separate"/>
+      </w:r>
+      <w:r>
+        <w:rPr>
+          <w:noProof/>
+        </w:rPr>
+        <w:t>(Peng et al., 2013)</w:t>
+      </w:r>
+      <w:r>
+        <w:fldChar w:fldCharType="end"/>
+      </w:r>
+      <w:r>
+        <w:t xml:space="preserve"> </w:t>
+      </w:r>
+      <w:r>
+        <w:t>with the parameter</w:t>
+      </w:r>
+      <w:r>
+        <w:t xml:space="preserve"> </w:t>
+      </w:r>
+      <w:r>
+        <w:rPr>
+          <w:rFonts w:ascii="Courier New" w:hAnsi="Courier New" w:cs="Courier New"/>
+        </w:rPr>
+        <w:noBreakHyphen/>
+      </w:r>
+      <w:r>
+        <w:rPr>
+          <w:rFonts w:ascii="Courier New" w:hAnsi="Courier New" w:cs="Courier New"/>
+        </w:rPr>
+        <w:noBreakHyphen/>
+      </w:r>
+      <w:r>
+        <w:rPr>
+          <w:rFonts w:ascii="Courier New" w:hAnsi="Courier New" w:cs="Courier New"/>
+        </w:rPr>
+        <w:t>pre_correction</w:t>
+      </w:r>
+      <w:r>
+        <w:t xml:space="preserve"> and otherwise default parameters, </w:t>
+      </w:r>
+      <w:r>
+        <w:t>and</w:t>
+      </w:r>
+      <w:r>
+        <w:t xml:space="preserve"> </w:t>
+      </w:r>
+      <w:r>
+        <w:t xml:space="preserve">8) </w:t>
+      </w:r>
+      <w:r>
+        <w:t>Trans-ABySS</w:t>
+      </w:r>
+      <w:r>
+        <w:t xml:space="preserve"> </w:t>
+      </w:r>
+      <w:r>
+        <w:fldChar w:fldCharType="begin" w:fldLock="1"/>
+      </w:r>
+      <w:r>
+        <w:instrText>ADDIN CSL_CITATION {"citationItems":[{"id":"ITEM-1","itemData":{"DOI":"10.1038/nmeth.1517","ISSN":"15487091","abstract":"We describe Trans-ABySS, a de novo short-read transcriptome assembly and analysis pipeline that addresses variation in local read densities by assembling read substrings with varying stringencies and then merging the resulting contigs before analysis. Analyzing 7.4 gigabases of 50-base-pair paired-end Illumina reads from an adult mouse liver poly(A) RNA library, we identified known, new and alternative structures in expressed transcripts, and achieved high sensitivity and specificity relative to reference-based assembly methods. © 2010 Nature America, Inc. All rights reserved.","author":[{"dropping-particle":"","family":"Robertson","given":"Gordon","non-dropping-particle":"","parse-names":false,"suffix":""},{"dropping-particle":"","family":"Schein","given":"Jacqueline","non-dropping-particle":"","parse-names":false,"suffix":""},{"dropping-particle":"","family":"Chiu","given":"Readman","non-dropping-particle":"","parse-names":false,"suffix":""},{"dropping-particle":"","family":"Corbett","given":"Richard","non-dropping-particle":"","parse-names":false,"suffix":""},{"dropping-particle":"","family":"Field","given":"Matthew","non-dropping-particle":"","parse-names":false,"suffix":""},{"dropping-particle":"","family":"Jackman","given":"Shaun D.","non-dropping-particle":"","parse-names":false,"suffix":""},{"dropping-particle":"","family":"Mungall","given":"Karen","non-dropping-particle":"","parse-names":false,"suffix":""},{"dropping-particle":"","family":"Lee","given":"Sam","non-dropping-particle":"","parse-names":false,"suffix":""},{"dropping-particle":"","family":"Okada","given":"Hisanaga Mark","non-dropping-particle":"","parse-names":false,"suffix":""},{"dropping-particle":"","family":"Qian","given":"Jenny Q.","non-dropping-particle":"","parse-names":false,"suffix":""},{"dropping-particle":"","family":"Griffith","given":"Malachi","non-dropping-particle":"","parse-names":false,"suffix":""},{"dropping-particle":"","family":"Raymond","given":"Anthony","non-dropping-particle":"","parse-names":false,"suffix":""},{"dropping-particle":"","family":"Thiessen","given":"Nina","non-dropping-particle":"","parse-names":false,"suffix":""},{"dropping-particle":"","family":"Cezard","given":"Timothee","non-dropping-particle":"","parse-names":false,"suffix":""},{"dropping-particle":"","family":"Butterfield","given":"Yaron S.","non-dropping-particle":"","parse-names":false,"suffix":""},{"dropping-particle":"","family":"Newsome","given":"Richard","non-dropping-particle":"","parse-names":false,"suffix":""},{"dropping-particle":"","family":"Chan","given":"Simon K.","non-dropping-particle":"","parse-names":false,"suffix":""},{"dropping-particle":"","family":"She","given":"Rong","non-dropping-particle":"","parse-names":false,"suffix":""},{"dropping-particle":"","family":"Varhol","given":"Richard","non-dropping-particle":"","parse-names":false,"suffix":""},{"dropping-particle":"","family":"Kamoh","given":"Baljit","non-dropping-particle":"","parse-names":false,"suffix":""},{"dropping-particle":"","family":"Prabhu","given":"Anna Liisa","non-dropping-particle":"","parse-names":false,"suffix":""},{"dropping-particle":"","family":"Tam","given":"Angela","non-dropping-particle":"","parse-names":false,"suffix":""},{"dropping-particle":"","family":"Zhao","given":"Yongjun","non-dropping-particle":"","parse-names":false,"suffix":""},{"dropping-particle":"","family":"Moore","given":"Richard A.","non-dropping-particle":"","parse-names":false,"suffix":""},{"dropping-particle":"","family":"Hirst","given":"Martin","non-dropping-particle":"","parse-names":false,"suffix":""},{"dropping-particle":"","family":"Marra","given":"Marco A.","non-dropping-particle":"","parse-names":false,"suffix":""},{"dropping-particle":"","family":"Jones","given":"Steven J.M.","non-dropping-particle":"","parse-names":false,"suffix":""},{"dropping-particle":"","family":"Hoodless","given":"Pamela A.","non-dropping-particle":"","parse-names":false,"suffix":""},{"dropping-particle":"","family":"Birol","given":"Inanc","non-dropping-particle":"","parse-names":false,"suffix":""}],"container-title":"Nature Methods","id":"ITEM-1","issue":"11","issued":{"date-parts":[["2010"]]},"page":"909-912","title":"De novo assembly and analysis of RNA-seq data","type":"article-journal","volume":"7"},"uris":["http://www.mendeley.com/documents/?uuid=8838f0de-0e2e-4da5-8ceb-46a2a988d4df"]}],"mendeley":{"formattedCitation":"(Robertson et al., 2010)","plainTextFormattedCitation":"(Robertson et al., 2010)","previouslyFormattedCitation":"(Robertson et al., 2010)"},"properties":{"noteIndex":0},"schema":"https://github.com/citation-style-language/schema/raw/master/csl-citation.json"}</w:instrText>
+      </w:r>
+      <w:r>
+        <w:fldChar w:fldCharType="separate"/>
+      </w:r>
+      <w:r>
+        <w:rPr>
+          <w:noProof/>
+        </w:rPr>
+        <w:t>(Robertson et al., 2010)</w:t>
+      </w:r>
+      <w:r>
+        <w:fldChar w:fldCharType="end"/>
+      </w:r>
+      <w:r>
+        <w:t xml:space="preserve"> with default parameters</w:t>
+      </w:r>
+      <w:r>
+        <w:t>.</w:t>
+      </w:r>
+      <w:r>
+        <w:t xml:space="preserve"> </w:t>
+      </w:r>
+      <w:r>
+        <w:t>For</w:t>
+      </w:r>
+      <w:r>
+        <w:t xml:space="preserve"> step four (mapping </w:t>
+      </w:r>
+      <w:r>
+        <w:t xml:space="preserve">individual sample </w:t>
+      </w:r>
+      <w:r>
+        <w:t xml:space="preserve">reads back to scaffolds), we used two programs, </w:t>
+      </w:r>
+      <w:r>
+        <w:t xml:space="preserve">1) </w:t>
+      </w:r>
+      <w:r>
+        <w:t xml:space="preserve">BWA </w:t>
+      </w:r>
+      <w:r>
+        <w:fldChar w:fldCharType="begin" w:fldLock="1"/>
+      </w:r>
+      <w:r>
+        <w:instrText xml:space="preserve">ADDIN CSL_CITATION {"citationItems":[{"id":"ITEM-1","itemData":{"DOI":"10.1093/bioinformatics/btp324","ISSN":"13674803","PMID":"19451168","abstract":"Motivation: The enormous amount of short reads generated by the new DNA sequencing technologies call for the development of fast and accurate read alignment programs. A first generation of hash table-based methods has been developed, including MAQ, which is accurate, feature rich and fast enough to align short reads from a single individual. However, MAQ does not support gapped alignment for single-end reads, which makes it unsuitable for alignment of longer reads where indels may occur frequently. The speed of MAQ is also a concern when the alignment is scaled up to the resequencing of hundreds of individuals. Results: We implemented Burrows-Wheeler Alignment tool (BWA), a new read alignment package that is based on backward search with Burrows-Wheeler Transform (BWT), to efficiently align short sequencing reads against a large reference sequence such as the human genome, allowing mismatches and gaps. BWA supports both base space reads, e.g. from Illumina sequencing machines, and color space reads from AB SOLiD machines. Evaluations on both simulated and real data suggest that BWA is </w:instrText>
+      </w:r>
+      <w:r>
+        <w:rPr>
+          <w:rFonts w:ascii="Cambria Math" w:hAnsi="Cambria Math" w:cs="Cambria Math"/>
+        </w:rPr>
+        <w:instrText>∼</w:instrText>
+      </w:r>
+      <w:r>
+        <w:instrText>10-20× faster than MAQ, while achieving similar accuracy. In addition, BWA outputs alignment in the new standard SAM (Sequence Alignment/Map) format. Variant calling and other downstream analyses after the alignment can be achieved with the open source SAMtools software package. © 2009 The Author(s).","author":[{"dropping-particle":"","family":"Li","given":"Heng","non-dropping-particle":"","parse-names":false,"suffix":""},{"dropping-particle":"","family":"Durbin","given":"Richard","non-dropping-particle":"","parse-names":false,"suffix":""}],"container-title":"Bioinformatics","id":"ITEM-1","issue":"14","issued":{"date-parts":[["2009"]]},"page":"1754-1760","title":"Fast and accurate short read alignment with Burrows-Wheeler transform","type":"article-journal","volume":"25"},"uris":["http://www.mendeley.com/documents/?uuid=6b1c143e-b46f-463f-a75f-1273b3a8ecc9"]}],"mendeley":{"formattedCitation":"(Li and Durbin, 2009)","plainTextFormattedCitation":"(Li and Durbin, 2009)","previouslyFormattedCitation":"(Li and Durbin, 2009)"},"properties":{"noteIndex":0},"schema":"https://github.com/citation-style-language/schema/raw/master/csl-citation.json"}</w:instrText>
+      </w:r>
+      <w:r>
+        <w:fldChar w:fldCharType="separate"/>
+      </w:r>
+      <w:r>
+        <w:rPr>
+          <w:noProof/>
+        </w:rPr>
+        <w:t>(Li and Durbin, 2009)</w:t>
+      </w:r>
+      <w:r>
+        <w:fldChar w:fldCharType="end"/>
+      </w:r>
+      <w:r>
+        <w:t xml:space="preserve"> </w:t>
+      </w:r>
+      <w:r>
+        <w:t xml:space="preserve">with default parameters </w:t>
+      </w:r>
+      <w:r>
+        <w:t xml:space="preserve">and </w:t>
+      </w:r>
+      <w:r>
+        <w:t xml:space="preserve">2) </w:t>
+      </w:r>
+      <w:r>
+        <w:t xml:space="preserve">Bowtie2 </w:t>
+      </w:r>
+      <w:r>
+        <w:fldChar w:fldCharType="begin" w:fldLock="1"/>
+      </w:r>
+      <w:r>
+        <w:instrText>ADDIN CSL_CITATION {"citationItems":[{"id":"ITEM-1","itemData":{"DOI":"10.1038/nmeth.1923","ISSN":"15487091","PMID":"22388286","abstract":"As the rate of sequencing increases, greater throughput is demanded from read aligners. The full-text minute index is often used to make alignment very fast and memory-efficient, but the approach is ill-suited to finding longer, gapped alignments. Bowtie 2 combines the strengths of the full-text minute index with the flexibility and speed of hardware-accelerated dynamic programming algorithms to achieve a combination of high speed, sensitivity and accuracy. © 2012 Nature America, Inc. All rights reserved.","author":[{"dropping-particle":"","family":"Langmead","given":"Ben","non-dropping-particle":"","parse-names":false,"suffix":""},{"dropping-particle":"","family":"Salzberg","given":"Steven L.","non-dropping-particle":"","parse-names":false,"suffix":""}],"container-title":"Nature Methods","id":"ITEM-1","issue":"4","issued":{"date-parts":[["2012"]]},"page":"357-359","title":"Fast gapped-read alignment with Bowtie 2","type":"article-journal","volume":"9"},"uris":["http://www.mendeley.com/documents/?uuid=541d8a67-ab2b-442b-85d3-fb51d84baeb6"]}],"mendeley":{"formattedCitation":"(Langmead and Salzberg, 2012)","plainTextFormattedCitation":"(Langmead and Salzberg, 2012)","previouslyFormattedCitation":"(Langmead and Salzberg, 2012)"},"properties":{"noteIndex":0},"schema":"https://github.com/citation-style-language/schema/raw/master/csl-citation.json"}</w:instrText>
+      </w:r>
+      <w:r>
+        <w:fldChar w:fldCharType="separate"/>
+      </w:r>
+      <w:r>
+        <w:rPr>
+          <w:noProof/>
+        </w:rPr>
+        <w:t>(Langmead and Salzberg, 2012)</w:t>
+      </w:r>
+      <w:r>
+        <w:fldChar w:fldCharType="end"/>
+      </w:r>
+      <w:r>
+        <w:t xml:space="preserve"> with default parameters</w:t>
+      </w:r>
+      <w:r>
+        <w:t>. For step five (</w:t>
+      </w:r>
+      <w:r>
+        <w:t>reference database</w:t>
+      </w:r>
+      <w:r>
+        <w:t xml:space="preserve">), we used the reference databases NCBI nt </w:t>
+      </w:r>
+      <w:r>
+        <w:fldChar w:fldCharType="begin" w:fldLock="1"/>
+      </w:r>
+      <w:r>
+        <w:instrText>ADDIN CSL_CITATION {"citationItems":[{"id":"ITEM-1","itemData":{"DOI":"10.1093/nar/gkv1290","ISSN":"13624962","abstract":"The National Center for Biotechnology Information (NCBI) provides a large suite of online resources for biological information and data, including the GenBank® nucleic acid sequence database and the PubMed database of citations and abstracts for published life science journals. Additional NCBI resources focus on literature (PubMed Central (PMC), Bookshelf and PubReader), health (ClinVar, dbGaP, dbMHC, the Genetic Testing Registry, HIV-1/Human Protein Interaction Database and MedGen), genomes (BioProject, Assembly, Genome, BioSample, dbSNP, dbVar, Epigenomics, the Map Viewer, Nucleotide, Probe, RefSeq, Sequence Read Archive, the Taxonomy Browser and the Trace Archive), genes (Gene, Gene Expression Omnibus (GEO), HomoloGene, PopSet and UniGene), proteins (Protein, the Conserved Domain Database (CDD), COBALT, Conserved Domain Architecture Retrieval Tool (CDART), the Molecular Modeling Database (MMDB) and Protein Clusters) and chemicals (Biosystems and the Pub-Chem suite of small molecule databases). The Entrez system provides search and retrieval operations for most of these databases. Augmenting many of the web applications are custom implementations of the BLAST program optimized to search specialized datasets. All of these resources can be accessed through the NCBI home page at www.ncbi.nlm.nih. gov.","author":[{"dropping-particle":"","family":"Agarwala","given":"Richa","non-dropping-particle":"","parse-names":false,"suffix":""},{"dropping-particle":"","family":"Barrett","given":"Tanya","non-dropping-particle":"","parse-names":false,"suffix":""},{"dropping-particle":"","family":"Beck","given":"Jeff","non-dropping-particle":"","parse-names":false,"suffix":""},{"dropping-particle":"","family":"Benson","given":"Dennis A.","non-dropping-particle":"","parse-names":false,"suffix":""},{"dropping-particle":"","family":"Bollin","given":"Colleen","non-dropping-particle":"","parse-names":false,"suffix":""},{"dropping-particle":"","family":"Bolton","given":"Evan","non-dropping-particle":"","parse-names":false,"suffix":""},{"dropping-particle":"","family":"Bourexis","given":"Devon","non-dropping-particle":"","parse-names":false,"suffix":""},{"dropping-particle":"","family":"Brister","given":"J. Rodney","non-dropping-particle":"","parse-names":false,"suffix":""},{"dropping-particle":"","family":"Bryant","given":"Stephen H.","non-dropping-particle":"","parse-names":false,"suffix":""},{"dropping-particle":"","family":"Canese","given":"Kathi","non-dropping-particle":"","parse-names":false,"suffix":""},{"dropping-particle":"","family":"Charowhas","given":"Chad","non-dropping-particle":"","parse-names":false,"suffix":""},{"dropping-particle":"","family":"Clark","given":"Karen","non-dropping-particle":"","parse-names":false,"suffix":""},{"dropping-particle":"","family":"Dicuccio","given":"Michael","non-dropping-particle":"","parse-names":false,"suffix":""},{"dropping-particle":"","family":"Dondoshansky","given":"Ilya","non-dropping-particle":"","parse-names":false,"suffix":""},{"dropping-particle":"","family":"Federhen","given":"Scott","non-dropping-particle":"","parse-names":false,"suffix":""},{"dropping-particle":"","family":"Feolo","given":"Michael","non-dropping-particle":"","parse-names":false,"suffix":""},{"dropping-particle":"","family":"Funk","given":"Kathryn","non-dropping-particle":"","parse-names":false,"suffix":""},{"dropping-particle":"","family":"Geer","given":"Lewis Y.","non-dropping-particle":"","parse-names":false,"suffix":""},{"dropping-particle":"","family":"Gorelenkov","given":"Viatcheslav","non-dropping-particle":"","parse-names":false,"suffix":""},{"dropping-particle":"","family":"Hoeppner","given":"Marilu","non-dropping-particle":"","parse-names":false,"suffix":""},{"dropping-particle":"","family":"Holmes","given":"Brad","non-dropping-particle":"","parse-names":false,"suffix":""},{"dropping-particle":"","family":"Johnson","given":"Mark","non-dropping-particle":"","parse-names":false,"suffix":""},{"dropping-particle":"","family":"Khotomlianski","given":"Viatcheslav","non-dropping-particle":"","parse-names":false,"suffix":""},{"dropping-particle":"","family":"Kimchi","given":"Avi","non-dropping-particle":"","parse-names":false,"suffix":""},{"dropping-particle":"","family":"Kimelman","given":"Michael","non-dropping-particle":"","parse-names":false,"suffix":""},{"dropping-particle":"","family":"Kitts","given":"Paul","non-dropping-particle":"","parse-names":false,"suffix":""},{"dropping-particle":"","family":"Klimke","given":"William","non-dropping-particle":"","parse-names":false,"suffix":""},{"dropping-particle":"","family":"Krasnov","given":"Sergey","non-dropping-particle":"","parse-names":false,"suffix":""},{"dropping-particle":"","family":"Kuznetsov","given":"Anatoliy","non-dropping-particle":"","parse-names":false,"suffix":""},{"dropping-particle":"","family":"Landrum","given":"Melissa J.","non-dropping-particle":"","parse-names":false,"suffix":""},{"dropping-particle":"","family":"Landsman","given":"David","non-dropping-particle":"","parse-names":false,"suffix":""},{"dropping-particle":"","family":"Lee","given":"Jennifer M.","non-dropping-particle":"","parse-names":false,"suffix":""},{"dropping-particle":"","family":"Lipman","given":"David J.","non-dropping-particle":"","parse-names":false,"suffix":""},{"dropping-particle":"","family":"Lu","given":"Zhiyong","non-dropping-particle":"","parse-names":false,"suffix":""},{"dropping-particle":"","family":"Madden","given":"Thomas L.","non-dropping-particle":"","parse-names":false,"suffix":""},{"dropping-particle":"","family":"Madej","given":"Tom","non-dropping-particle":"","parse-names":false,"suffix":""},{"dropping-particle":"","family":"Marchler-Bauer","given":"Aron","non-dropping-particle":"","parse-names":false,"suffix":""},{"dropping-particle":"","family":"Karsch-Mizrachi","given":"Ilene","non-dropping-particle":"","parse-names":false,"suffix":""},{"dropping-particle":"","family":"Murphy","given":"Terence","non-dropping-particle":"","parse-names":false,"suffix":""},{"dropping-particle":"","family":"Orris","given":"Rebecca","non-dropping-particle":"","parse-names":false,"suffix":""},{"dropping-particle":"","family":"Ostell","given":"James","non-dropping-particle":"","parse-names":false,"suffix":""},{"dropping-particle":"","family":"O'sullivan","given":"Christopher","non-dropping-particle":"","parse-names":false,"suffix":""},{"dropping-particle":"","family":"Panchenko","given":"Anna","non-dropping-particle":"","parse-names":false,"suffix":""},{"dropping-particle":"","family":"Phan","given":"Lon","non-dropping-particle":"","parse-names":false,"suffix":""},{"dropping-particle":"","family":"Preuss","given":"Don","non-dropping-particle":"","parse-names":false,"suffix":""},{"dropping-particle":"","family":"Pruitt","given":"Kim D.","non-dropping-particle":"","parse-names":false,"suffix":""},{"dropping-particle":"","family":"Rodarmer","given":"Kurt","non-dropping-particle":"","parse-names":false,"suffix":""},{"dropping-particle":"","family":"Rubinstein","given":"Wendy","non-dropping-particle":"","parse-names":false,"suffix":""},{"dropping-particle":"","family":"Sayers","given":"Ericw","non-dropping-particle":"","parse-names":false,"suffix":""},{"dropping-particle":"","family":"Schneider","given":"Valerie","non-dropping-particle":"","parse-names":false,"suffix":""},{"dropping-particle":"","family":"Schuler","given":"Gregory D.","non-dropping-particle":"","parse-names":false,"suffix":""},{"dropping-particle":"","family":"Sherry","given":"Stephen T.","non-dropping-particle":"","parse-names":false,"suffix":""},{"dropping-particle":"","family":"Sirotkin","given":"Karl","non-dropping-particle":"","parse-names":false,"suffix":""},{"dropping-particle":"","family":"Siyan","given":"Karanjit","non-dropping-particle":"","parse-names":false,"suffix":""},{"dropping-particle":"","family":"Slotta","given":"Douglas","non-dropping-particle":"","parse-names":false,"suffix":""},{"dropping-particle":"","family":"Soboleva","given":"Alexandra","non-dropping-particle":"","parse-names":false,"suffix":""},{"dropping-particle":"","family":"Soussov","given":"Vladimir","non-dropping-particle":"","parse-names":false,"suffix":""},{"dropping-particle":"","family":"Starchenko","given":"Grigory","non-dropping-particle":"","parse-names":false,"suffix":""},{"dropping-particle":"","family":"Tatusova","given":"Tatiana A.","non-dropping-particle":"","parse-names":false,"suffix":""},{"dropping-particle":"","family":"Todorov","given":"Kamen","non-dropping-particle":"","parse-names":false,"suffix":""},{"dropping-particle":"","family":"Trawick","given":"Bart W.","non-dropping-particle":"","parse-names":false,"suffix":""},{"dropping-particle":"","family":"Vakatov","given":"Denis","non-dropping-particle":"","parse-names":false,"suffix":""},{"dropping-particle":"","family":"Wang","given":"Yanli","non-dropping-particle":"","parse-names":false,"suffix":""},{"dropping-particle":"","family":"Ward","given":"Minghong","non-dropping-particle":"","parse-names":false,"suffix":""},{"dropping-particle":"","family":"Wilbur","given":"W. John","non-dropping-particle":"","parse-names":false,"suffix":""},{"dropping-particle":"","family":"Yaschenko","given":"Eugene","non-dropping-particle":"","parse-names":false,"suffix":""},{"dropping-particle":"","family":"Zbicz","given":"Kerry","non-dropping-particle":"","parse-names":false,"suffix":""}],"container-title":"Nucleic Acids Research","id":"ITEM-1","issue":"D1","issued":{"date-parts":[["2016"]]},"page":"D7-D19","title":"Database resources of the National Center for Biotechnology Information","type":"article-journal","volume":"44"},"uris":["http://www.mendeley.com/documents/?uuid=8e5b7a1b-1691-46ee-b5b0-094425e03cd3"]}],"mendeley":{"formattedCitation":"(Agarwala et al., 2016)","plainTextFormattedCitation":"(Agarwala et al., 2016)","previouslyFormattedCitation":"(Agarwala et al., 2016)"},"properties":{"noteIndex":0},"schema":"https://github.com/citation-style-language/schema/raw/master/csl-citation.json"}</w:instrText>
+      </w:r>
+      <w:r>
+        <w:fldChar w:fldCharType="separate"/>
+      </w:r>
+      <w:r>
+        <w:rPr>
+          <w:noProof/>
+        </w:rPr>
+        <w:t>(Agarwala et al., 2016)</w:t>
+      </w:r>
+      <w:r>
+        <w:fldChar w:fldCharType="end"/>
+      </w:r>
+      <w:r>
+        <w:t>, downloaded on 03 Feb 2020, and the reference database SILVA</w:t>
+      </w:r>
+      <w:r>
+        <w:t>132</w:t>
+      </w:r>
+      <w:r>
+        <w:t>_NR99</w:t>
+      </w:r>
+      <w:r>
+        <w:t xml:space="preserve"> </w:t>
+      </w:r>
+      <w:r>
+        <w:fldChar w:fldCharType="begin" w:fldLock="1"/>
+      </w:r>
+      <w:r>
+        <w:instrText>ADDIN CSL_CITATION {"citationItems":[{"id":"ITEM-1","itemData":{"DOI":"10.1093/nar/gks1219","ISSN":"03051048","PMID":"23193283","abstract":"SILVA (from Latin silva, forest, http://www.arb-silva.de) is a comprehensive web resource for up to date, quality-controlled databases of aligned ribosomal RNA (rRNA) gene sequences from the Bacteria, Archaea and Eukaryota domains and supplementary online services. The referred database release 111 (July 2012) contains 3194 778 small subunit and 288717 large subunit rRNA gene sequences. Since the initial description of the project, substantial new features have been introduced, including advanced quality control procedures, an improved rRNA gene aligner, online tools for probe and primer evaluation and optimized browsing, searching and downloading on the website. Furthermore, the extensively curated SILVA taxonomy and the new non-redundant SILVA datasets provide an ideal reference for high-throughput classification of data from next-generation sequencing approaches. © The Author(s) 2012.","author":[{"dropping-particle":"","family":"Quast","given":"Christian","non-dropping-particle":"","parse-names":false,"suffix":""},{"dropping-particle":"","family":"Pruesse","given":"Elmar","non-dropping-particle":"","parse-names":false,"suffix":""},{"dropping-particle":"","family":"Yilmaz","given":"Pelin","non-dropping-particle":"","parse-names":false,"suffix":""},{"dropping-particle":"","family":"Gerken","given":"Jan","non-dropping-particle":"","parse-names":false,"suffix":""},{"dropping-particle":"","family":"Schweer","given":"Timmy","non-dropping-particle":"","parse-names":false,"suffix":""},{"dropping-particle":"","family":"Yarza","given":"Pablo","non-dropping-particle":"","parse-names":false,"suffix":""},{"dropping-particle":"","family":"Peplies","given":"Jörg","non-dropping-particle":"","parse-names":false,"suffix":""},{"dropping-particle":"","family":"Glöckner","given":"Frank Oliver","non-dropping-particle":"","parse-names":false,"suffix":""}],"container-title":"Nucleic Acids Research","id":"ITEM-1","issue":"D1","issued":{"date-parts":[["2013"]]},"page":"590-596","title":"The SILVA ribosomal RNA gene database project: Improved data processing and web-based tools","type":"article-journal","volume":"41"},"uris":["http://www.mendeley.com/documents/?uuid=40fe5704-a4d4-434a-a962-3daf8e34147f"]}],"mendeley":{"formattedCitation":"(Quast et al., 2013)","plainTextFormattedCitation":"(Quast et al., 2013)","previouslyFormattedCitation":"(Quast et al., 2013)"},"properties":{"noteIndex":0},"schema":"https://github.com/citation-style-language/schema/raw/master/csl-citation.json"}</w:instrText>
+      </w:r>
+      <w:r>
+        <w:fldChar w:fldCharType="separate"/>
+      </w:r>
+      <w:r>
+        <w:rPr>
+          <w:noProof/>
+        </w:rPr>
+        <w:t>(Quast et al., 2013)</w:t>
+      </w:r>
+      <w:r>
+        <w:fldChar w:fldCharType="end"/>
+      </w:r>
+      <w:r>
+        <w:t xml:space="preserve">, downloaded on </w:t>
+      </w:r>
+      <w:r>
+        <w:t>28</w:t>
+      </w:r>
+      <w:r>
+        <w:t xml:space="preserve"> </w:t>
+      </w:r>
+      <w:r>
+        <w:t>Aug</w:t>
+      </w:r>
+      <w:r>
+        <w:t xml:space="preserve"> 20</w:t>
+      </w:r>
+      <w:r>
+        <w:t xml:space="preserve">20. For the latter, we downloaded both the available SSU and LSU databases and concatenated them, leading to one SILVA database </w:t>
+      </w:r>
+      <w:r>
+        <w:t>including SSU</w:t>
+      </w:r>
+      <w:r>
+        <w:t xml:space="preserve"> and LSU reference sequences</w:t>
+      </w:r>
+      <w:r>
+        <w:t xml:space="preserve">. </w:t>
+      </w:r>
+      <w:r>
+        <w:t>For step six (taxonomic classification), we</w:t>
+      </w:r>
+      <w:r>
+        <w:t xml:space="preserve"> used four approaches: </w:t>
+      </w:r>
+      <w:r>
+        <w:t xml:space="preserve">1) </w:t>
+      </w:r>
+      <w:r>
+        <w:t xml:space="preserve">kraken2 </w:t>
+      </w:r>
+      <w:r>
+        <w:fldChar w:fldCharType="begin" w:fldLock="1"/>
+      </w:r>
+      <w:r>
+        <w:instrText>ADDIN CSL_CITATION {"citationItems":[{"id":"ITEM-1","itemData":{"DOI":"10.1186/s13059-019-1891-0","ISSN":"1474760X","abstract":"Although Kraken's k-mer-based approach provides a fast taxonomic classification of metagenomic sequence data, its large memory requirements can be limiting for some applications. Kraken 2 improves upon Kraken 1 by reducing memory usage by 85%, allowing greater amounts of reference genomic data to be used, while maintaining high accuracy and increasing speed fivefold. Kraken 2 also introduces a translated search mode, providing increased sensitivity in viral metagenomics analysis.","author":[{"dropping-particle":"","family":"Wood","given":"Derrick E.","non-dropping-particle":"","parse-names":false,"suffix":""},{"dropping-particle":"","family":"Lu","given":"Jennifer","non-dropping-particle":"","parse-names":false,"suffix":""},{"dropping-particle":"","family":"Langmead","given":"Ben","non-dropping-particle":"","parse-names":false,"suffix":""}],"container-title":"Genome Biology","id":"ITEM-1","issue":"1","issued":{"date-parts":[["2019"]]},"page":"1-13","publisher":"Genome Biology","title":"Improved metagenomic analysis with Kraken 2","type":"article-journal","volume":"20"},"uris":["http://www.mendeley.com/documents/?uuid=cb425734-3d2d-424e-8f3d-75fd9ba94a45"]}],"mendeley":{"formattedCitation":"(Wood et al., 2019)","plainTextFormattedCitation":"(Wood et al., 2019)","previouslyFormattedCitation":"(Wood et al., 2019)"},"properties":{"noteIndex":0},"schema":"https://github.com/citation-style-language/schema/raw/master/csl-citation.json"}</w:instrText>
+      </w:r>
+      <w:r>
+        <w:fldChar w:fldCharType="separate"/>
+      </w:r>
+      <w:r>
+        <w:rPr>
+          <w:noProof/>
+        </w:rPr>
+        <w:t>(Wood et al., 2019)</w:t>
+      </w:r>
+      <w:r>
+        <w:fldChar w:fldCharType="end"/>
+      </w:r>
+      <w:r>
+        <w:t xml:space="preserve"> with default parameters</w:t>
+      </w:r>
+      <w:r>
+        <w:t xml:space="preserve">, </w:t>
+      </w:r>
+      <w:r>
+        <w:t xml:space="preserve">2) </w:t>
+      </w:r>
+      <w:r>
+        <w:t xml:space="preserve">Centrifuge </w:t>
+      </w:r>
+      <w:r>
+        <w:fldChar w:fldCharType="begin" w:fldLock="1"/>
+      </w:r>
+      <w:r>
+        <w:instrText>ADDIN CSL_CITATION {"citationItems":[{"id":"ITEM-1","itemData":{"DOI":"10.1101/gr.210641.116","ISSN":"15495469","PMID":"27852649","abstract":"Centrifuge is a novel microbial classification engine that enables rapid, accurate, and sensitive labeling of reads and quantification of species on desktop computers. The system uses an indexing scheme based on the Burrows-Wheeler transform (BWT) and the Ferragina-Manzini (FM) index, optimized specifically for the metagenomic classification problem. Centrifuge requires a relatively small index (4.2 GB for 4078 bacterial and 200 archaeal genomes) and classifies sequences at very high speed, allowing it to process the millions of reads from a typical high-throughput DNA sequencing run within a few minutes. Together, these advances enable timely and accurate analysis of large metagenomics data sets on conventional desktop computers. Because of its space-optimized indexing schemes, Centrifuge also makes it possible to index the entire NCBI nonredundant nucleotide sequence database (a total of 109 billion bases) with an index size of 69 GB, in contrast to k-mer-based indexing schemes, which require far more extensive space.","author":[{"dropping-particle":"","family":"Kim","given":"Daehwan","non-dropping-particle":"","parse-names":false,"suffix":""},{"dropping-particle":"","family":"Song","given":"Li","non-dropping-particle":"","parse-names":false,"suffix":""},{"dropping-particle":"","family":"Breitwieser","given":"Florian P.","non-dropping-particle":"","parse-names":false,"suffix":""},{"dropping-particle":"","family":"Salzberg","given":"Steven L.","non-dropping-particle":"","parse-names":false,"suffix":""}],"container-title":"Genome Research","id":"ITEM-1","issue":"12","issued":{"date-parts":[["2016"]]},"page":"1721-1729","title":"Centrifuge: Rapid and sensitive classification of metagenomic sequences","type":"article-journal","volume":"26"},"uris":["http://www.mendeley.com/documents/?uuid=0ea991f2-26e8-4130-9d78-8c6a08379916"]}],"mendeley":{"formattedCitation":"(Kim et al., 2016)","plainTextFormattedCitation":"(Kim et al., 2016)","previouslyFormattedCitation":"(Kim et al., 2016)"},"properties":{"noteIndex":0},"schema":"https://github.com/citation-style-language/schema/raw/master/csl-citation.json"}</w:instrText>
+      </w:r>
+      <w:r>
+        <w:fldChar w:fldCharType="separate"/>
+      </w:r>
+      <w:r>
+        <w:rPr>
+          <w:noProof/>
+        </w:rPr>
+        <w:t>(Kim et al., 2016)</w:t>
+      </w:r>
+      <w:r>
+        <w:fldChar w:fldCharType="end"/>
+      </w:r>
+      <w:r>
+        <w:t xml:space="preserve"> with default parameters</w:t>
+      </w:r>
+      <w:r>
+        <w:t xml:space="preserve">, </w:t>
+      </w:r>
+      <w:r>
+        <w:t xml:space="preserve">3) justblast </w:t>
+      </w:r>
+      <w:r>
+        <w:fldChar w:fldCharType="begin" w:fldLock="1"/>
+      </w:r>
+      <w:r>
+        <w:instrText>ADDIN CSL_CITATION {"citationItems":[{"id":"ITEM-1","itemData":{"author":[{"dropping-particle":"","family":"Hleap","given":"Jose Sergio","non-dropping-particle":"","parse-names":false,"suffix":""}],"id":"ITEM-1","issued":{"date-parts":[["0"]]},"title":"justblast","type":"article"},"uris":["http://www.mendeley.com/documents/?uuid=79abce52-75d5-4f90-a231-861eedd8de66"]}],"mendeley":{"formattedCitation":"(Hleap)","manualFormatting":"(Hleap, unpublished)","plainTextFormattedCitation":"(Hleap)"},"properties":{"noteIndex":0},"schema":"https://github.com/citation-style-language/schema/raw/master/csl-citation.json"}</w:instrText>
+      </w:r>
+      <w:r>
+        <w:fldChar w:fldCharType="separate"/>
+      </w:r>
+      <w:r>
+        <w:rPr>
+          <w:noProof/>
+        </w:rPr>
+        <w:t>(Hleap</w:t>
+      </w:r>
+      <w:r>
+        <w:rPr>
+          <w:noProof/>
+        </w:rPr>
+        <w:t>, unpublished</w:t>
+      </w:r>
+      <w:r>
+        <w:rPr>
+          <w:noProof/>
+        </w:rPr>
+        <w:t>)</w:t>
+      </w:r>
+      <w:r>
+        <w:fldChar w:fldCharType="end"/>
+      </w:r>
+      <w:r>
+        <w:t xml:space="preserve">, </w:t>
+      </w:r>
+      <w:r>
+        <w:t xml:space="preserve">a program to more efficiently run </w:t>
+      </w:r>
+      <w:r>
+        <w:t xml:space="preserve">BLAST </w:t>
+      </w:r>
+      <w:r>
+        <w:fldChar w:fldCharType="begin" w:fldLock="1"/>
+      </w:r>
+      <w:r>
+        <w:instrText>ADDIN CSL_CITATION {"citationItems":[{"id":"ITEM-1","itemData":{"author":[{"dropping-particle":"","family":"Altschul","given":"stephen F.","non-dropping-particle":"","parse-names":false,"suffix":""},{"dropping-particle":"","family":"Gish","given":"Warren","non-dropping-particle":"","parse-names":false,"suffix":""},{"dropping-particle":"","family":"Miller","given":"Webb","non-dropping-particle":"","parse-names":false,"suffix":""},{"dropping-particle":"","family":"Myers","given":"Eugene W.","non-dropping-particle":"","parse-names":false,"suffix":""},{"dropping-particle":"","family":"Lipman","given":"David J.","non-dropping-particle":"","parse-names":false,"suffix":""}],"container-title":"Journal of Molecular Biology","id":"ITEM-1","issued":{"date-parts":[["1990"]]},"page":"403-410","title":"Basic Local Alignment Search Tool","type":"article-journal","volume":"215"},"uris":["http://www.mendeley.com/documents/?uuid=7b20485f-58ab-4127-956b-824164aa24f0"]}],"mendeley":{"formattedCitation":"(Altschul et al., 1990)","plainTextFormattedCitation":"(Altschul et al., 1990)","previouslyFormattedCitation":"(Altschul et al., 1990)"},"properties":{"noteIndex":0},"schema":"https://github.com/citation-style-language/schema/raw/master/csl-citation.json"}</w:instrText>
+      </w:r>
+      <w:r>
+        <w:fldChar w:fldCharType="separate"/>
+      </w:r>
+      <w:r>
+        <w:rPr>
+          <w:noProof/>
+        </w:rPr>
+        <w:t>(Altschul et al., 1990)</w:t>
+      </w:r>
+      <w:r>
+        <w:fldChar w:fldCharType="end"/>
+      </w:r>
+      <w:r>
+        <w:t xml:space="preserve"> on multicore machines</w:t>
+      </w:r>
+      <w:r>
+        <w:t xml:space="preserve">, </w:t>
+      </w:r>
+      <w:r>
+        <w:t>with an E-value cut-off of e</w:t>
+      </w:r>
+      <w:r>
+        <w:noBreakHyphen/>
+      </w:r>
+      <w:r>
+        <w:t>05</w:t>
+      </w:r>
+      <w:r>
+        <w:t xml:space="preserve">, otherwise default parameters, </w:t>
+      </w:r>
+      <w:r>
+        <w:t>and keeping the hit with the highest bitscore</w:t>
+      </w:r>
+      <w:r>
+        <w:t xml:space="preserve"> per sequence</w:t>
+      </w:r>
+      <w:r>
+        <w:t xml:space="preserve">, </w:t>
+      </w:r>
+      <w:r>
+        <w:t xml:space="preserve">and </w:t>
+      </w:r>
+      <w:r>
+        <w:t>4) justblast</w:t>
+      </w:r>
+      <w:r>
+        <w:t xml:space="preserve"> </w:t>
+      </w:r>
+      <w:r>
+        <w:t>with an E-value cut-off of e</w:t>
+      </w:r>
+      <w:r>
+        <w:t>-</w:t>
+      </w:r>
+      <w:r>
+        <w:t>05</w:t>
+      </w:r>
+      <w:r>
+        <w:t>, otherwise default parameters,</w:t>
+      </w:r>
+      <w:r>
+        <w:t xml:space="preserve"> </w:t>
+      </w:r>
+      <w:r>
+        <w:t>and filtering the hits with an in-house script</w:t>
       </w:r>
       <w:r>
         <w:t xml:space="preserve"> (</w:t>
       </w:r>
       <w:r>
-        <w:t>﻿PHRED ≤2, ≤5, ≤10, and ≤20</w:t>
-      </w:r>
-      <w:r>
-        <w:t>)</w:t>
-      </w:r>
-      <w:r>
-        <w:t xml:space="preserve"> like the following, where X represents the respective PHRED score cut-off: </w:t>
-      </w:r>
-      <w:r>
-        <w:rPr>
-          <w:rFonts w:ascii="Courier New" w:eastAsia="MS Mincho" w:hAnsi="Courier New" w:cs="Courier New"/>
-        </w:rPr>
-        <w:t>ILLUMINACLIP:TruSeq3-PE.fa:2:30:10, LEADING:X TRAILING:X, SLIDINGWINDOW:4:X MINLEN:25</w:t>
-      </w:r>
-      <w:r>
-        <w:t>.</w:t>
-      </w:r>
-      <w:r>
-        <w:t xml:space="preserve"> For step two (</w:t>
-      </w:r>
-      <w:r>
-        <w:t>rRNA sorting</w:t>
-      </w:r>
-      <w:r>
-        <w:t>), we used four approaches:</w:t>
+        <w:t>based on steps performed by the program CREST</w:t>
       </w:r>
       <w:r>
         <w:t xml:space="preserve"> </w:t>
       </w:r>
       <w:r>
-        <w:t xml:space="preserve">1) </w:t>
-      </w:r>
-      <w:r>
-        <w:t xml:space="preserve">alignment-based – </w:t>
-      </w:r>
-      <w:proofErr w:type="spellStart"/>
-      <w:r>
-        <w:t>SortMeRNA</w:t>
-      </w:r>
-      <w:proofErr w:type="spellEnd"/>
-      <w:r>
-        <w:t xml:space="preserve"> </w:t>
-      </w:r>
-      <w:r>
         <w:fldChar w:fldCharType="begin" w:fldLock="1"/>
       </w:r>
       <w:r>
-        <w:instrText>ADDIN CSL_CITATION {"citationItems":[{"id":"ITEM-1","itemData":{"DOI":"10.1093/bioinformatics/bts611","ISSN":"13674803","PMID":"23071270","abstract":"Motivation: The application of next-generation sequencing (NGS) technologies to RNAs directly extracted from a community of organisms yields a mixture of fragments characterizing both coding and non-coding types of RNAs. The task to distinguish among these and to further categorize the families of messenger RNAs and ribosomal RNAs (rRNAs) is an important step for examining gene expression patterns of an interactive environment and the phylogenetic classification of the constituting species.Results: We present SortMeRNA, a new software designed to rapidly filter rRNA fragments from metatranscriptomic data. It is capable of handling large sets of reads and sorting out all fragments matching to the rRNA database with high sensitivity and low running time.Availability: http://bioinfo.lifl.fr/RNA/sortmerna. © 2012 The Author.","author":[{"dropping-particle":"","family":"Kopylova","given":"Evguenia","non-dropping-particle":"","parse-names":false,"suffix":""},{"dropping-particle":"","family":"Noé","given":"Laurent","non-dropping-particle":"","parse-names":false,"suffix":""},{"dropping-particle":"","family":"Touzet","given":"Hélène","non-dropping-particle":"","parse-names":false,"suffix":""}],"container-title":"Bioinformatics","id":"ITEM-1","issue":"24","issued":{"date-parts":[["2012"]]},"page":"3211-3217","title":"SortMeRNA: Fast and accurate filtering of ribosomal RNAs in metatranscriptomic data","type":"article-journal","volume":"28"},"uris":["http://www.mendeley.com/documents/?uuid=6c6f928c-93bc-47d3-a940-07855be399e5"]}],"mendeley":{"formattedCitation":"(Kopylova et al., 2012)","plainTextFormattedCitation":"(Kopylova et al., 2012)","previouslyFormattedCitation":"(Kopylova et al., 2012)"},"properties":{"noteIndex":0},"schema":"https://github.com/citation-style-language/schema/raw/master/csl-citation.json"}</w:instrText>
+        <w:instrText>ADDIN CSL_CITATION {"citationItems":[{"id":"ITEM-1","itemData":{"DOI":"10.1371/journal.pone.0049334","ISSN":"19326203","PMID":"23145153","abstract":"Sequencing of taxonomic or phylogenetic markers is becoming a fast and efficient method for studying environmental microbial communities. This has resulted in a steadily growing collection of marker sequences, most notably of the small-subunit (SSU) ribosomal RNA gene, and an increased understanding of microbial phylogeny, diversity and community composition patterns. However, to utilize these large datasets together with new sequencing technologies, a reliable and flexible system for taxonomic classification is critical. We developed CREST (Classification Resources for Environmental Sequence Tags), a set of resources and tools for generating and utilizing custom taxonomies and reference datasets for classification of environmental sequences. CREST uses an alignment-based classification method with the lowest common ancestor algorithm. It also uses explicit rank similarity criteria to reduce false positives and identify novel taxa. We implemented this method in a web server, a command line tool and the graphical user interfaced program MEGAN. Further, we provide the SSU rRNA reference database and taxonomy SilvaMod, derived from the publicly available SILVA SSURef, for classification of sequences from bacteria, archaea and eukaryotes. Using cross-validation and environmental datasets, we compared the performance of CREST and SilvaMod to the RDP Classifier. We also utilized Greengenes as a reference database, both with CREST and the RDP Classifier. These analyses indicate that CREST performs better than alignment-free methods with higher recall rate (sensitivity) as well as precision, and with the ability to accurately identify most sequences from novel taxa. Classification using SilvaMod performed better than with Greengenes, particularly when applied to environmental sequences. CREST is freely available under a GNU General Public License (v3) from http://apps.cbu.uib.no/crest and http://lcaclassifier.googlecode.com. © 2012 Lanzén et al.","author":[{"dropping-particle":"","family":"Lanzén","given":"Anders","non-dropping-particle":"","parse-names":false,"suffix":""},{"dropping-particle":"","family":"Jørgensen","given":"Steffen L.","non-dropping-particle":"","parse-names":false,"suffix":""},{"dropping-particle":"","family":"Huson","given":"Daniel H.","non-dropping-particle":"","parse-names":false,"suffix":""},{"dropping-particle":"","family":"Gorfer","given":"Markus","non-dropping-particle":"","parse-names":false,"suffix":""},{"dropping-particle":"","family":"Grindhaug","given":"Svenn Helge","non-dropping-particle":"","parse-names":false,"suffix":""},{"dropping-particle":"","family":"Jonassen","given":"Inge","non-dropping-particle":"","parse-names":false,"suffix":""},{"dropping-particle":"","family":"Øvreås","given":"Lise","non-dropping-particle":"","parse-names":false,"suffix":""},{"dropping-particle":"","family":"Urich","given":"Tim","non-dropping-particle":"","parse-names":false,"suffix":""}],"container-title":"PLoS ONE","id":"ITEM-1","issue":"11","issued":{"date-parts":[["2012"]]},"title":"CREST - Classification Resources for Environmental Sequence Tags","type":"article-journal","volume":"7"},"uris":["http://www.mendeley.com/documents/?uuid=d9bdd28a-fa81-4587-a524-3e72cc47d228"]}],"mendeley":{"formattedCitation":"(Lanzén et al., 2012)","plainTextFormattedCitation":"(Lanzén et al., 2012)","previouslyFormattedCitation":"(Lanzén et al., 2012)"},"properties":{"noteIndex":0},"schema":"https://github.com/citation-style-language/schema/raw/master/csl-citation.json"}</w:instrText>
       </w:r>
       <w:r>
         <w:fldChar w:fldCharType="separate"/>
@@ -5559,1037 +6517,19 @@
         <w:rPr>
           <w:noProof/>
         </w:rPr>
-        <w:t>(Kopylova et al., 2012)</w:t>
+        <w:t>(Lanzén et al., 2012)</w:t>
       </w:r>
       <w:r>
         <w:fldChar w:fldCharType="end"/>
       </w:r>
       <w:r>
-        <w:t xml:space="preserve"> against all program-internal rRNA databases</w:t>
-      </w:r>
-      <w:r>
-        <w:t xml:space="preserve"> </w:t>
-      </w:r>
-      <w:r>
-        <w:t xml:space="preserve">with parameters </w:t>
-      </w:r>
-      <w:r>
-        <w:rPr>
-          <w:rFonts w:ascii="Courier New" w:eastAsia="MS Mincho" w:hAnsi="Courier New" w:cs="Courier New"/>
-        </w:rPr>
-        <w:noBreakHyphen/>
-      </w:r>
-      <w:proofErr w:type="spellStart"/>
-      <w:r>
-        <w:rPr>
-          <w:rFonts w:ascii="Courier New" w:eastAsia="MS Mincho" w:hAnsi="Courier New" w:cs="Courier New"/>
-        </w:rPr>
-        <w:t>fastx</w:t>
-      </w:r>
-      <w:proofErr w:type="spellEnd"/>
-      <w:r>
-        <w:rPr>
-          <w:rFonts w:ascii="Courier New" w:eastAsia="MS Mincho" w:hAnsi="Courier New" w:cs="Courier New"/>
-        </w:rPr>
-        <w:t> 1</w:t>
-      </w:r>
-      <w:r>
-        <w:t>,</w:t>
-      </w:r>
-      <w:r>
-        <w:t xml:space="preserve"> </w:t>
-      </w:r>
-      <w:r>
-        <w:rPr>
-          <w:rFonts w:ascii="Courier New" w:eastAsia="MS Mincho" w:hAnsi="Courier New" w:cs="Courier New"/>
-        </w:rPr>
-        <w:noBreakHyphen/>
-      </w:r>
-      <w:proofErr w:type="spellStart"/>
-      <w:r>
-        <w:rPr>
-          <w:rFonts w:ascii="Courier New" w:eastAsia="MS Mincho" w:hAnsi="Courier New" w:cs="Courier New"/>
-        </w:rPr>
-        <w:t>num_alignments</w:t>
-      </w:r>
-      <w:proofErr w:type="spellEnd"/>
-      <w:r>
-        <w:rPr>
-          <w:rFonts w:ascii="Courier New" w:eastAsia="MS Mincho" w:hAnsi="Courier New" w:cs="Courier New"/>
-        </w:rPr>
-        <w:t> </w:t>
-      </w:r>
-      <w:r>
-        <w:rPr>
-          <w:rFonts w:ascii="Courier New" w:eastAsia="MS Mincho" w:hAnsi="Courier New" w:cs="Courier New"/>
-        </w:rPr>
-        <w:t>1</w:t>
-      </w:r>
-      <w:r>
-        <w:t>, and other parameters set to default</w:t>
-      </w:r>
-      <w:r>
-        <w:t xml:space="preserve">, </w:t>
-      </w:r>
-      <w:r>
-        <w:t xml:space="preserve">2) </w:t>
-      </w:r>
-      <w:r>
-        <w:t xml:space="preserve">HMM-based – </w:t>
-      </w:r>
-      <w:proofErr w:type="spellStart"/>
-      <w:r>
-        <w:t>barrnap</w:t>
-      </w:r>
-      <w:proofErr w:type="spellEnd"/>
-      <w:r>
-        <w:t xml:space="preserve"> </w:t>
-      </w:r>
-      <w:r>
-        <w:fldChar w:fldCharType="begin" w:fldLock="1"/>
-      </w:r>
-      <w:r>
-        <w:instrText>ADDIN CSL_CITATION {"citationItems":[{"id":"ITEM-1","itemData":{"author":[{"dropping-particle":"","family":"Seemann","given":"Thorsten","non-dropping-particle":"","parse-names":false,"suffix":""}],"id":"ITEM-1","issued":{"date-parts":[["0"]]},"publisher":"Thorsten Seemann","title":"BAsic Rapid Ribosomal RNA Predictor - barrnap","type":"article"},"uris":["http://www.mendeley.com/documents/?uuid=3f154bcc-7077-4785-8e0d-2dbcb36c9655"]}],"mendeley":{"formattedCitation":"(Seemann)","manualFormatting":"(Seemann, unpublished)","plainTextFormattedCitation":"(Seemann)","previouslyFormattedCitation":"(Seemann)"},"properties":{"noteIndex":0},"schema":"https://github.com/citation-style-language/schema/raw/master/csl-citation.json"}</w:instrText>
-      </w:r>
-      <w:r>
-        <w:fldChar w:fldCharType="separate"/>
-      </w:r>
-      <w:r>
-        <w:rPr>
-          <w:noProof/>
-        </w:rPr>
-        <w:t>(Seemann</w:t>
-      </w:r>
-      <w:r>
-        <w:rPr>
-          <w:noProof/>
-        </w:rPr>
-        <w:t>, unpublished</w:t>
-      </w:r>
-      <w:r>
-        <w:rPr>
-          <w:noProof/>
-        </w:rPr>
-        <w:t>)</w:t>
-      </w:r>
-      <w:r>
-        <w:fldChar w:fldCharType="end"/>
-      </w:r>
-      <w:r>
-        <w:t xml:space="preserve"> </w:t>
-      </w:r>
-      <w:commentRangeStart w:id="6"/>
-      <w:r>
-        <w:rPr>
-          <w:highlight w:val="yellow"/>
-        </w:rPr>
-        <w:t>with default parameters</w:t>
-      </w:r>
-      <w:commentRangeEnd w:id="6"/>
-      <w:r>
-        <w:rPr>
-          <w:rStyle w:val="CommentReference"/>
-        </w:rPr>
-        <w:commentReference w:id="6"/>
-      </w:r>
-      <w:r>
-        <w:t xml:space="preserve">, </w:t>
-      </w:r>
-      <w:r>
-        <w:t xml:space="preserve">3) </w:t>
-      </w:r>
-      <w:proofErr w:type="spellStart"/>
-      <w:r>
-        <w:t>kmer</w:t>
-      </w:r>
-      <w:proofErr w:type="spellEnd"/>
-      <w:r>
-        <w:t xml:space="preserve">-based – </w:t>
-      </w:r>
-      <w:proofErr w:type="spellStart"/>
-      <w:r>
-        <w:t>rRNAFilter</w:t>
-      </w:r>
-      <w:proofErr w:type="spellEnd"/>
-      <w:r>
-        <w:t xml:space="preserve"> </w:t>
-      </w:r>
-      <w:r>
-        <w:fldChar w:fldCharType="begin" w:fldLock="1"/>
-      </w:r>
-      <w:r>
-        <w:instrText>ADDIN CSL_CITATION {"citationItems":[{"id":"ITEM-1","itemData":{"DOI":"10.1089/cmb.2016.0113","ISSN":"10665277","abstract":"Metatranscriptomics studies the transcriptome of all microbial species in a habitat. Removing ribosomal RNA (rRNA) reads in metatranscriptomic data is essential for the study of microbial gene expression. Although several methods are developed, all of them rely on rRNA databases that contain a limited number of known rRNA sequences and cannot work well on rRNA reads from unknown rRNA sequences. To address this problem, we have developed a novel approach called rRNAFilter. Our method can accurately and rapidly remove rRNA reads from metatranscriptomes without any prior knowledge of known rRNA sequences. Compared with two existing approaches, rRNAFilter has shown comparable performance when working on reads from known rRNA sequences and much better performance when dealing with reads from unknown rRNA sequences.","author":[{"dropping-particle":"","family":"Wang","given":"Ying","non-dropping-particle":"","parse-names":false,"suffix":""},{"dropping-particle":"","family":"Hu","given":"Haiyan","non-dropping-particle":"","parse-names":false,"suffix":""},{"dropping-particle":"","family":"Li","given":"Xiaoman","non-dropping-particle":"","parse-names":false,"suffix":""}],"container-title":"Journal of Computational Biology","id":"ITEM-1","issue":"4","issued":{"date-parts":[["2017"]]},"page":"368-375","title":"rRNAFilter: A Fast Approach for Ribosomal RNA Read Removal Without a Reference Database","type":"article-journal","volume":"24"},"uris":["http://www.mendeley.com/documents/?uuid=9969de0c-0db0-499b-bae9-de0a4fd76aa8"]}],"mendeley":{"formattedCitation":"(Wang et al., 2017)","plainTextFormattedCitation":"(Wang et al., 2017)","previouslyFormattedCitation":"(Wang et al., 2017)"},"properties":{"noteIndex":0},"schema":"https://github.com/citation-style-language/schema/raw/master/csl-citation.json"}</w:instrText>
-      </w:r>
-      <w:r>
-        <w:fldChar w:fldCharType="separate"/>
-      </w:r>
-      <w:r>
-        <w:rPr>
-          <w:noProof/>
-        </w:rPr>
-        <w:t>(Wang et al., 2017)</w:t>
-      </w:r>
-      <w:r>
-        <w:fldChar w:fldCharType="end"/>
-      </w:r>
-      <w:r>
-        <w:t xml:space="preserve"> with default parameters</w:t>
-      </w:r>
-      <w:r>
-        <w:t xml:space="preserve">, and </w:t>
-      </w:r>
-      <w:r>
-        <w:t xml:space="preserve">4) </w:t>
-      </w:r>
-      <w:r>
-        <w:t>no sorting</w:t>
-      </w:r>
-      <w:r>
-        <w:t xml:space="preserve">. </w:t>
-      </w:r>
-      <w:r>
-        <w:t>A</w:t>
-      </w:r>
-      <w:r>
-        <w:t xml:space="preserve">ll </w:t>
-      </w:r>
-      <w:r>
-        <w:t xml:space="preserve">resulting </w:t>
-      </w:r>
-      <w:r>
-        <w:t xml:space="preserve">reads </w:t>
-      </w:r>
-      <w:r>
-        <w:t xml:space="preserve">after performing step one and two were separately pooled based on the </w:t>
-      </w:r>
-      <w:r>
-        <w:t>two sample types</w:t>
-      </w:r>
-      <w:r>
-        <w:t xml:space="preserve"> and the pooled reads were used in</w:t>
-      </w:r>
-      <w:r>
-        <w:t xml:space="preserve"> step three (a</w:t>
-      </w:r>
-      <w:r>
-        <w:t>ssembly</w:t>
-      </w:r>
-      <w:r>
-        <w:t>)</w:t>
-      </w:r>
-      <w:r>
-        <w:t>, for which</w:t>
-      </w:r>
-      <w:r>
-        <w:t xml:space="preserve"> we used</w:t>
-      </w:r>
-      <w:r>
-        <w:t xml:space="preserve"> </w:t>
-      </w:r>
-      <w:r>
-        <w:t xml:space="preserve">eight assemblers, </w:t>
-      </w:r>
-      <w:r>
-        <w:t>four DNA assembler</w:t>
-      </w:r>
-      <w:r>
-        <w:t>s,</w:t>
-      </w:r>
-      <w:r>
-        <w:t xml:space="preserve"> </w:t>
-      </w:r>
-      <w:r>
-        <w:t xml:space="preserve">1) </w:t>
-      </w:r>
-      <w:proofErr w:type="spellStart"/>
-      <w:r>
-        <w:t>SPAdes</w:t>
-      </w:r>
-      <w:proofErr w:type="spellEnd"/>
-      <w:r>
-        <w:t xml:space="preserve"> </w:t>
-      </w:r>
-      <w:r>
-        <w:fldChar w:fldCharType="begin" w:fldLock="1"/>
-      </w:r>
-      <w:r>
-        <w:instrText>ADDIN CSL_CITATION {"citationItems":[{"id":"ITEM-1","itemData":{"DOI":"10.1089/cmb.2012.0021","ISBN":"1066-5277","ISSN":"1066-5277","PMID":"22506599","abstract":"The lion's share of bacteria in various environments cannot be cloned in the laboratory and thus cannot be sequenced using existing technologies. A major goal of single-cell genomics is to complement gene-centric metagenomic data with whole-genome assemblies of uncultivated organisms. Assembly of single-cell data is challenging because of highly non-uniform read coverage as well as elevated levels of sequencing errors and chimeric reads. We describe SPAdes, a new assembler for both single-cell and standard (multicell) assembly, and demonstrate that it improves on the recently released E+V-SC assembler (specialized for single-cell data) and on popular assemblers Velvet and SoapDeNovo (for multicell data). SPAdes generates single-cell assemblies, providing information about genomes of uncultivatable bacteria that vastly exceeds what may be obtained via traditional metagenomics studies. SPAdes is available online ( http://bioinf.spbau.ru/spades ). It is distributed as open source software.","author":[{"dropping-particle":"","family":"Bankevich","given":"Anton","non-dropping-particle":"","parse-names":false,"suffix":""},{"dropping-particle":"","family":"Nurk","given":"Sergey","non-dropping-particle":"","parse-names":false,"suffix":""},{"dropping-particle":"","family":"Antipov","given":"Dmitry","non-dropping-particle":"","parse-names":false,"suffix":""},{"dropping-particle":"","family":"Gurevich","given":"Alexey A.","non-dropping-particle":"","parse-names":false,"suffix":""},{"dropping-particle":"","family":"Dvorkin","given":"Mikhail","non-dropping-particle":"","parse-names":false,"suffix":""},{"dropping-particle":"","family":"Kulikov","given":"Alexander S.","non-dropping-particle":"","parse-names":false,"suffix":""},{"dropping-particle":"","family":"Lesin","given":"Valery M.","non-dropping-particle":"","parse-names":false,"suffix":""},{"dropping-particle":"","family":"Nikolenko","given":"Sergey I.","non-dropping-particle":"","parse-names":false,"suffix":""},{"dropping-particle":"","family":"Pham","given":"Son","non-dropping-particle":"","parse-names":false,"suffix":""},{"dropping-particle":"","family":"Prjibelski","given":"Andrey D.","non-dropping-particle":"","parse-names":false,"suffix":""},{"dropping-particle":"V.","family":"Pyshkin","given":"Alexey","non-dropping-particle":"","parse-names":false,"suffix":""},{"dropping-particle":"V.","family":"Sirotkin","given":"Alexander","non-dropping-particle":"","parse-names":false,"suffix":""},{"dropping-particle":"","family":"Vyahhi","given":"Nikolay","non-dropping-particle":"","parse-names":false,"suffix":""},{"dropping-particle":"","family":"Tesler","given":"Glenn","non-dropping-particle":"","parse-names":false,"suffix":""},{"dropping-particle":"","family":"Alekseyev","given":"Max A.","non-dropping-particle":"","parse-names":false,"suffix":""},{"dropping-particle":"","family":"Pevzner","given":"Pavel A.","non-dropping-particle":"","parse-names":false,"suffix":""}],"container-title":"Journal of Computational Biology","id":"ITEM-1","issue":"5","issued":{"date-parts":[["2012"]]},"page":"455-477","title":"SPAdes: A New Genome Assembly Algorithm and Its Applications to Single-Cell Sequencing","type":"article-journal","volume":"19"},"uris":["http://www.mendeley.com/documents/?uuid=063ad35b-276f-4aeb-9443-301512102982"]}],"mendeley":{"formattedCitation":"(Bankevich et al., 2012)","plainTextFormattedCitation":"(Bankevich et al., 2012)","previouslyFormattedCitation":"(Bankevich et al., 2012)"},"properties":{"noteIndex":0},"schema":"https://github.com/citation-style-language/schema/raw/master/csl-citation.json"}</w:instrText>
-      </w:r>
-      <w:r>
-        <w:fldChar w:fldCharType="separate"/>
-      </w:r>
-      <w:r>
-        <w:rPr>
-          <w:noProof/>
-        </w:rPr>
-        <w:t>(Bankevich et al., 2012)</w:t>
-      </w:r>
-      <w:r>
-        <w:fldChar w:fldCharType="end"/>
-      </w:r>
-      <w:r>
-        <w:t xml:space="preserve"> with default parameters</w:t>
-      </w:r>
-      <w:r>
-        <w:t>,</w:t>
-      </w:r>
-      <w:r>
-        <w:t xml:space="preserve"> 2)</w:t>
-      </w:r>
-      <w:r>
-        <w:t xml:space="preserve"> </w:t>
-      </w:r>
-      <w:proofErr w:type="spellStart"/>
-      <w:r>
-        <w:t>metaSPAdes</w:t>
-      </w:r>
-      <w:proofErr w:type="spellEnd"/>
-      <w:r>
-        <w:t xml:space="preserve"> </w:t>
-      </w:r>
-      <w:r>
-        <w:fldChar w:fldCharType="begin" w:fldLock="1"/>
-      </w:r>
-      <w:r>
-        <w:instrText>ADDIN CSL_CITATION {"citationItems":[{"id":"ITEM-1","itemData":{"DOI":"10.1101/gr.213959.116","ISSN":"15495469","PMID":"28298430","abstract":"While metagenomics has emerged as a technology of choice for analyzing bacterial populations, the assembly of metagenomic data remains challenging, thus stifling biological discoveries. Moreover, recent studies revealed that complex bacterial populations may be composed from dozens of related strains, thus further amplifying the challenge of metagenomic assembly. metaSPAdes addresses various challenges of metagenomic assembly by capitalizing on computational ideas that proved to be useful in assemblies of single cells and highly polymorphic diploid genomes. We benchmark metaSPAdes against other state-of-the-art metagenome assemblers and demonstrate that it results in high-quality assemblies across diverse data sets.","author":[{"dropping-particle":"","family":"Nurk","given":"Sergey","non-dropping-particle":"","parse-names":false,"suffix":""},{"dropping-particle":"","family":"Meleshko","given":"Dmitry","non-dropping-particle":"","parse-names":false,"suffix":""},{"dropping-particle":"","family":"Korobeynikov","given":"Anton","non-dropping-particle":"","parse-names":false,"suffix":""},{"dropping-particle":"","family":"Pevzner","given":"Pavel A.","non-dropping-particle":"","parse-names":false,"suffix":""}],"container-title":"Genome Research","id":"ITEM-1","issue":"5","issued":{"date-parts":[["2017"]]},"page":"824-834","title":"MetaSPAdes: A new versatile metagenomic assembler","type":"article-journal","volume":"27"},"uris":["http://www.mendeley.com/documents/?uuid=fac35d80-e03f-4fd4-96cd-b65ccf68765e"]}],"mendeley":{"formattedCitation":"(Nurk et al., 2017)","plainTextFormattedCitation":"(Nurk et al., 2017)","previouslyFormattedCitation":"(Nurk et al., 2017)"},"properties":{"noteIndex":0},"schema":"https://github.com/citation-style-language/schema/raw/master/csl-citation.json"}</w:instrText>
-      </w:r>
-      <w:r>
-        <w:fldChar w:fldCharType="separate"/>
-      </w:r>
-      <w:r>
-        <w:rPr>
-          <w:noProof/>
-        </w:rPr>
-        <w:t>(Nurk et al., 2017)</w:t>
-      </w:r>
-      <w:r>
-        <w:fldChar w:fldCharType="end"/>
-      </w:r>
-      <w:r>
-        <w:t xml:space="preserve"> with default parameters</w:t>
-      </w:r>
-      <w:r>
-        <w:t xml:space="preserve">, </w:t>
-      </w:r>
-      <w:r>
-        <w:t xml:space="preserve">3) </w:t>
-      </w:r>
-      <w:r>
-        <w:t xml:space="preserve">MEGAHIT </w:t>
-      </w:r>
-      <w:r>
-        <w:fldChar w:fldCharType="begin" w:fldLock="1"/>
-      </w:r>
-      <w:r>
-        <w:instrText>ADDIN CSL_CITATION {"citationItems":[{"id":"ITEM-1","itemData":{"DOI":"10.1093/bioinformatics/btv033","ISSN":"14602059","PMID":"25609793","abstract":"Summary: MEGAHIT is a NGS de novo assembler for assembling large and complex metagenomics data in a time- and cost-efficient manner. It finished assembling a soil metagenomics dataset with 252</w:instrText>
-      </w:r>
-      <w:r>
-        <w:rPr>
-          <w:rFonts w:ascii="Cambria Math" w:hAnsi="Cambria Math" w:cs="Cambria Math"/>
-        </w:rPr>
-        <w:instrText>∈</w:instrText>
-      </w:r>
-      <w:r>
-        <w:instrText>Gbps in 44.1 and 99.6</w:instrText>
-      </w:r>
-      <w:r>
-        <w:rPr>
-          <w:rFonts w:ascii="Cambria Math" w:hAnsi="Cambria Math" w:cs="Cambria Math"/>
-        </w:rPr>
-        <w:instrText>∈</w:instrText>
-      </w:r>
-      <w:r>
-        <w:instrText>h on a single computing node with and without a graphics processing unit, respectively. MEGAHIT assembles the data as a whole, i.e. no pre-processing like partitioning and normalization was needed. When compared with previous methods on assembling the soil data, MEGAHIT generated a three-time larger assembly, with longer contig N50 and average contig length; furthermore, 55.8% of the reads were aligned to the assembly, giving a fourfold improvement.","author":[{"dropping-particle":"","family":"Li","given":"Dinghua","non-dropping-particle":"","parse-names":false,"suffix":""},{"dropping-particle":"","family":"Liu","given":"Chi Man","non-dropping-particle":"","parse-names":false,"suffix":""},{"dropping-particle":"","family":"Luo","given":"Ruibang","non-dropping-particle":"","parse-names":false,"suffix":""},{"dropping-particle":"","family":"Sadakane","given":"Kunihiko","non-dropping-particle":"","parse-names":false,"suffix":""},{"dropping-particle":"","family":"Lam","given":"Tak Wah","non-dropping-particle":"","parse-names":false,"suffix":""}],"container-title":"Bioinformatics","id":"ITEM-1","issue":"10","issued":{"date-parts":[["2015"]]},"page":"1674-1676","title":"MEGAHIT: An ultra-fast single-node solution for large and complex metagenomics assembly via succinct de Bruijn graph","type":"article-journal","volume":"31"},"uris":["http://www.mendeley.com/documents/?uuid=1f218f52-2a61-4768-836c-fc53897de3ec"]}],"mendeley":{"formattedCitation":"(Li et al., 2015)","plainTextFormattedCitation":"(Li et al., 2015)","previouslyFormattedCitation":"(Li et al., 2015)"},"properties":{"noteIndex":0},"schema":"https://github.com/citation-style-language/schema/raw/master/csl-citation.json"}</w:instrText>
-      </w:r>
-      <w:r>
-        <w:fldChar w:fldCharType="separate"/>
-      </w:r>
-      <w:r>
-        <w:rPr>
-          <w:noProof/>
-        </w:rPr>
-        <w:t>(Li et al., 2015)</w:t>
-      </w:r>
-      <w:r>
-        <w:fldChar w:fldCharType="end"/>
-      </w:r>
-      <w:r>
-        <w:t xml:space="preserve"> with the parameter</w:t>
-      </w:r>
-      <w:r>
-        <w:t xml:space="preserve"> </w:t>
-      </w:r>
-      <w:r>
-        <w:rPr>
-          <w:rFonts w:ascii="Courier New" w:hAnsi="Courier New" w:cs="Courier New"/>
-        </w:rPr>
-        <w:noBreakHyphen/>
-      </w:r>
-      <w:r>
-        <w:rPr>
-          <w:rFonts w:ascii="Courier New" w:hAnsi="Courier New" w:cs="Courier New"/>
-        </w:rPr>
-        <w:noBreakHyphen/>
-      </w:r>
-      <w:proofErr w:type="spellStart"/>
-      <w:r>
-        <w:rPr>
-          <w:rFonts w:ascii="Courier New" w:hAnsi="Courier New" w:cs="Courier New"/>
-        </w:rPr>
-        <w:t>presets</w:t>
-      </w:r>
-      <w:proofErr w:type="spellEnd"/>
-      <w:r>
-        <w:rPr>
-          <w:rFonts w:ascii="Courier New" w:hAnsi="Courier New" w:cs="Courier New"/>
-        </w:rPr>
-        <w:t xml:space="preserve"> meta-large</w:t>
-      </w:r>
-      <w:r>
-        <w:t xml:space="preserve"> and otherwise default parameters</w:t>
-      </w:r>
-      <w:r>
-        <w:t xml:space="preserve">, </w:t>
-      </w:r>
-      <w:r>
-        <w:t xml:space="preserve">4) </w:t>
-      </w:r>
-      <w:r>
-        <w:t xml:space="preserve">IDBA-UD </w:t>
-      </w:r>
-      <w:r>
-        <w:fldChar w:fldCharType="begin" w:fldLock="1"/>
-      </w:r>
-      <w:r>
-        <w:instrText>ADDIN CSL_CITATION {"citationItems":[{"id":"ITEM-1","itemData":{"DOI":"10.1093/bioinformatics/bts174","ISSN":"13674803","PMID":"22495754","abstract":"Motivation: Next-generation sequencing allows us to sequence reads from a microbial environment using single-cell sequencing or metagenomic sequencing technologies. However, both technologies suffer from the problem that sequencing depth of different regions of a genome or genomes from different species are highly uneven. Most existing genome assemblers usually have an assumption that sequencing depths are even. These assemblers fail to construct correct long contigs. Results: We introduce the IDBA-UD algorithm that is based on the de Bruijn graph approach for assembling reads from single-cell sequencing or metagenomic sequencing technologies with uneven sequencing depths. Several non-trivial techniques have been employed to tackle the problems. Instead of using a simple threshold, we use multiple depthrelative thresholds to remove erroneous k-mers in both low-depth and high-depth regions. The technique of local assembly with paired-end information is used to solve the branch problem of low-depth short repeat regions. To speed up the process, an error correction step is conducted to correct reads of high-depth regions that can be aligned to highconfident contigs. Comparison of the performances of IDBA-UD and existing assemblers (Velvet, Velvet-SC, SOAPdenovo and Meta-IDBA) for different datasets, shows that IDBA-UD can reconstruct longer contigs with higher accuracy. © The Author 2012. Published by Oxford University Press. All rights reserved.","author":[{"dropping-particle":"","family":"Peng","given":"Yu","non-dropping-particle":"","parse-names":false,"suffix":""},{"dropping-particle":"","family":"Leung","given":"Henry C.M.","non-dropping-particle":"","parse-names":false,"suffix":""},{"dropping-particle":"","family":"Yiu","given":"S. M.","non-dropping-particle":"","parse-names":false,"suffix":""},{"dropping-particle":"","family":"Chin","given":"Francis Y.L.","non-dropping-particle":"","parse-names":false,"suffix":""}],"container-title":"Bioinformatics","id":"ITEM-1","issue":"11","issued":{"date-parts":[["2012"]]},"page":"1420-1428","title":"IDBA-UD: A de novo assembler for single-cell and metagenomic sequencing data with highly uneven depth","type":"article-journal","volume":"28"},"uris":["http://www.mendeley.com/documents/?uuid=f641cf3a-e487-4b1b-be89-d64ff106e042"]}],"mendeley":{"formattedCitation":"(Peng et al., 2012)","plainTextFormattedCitation":"(Peng et al., 2012)","previouslyFormattedCitation":"(Peng et al., 2012)"},"properties":{"noteIndex":0},"schema":"https://github.com/citation-style-language/schema/raw/master/csl-citation.json"}</w:instrText>
-      </w:r>
-      <w:r>
-        <w:fldChar w:fldCharType="separate"/>
-      </w:r>
-      <w:r>
-        <w:rPr>
-          <w:noProof/>
-        </w:rPr>
-        <w:t>(Peng et al., 2012)</w:t>
-      </w:r>
-      <w:r>
-        <w:fldChar w:fldCharType="end"/>
-      </w:r>
-      <w:r>
-        <w:t xml:space="preserve"> with the </w:t>
-      </w:r>
-      <w:r>
-        <w:lastRenderedPageBreak/>
-        <w:t>parameter</w:t>
-      </w:r>
-      <w:r>
-        <w:t xml:space="preserve"> </w:t>
-      </w:r>
-      <w:r>
-        <w:rPr>
-          <w:rFonts w:ascii="Courier New" w:hAnsi="Courier New" w:cs="Courier New"/>
-        </w:rPr>
-        <w:t>--</w:t>
-      </w:r>
-      <w:proofErr w:type="spellStart"/>
-      <w:r>
-        <w:rPr>
-          <w:rFonts w:ascii="Courier New" w:hAnsi="Courier New" w:cs="Courier New"/>
-        </w:rPr>
-        <w:t>pre_correction</w:t>
-      </w:r>
-      <w:proofErr w:type="spellEnd"/>
-      <w:r>
-        <w:t xml:space="preserve"> and otherwise default parameters</w:t>
-      </w:r>
-      <w:r>
-        <w:t>,</w:t>
-      </w:r>
-      <w:r>
-        <w:t xml:space="preserve"> and fo</w:t>
-      </w:r>
-      <w:r>
-        <w:t>u</w:t>
-      </w:r>
-      <w:r>
-        <w:t>r RNA assembler</w:t>
-      </w:r>
-      <w:r>
-        <w:t>s,</w:t>
-      </w:r>
-      <w:r>
-        <w:t xml:space="preserve"> </w:t>
-      </w:r>
-      <w:r>
-        <w:t xml:space="preserve">5) </w:t>
-      </w:r>
-      <w:r>
-        <w:t xml:space="preserve">Trinity </w:t>
-      </w:r>
-      <w:r>
-        <w:fldChar w:fldCharType="begin" w:fldLock="1"/>
-      </w:r>
-      <w:r>
-        <w:instrText>ADDIN CSL_CITATION {"citationItems":[{"id":"ITEM-1","itemData":{"DOI":"10.1038/nbt.1883.Trinity","ISBN":"1087-0156\\r1546-1696","ISSN":"1546-1696","PMID":"21572440","abstract":"Massively-parallel cDNA sequencing has opened the way to deep and efficient probing of transcriptomes. Current approaches for transcript reconstruction from such data often rely on aligning reads to a reference genome, and are thus unsuitable for samples with a partial or missing reference genome. Here, we present the methodology for reconstruction, and evaluate it on samples from fission yeast, mouse, and whitefly – an insect whose genome has not yet been sequenced. Trinity fully reconstructs a large fraction of the transcripts present in the data, also reporting alternative splice isoforms and transcripts from recently duplicated genes. In all cases, Trinity performs better than other available transcriptome assembly programs, and its sensitivity is comparable to methods relying on genome alignments. Our approach provides a unified and general solution for transcriptome reconstruction in any sample, especially in the complete absence of a reference genome.","author":[{"dropping-particle":"","family":"Grabherr","given":"Manfred G.","non-dropping-particle":"","parse-names":false,"suffix":""},{"dropping-particle":"","family":"Haas","given":"Brian J.","non-dropping-particle":"","parse-names":false,"suffix":""},{"dropping-particle":"","family":"Yassour","given":"Moran","non-dropping-particle":"","parse-names":false,"suffix":""},{"dropping-particle":"","family":"Levin","given":"Joshua Z.","non-dropping-particle":"","parse-names":false,"suffix":""},{"dropping-particle":"","family":"Thompson","given":"Dawn A.","non-dropping-particle":"","parse-names":false,"suffix":""},{"dropping-particle":"","family":"Amit","given":"Ido","non-dropping-particle":"","parse-names":false,"suffix":""},{"dropping-particle":"","family":"Adiconis","given":"Xian","non-dropping-particle":"","parse-names":false,"suffix":""},{"dropping-particle":"","family":"Fan","given":"Lin","non-dropping-particle":"","parse-names":false,"suffix":""},{"dropping-particle":"","family":"Raychowdhury","given":"Raktima","non-dropping-particle":"","parse-names":false,"suffix":""},{"dropping-particle":"","family":"Zeng","given":"Qiandong","non-dropping-particle":"","parse-names":false,"suffix":""},{"dropping-particle":"","family":"Chen","given":"Zehua","non-dropping-particle":"","parse-names":false,"suffix":""},{"dropping-particle":"","family":"Mauceli","given":"Evan","non-dropping-particle":"","parse-names":false,"suffix":""},{"dropping-particle":"","family":"Hacohen","given":"Nir","non-dropping-particle":"","parse-names":false,"suffix":""},{"dropping-particle":"","family":"Gnirke","given":"Andreas","non-dropping-particle":"","parse-names":false,"suffix":""},{"dropping-particle":"","family":"Rhind","given":"Nicholas","non-dropping-particle":"","parse-names":false,"suffix":""},{"dropping-particle":"di","family":"Palma","given":"Federica","non-dropping-particle":"","parse-names":false,"suffix":""},{"dropping-particle":"","family":"Birren","given":"Bruce W.","non-dropping-particle":"","parse-names":false,"suffix":""},{"dropping-particle":"","family":"Nusbaum","given":"Chad","non-dropping-particle":"","parse-names":false,"suffix":""},{"dropping-particle":"","family":"Lindblad-Toh","given":"Kerstin","non-dropping-particle":"","parse-names":false,"suffix":""},{"dropping-particle":"","family":"Friedman","given":"Nir","non-dropping-particle":"","parse-names":false,"suffix":""},{"dropping-particle":"","family":"Regev","given":"Aviv","non-dropping-particle":"","parse-names":false,"suffix":""}],"container-title":"Nature Biotechnology","id":"ITEM-1","issue":"7","issued":{"date-parts":[["2013"]]},"page":"644-652","title":"Trinity: reconstructing a full-length transcriptome without a genome from RNA-Seq data","type":"article-journal","volume":"29"},"uris":["http://www.mendeley.com/documents/?uuid=5702155d-89fa-4143-8762-c69b9d319bfe"]}],"mendeley":{"formattedCitation":"(Grabherr et al., 2013)","plainTextFormattedCitation":"(Grabherr et al., 2013)","previouslyFormattedCitation":"(Grabherr et al., 2013)"},"properties":{"noteIndex":0},"schema":"https://github.com/citation-style-language/schema/raw/master/csl-citation.json"}</w:instrText>
-      </w:r>
-      <w:r>
-        <w:fldChar w:fldCharType="separate"/>
-      </w:r>
-      <w:r>
-        <w:rPr>
-          <w:noProof/>
-        </w:rPr>
-        <w:t>(Grabherr et al., 2013)</w:t>
-      </w:r>
-      <w:r>
-        <w:fldChar w:fldCharType="end"/>
-      </w:r>
-      <w:r>
-        <w:t xml:space="preserve"> with default parameters</w:t>
-      </w:r>
-      <w:r>
-        <w:t xml:space="preserve">, </w:t>
-      </w:r>
-      <w:r>
-        <w:t xml:space="preserve">6) </w:t>
-      </w:r>
-      <w:proofErr w:type="spellStart"/>
-      <w:r>
-        <w:t>rnaSPAdes</w:t>
-      </w:r>
-      <w:proofErr w:type="spellEnd"/>
-      <w:r>
-        <w:t xml:space="preserve"> </w:t>
-      </w:r>
-      <w:r>
-        <w:fldChar w:fldCharType="begin" w:fldLock="1"/>
-      </w:r>
-      <w:r>
-        <w:instrText>ADDIN CSL_CITATION {"citationItems":[{"id":"ITEM-1","itemData":{"DOI":"10.1093/gigascience/giz100","ISSN":"2047217X","abstract":"Background: The possibility of generating large RNA-sequencing datasets has led to development of various reference-based and de novo transcriptome assemblers with their own strengths and limitations. While reference-based tools are widely used in various transcriptomic studies, their application is limited to the organisms with finished and well-annotated genomes. De novo transcriptome reconstruction from short reads remains an open challenging problem, which is complicated by the varying expression levels across different genes, alternative splicing, and paralogous genes. Results: Herein we describe the novel transcriptome assembler rnaSPAdes, which has been developed on top of the SPAdes genome assembler and explores computational parallels between assembly of transcriptomes and single-cell genomes. We also present quality assessment reports for rnaSPAdes assemblies, compare it with modern transcriptome assembly tools using several evaluation approaches on various RNA-sequencing datasets, and briefly highlight strong and weak points of different assemblers. Conclusions: Based on the performed comparison between different assembly methods, we infer that it is not possible to detect the absolute leader according to all quality metrics and all used datasets. However, rnaSPAdes typically outperforms other assemblers by such important property as the number of assembled genes and isoforms, and at the same time has higher accuracy statistics on average comparing to the closest competitors.","author":[{"dropping-particle":"","family":"Bushmanova","given":"Elena","non-dropping-particle":"","parse-names":false,"suffix":""},{"dropping-particle":"","family":"Antipov","given":"Dmitry","non-dropping-particle":"","parse-names":false,"suffix":""},{"dropping-particle":"","family":"Lapidus","given":"Alla","non-dropping-particle":"","parse-names":false,"suffix":""},{"dropping-particle":"","family":"Prjibelski","given":"Andrey D.","non-dropping-particle":"","parse-names":false,"suffix":""}],"container-title":"GigaScience","id":"ITEM-1","issue":"9","issued":{"date-parts":[["2019"]]},"page":"1-13","publisher":"Oxford University Press","title":"rnaSPAdes: A de novo transcriptome assembler and its application to RNA-Seq data","type":"article-journal","volume":"8"},"uris":["http://www.mendeley.com/documents/?uuid=c5b29fa0-bb58-43b6-810d-873cc0b07925"]}],"mendeley":{"formattedCitation":"(Bushmanova et al., 2019)","plainTextFormattedCitation":"(Bushmanova et al., 2019)","previouslyFormattedCitation":"(Bushmanova et al., 2019)"},"properties":{"noteIndex":0},"schema":"https://github.com/citation-style-language/schema/raw/master/csl-citation.json"}</w:instrText>
-      </w:r>
-      <w:r>
-        <w:fldChar w:fldCharType="separate"/>
-      </w:r>
-      <w:r>
-        <w:rPr>
-          <w:noProof/>
-        </w:rPr>
-        <w:t>(Bushmanova et al., 2019)</w:t>
-      </w:r>
-      <w:r>
-        <w:fldChar w:fldCharType="end"/>
-      </w:r>
-      <w:r>
-        <w:t xml:space="preserve"> with default parameters</w:t>
-      </w:r>
-      <w:r>
-        <w:t xml:space="preserve">, </w:t>
-      </w:r>
-      <w:r>
-        <w:t xml:space="preserve">7) </w:t>
-      </w:r>
-      <w:r>
-        <w:t>IDBA-</w:t>
-      </w:r>
-      <w:proofErr w:type="spellStart"/>
-      <w:r>
-        <w:t>tran</w:t>
-      </w:r>
-      <w:proofErr w:type="spellEnd"/>
-      <w:r>
-        <w:t xml:space="preserve"> </w:t>
-      </w:r>
-      <w:r>
-        <w:fldChar w:fldCharType="begin" w:fldLock="1"/>
-      </w:r>
-      <w:r>
-        <w:instrText>ADDIN CSL_CITATION {"citationItems":[{"id":"ITEM-1","itemData":{"DOI":"10.1093/bioinformatics/btt219","ISSN":"13674803","abstract":"Motivation: RNA sequencing based on next-generation sequencing technology is effective for analyzing transcriptomes. Like de novo genome assembly, de novo transcriptome assembly does not rely on any reference genome or additional annotation information, but is more difficult. In particular, isoforms can have very uneven expression levels (e.g. 1:100), which make it very difficult to identify low-expressed isoforms. One challenge is to remove erroneous vertices/edges with high multiplicity (produced by high-expressed isoforms) in the de Bruijn graph without removing correct ones with not-so-high multiplicity from low-expressed isoforms. Failing to do so will result in the loss of low-expressed isoforms or having complicated subgraphs with transcripts of different genes mixed together due to erroneous vertices/edges.Contributions: Unlike existing tools, which remove erroneous vertices/edges with multiplicities lower than a global threshold, we use a probabilistic progressive approach to iteratively remove them with local thresholds. This enables us to decompose the graph into disconnected components, each containing a few genes, if not a single gene, while retaining many correct vertices/edges of low-expressed isoforms. Combined with existing techniques, IDBA-Tran is able to assemble both high-expressed and low-expressed transcripts and outperform existing assemblers in terms of sensitivity and specificity for both simulated and real data. © The Author 2013.","author":[{"dropping-particle":"","family":"Peng","given":"Yu","non-dropping-particle":"","parse-names":false,"suffix":""},{"dropping-particle":"","family":"Leung","given":"Henry C.M.","non-dropping-particle":"","parse-names":false,"suffix":""},{"dropping-particle":"","family":"Yiu","given":"Siu Ming","non-dropping-particle":"","parse-names":false,"suffix":""},{"dropping-particle":"","family":"Lv","given":"Ming Ju","non-dropping-particle":"","parse-names":false,"suffix":""},{"dropping-particle":"","family":"Zhu","given":"Xin Guang","non-dropping-particle":"","parse-names":false,"suffix":""},{"dropping-particle":"","family":"Chin","given":"Francis Y.L.","non-dropping-particle":"","parse-names":false,"suffix":""}],"container-title":"Bioinformatics","id":"ITEM-1","issue":"13","issued":{"date-parts":[["2013"]]},"page":"326-334","title":"IDBA-tran: A more robust de novo de Bruijn graph assembler for transcriptomes with uneven expression levels","type":"article-journal","volume":"29"},"uris":["http://www.mendeley.com/documents/?uuid=dd7b1440-aa45-43ec-9607-3f5d1154e1a8"]}],"mendeley":{"formattedCitation":"(Peng et al., 2013)","plainTextFormattedCitation":"(Peng et al., 2013)","previouslyFormattedCitation":"(Peng et al., 2013)"},"properties":{"noteIndex":0},"schema":"https://github.com/citation-style-language/schema/raw/master/csl-citation.json"}</w:instrText>
-      </w:r>
-      <w:r>
-        <w:fldChar w:fldCharType="separate"/>
-      </w:r>
-      <w:r>
-        <w:rPr>
-          <w:noProof/>
-        </w:rPr>
-        <w:t>(Peng et al., 2013)</w:t>
-      </w:r>
-      <w:r>
-        <w:fldChar w:fldCharType="end"/>
-      </w:r>
-      <w:r>
-        <w:t xml:space="preserve"> </w:t>
-      </w:r>
-      <w:r>
-        <w:t>with the parameter</w:t>
-      </w:r>
-      <w:r>
-        <w:t xml:space="preserve"> </w:t>
-      </w:r>
-      <w:r>
-        <w:rPr>
-          <w:rFonts w:ascii="Courier New" w:hAnsi="Courier New" w:cs="Courier New"/>
-        </w:rPr>
-        <w:noBreakHyphen/>
-      </w:r>
-      <w:r>
-        <w:rPr>
-          <w:rFonts w:ascii="Courier New" w:hAnsi="Courier New" w:cs="Courier New"/>
-        </w:rPr>
-        <w:noBreakHyphen/>
-      </w:r>
-      <w:proofErr w:type="spellStart"/>
-      <w:r>
-        <w:rPr>
-          <w:rFonts w:ascii="Courier New" w:hAnsi="Courier New" w:cs="Courier New"/>
-        </w:rPr>
-        <w:t>pre_correction</w:t>
-      </w:r>
-      <w:proofErr w:type="spellEnd"/>
-      <w:r>
-        <w:t xml:space="preserve"> and otherwise default parameters, </w:t>
-      </w:r>
-      <w:r>
-        <w:t>and</w:t>
-      </w:r>
-      <w:r>
-        <w:t xml:space="preserve"> </w:t>
-      </w:r>
-      <w:r>
-        <w:t xml:space="preserve">8) </w:t>
-      </w:r>
-      <w:r>
-        <w:t>Trans-</w:t>
-      </w:r>
-      <w:proofErr w:type="spellStart"/>
-      <w:r>
-        <w:t>ABySS</w:t>
-      </w:r>
-      <w:proofErr w:type="spellEnd"/>
-      <w:r>
-        <w:t xml:space="preserve"> </w:t>
-      </w:r>
-      <w:r>
-        <w:fldChar w:fldCharType="begin" w:fldLock="1"/>
-      </w:r>
-      <w:r>
-        <w:instrText>ADDIN CSL_CITATION {"citationItems":[{"id":"ITEM-1","itemData":{"DOI":"10.1038/nmeth.1517","ISSN":"15487091","abstract":"We describe Trans-ABySS, a de novo short-read transcriptome assembly and analysis pipeline that addresses variation in local read densities by assembling read substrings with varying stringencies and then merging the resulting contigs before analysis. Analyzing 7.4 gigabases of 50-base-pair paired-end Illumina reads from an adult mouse liver poly(A) RNA library, we identified known, new and alternative structures in expressed transcripts, and achieved high sensitivity and specificity relative to reference-based assembly methods. © 2010 Nature America, Inc. All rights reserved.","author":[{"dropping-particle":"","family":"Robertson","given":"Gordon","non-dropping-particle":"","parse-names":false,"suffix":""},{"dropping-particle":"","family":"Schein","given":"Jacqueline","non-dropping-particle":"","parse-names":false,"suffix":""},{"dropping-particle":"","family":"Chiu","given":"Readman","non-dropping-particle":"","parse-names":false,"suffix":""},{"dropping-particle":"","family":"Corbett","given":"Richard","non-dropping-particle":"","parse-names":false,"suffix":""},{"dropping-particle":"","family":"Field","given":"Matthew","non-dropping-particle":"","parse-names":false,"suffix":""},{"dropping-particle":"","family":"Jackman","given":"Shaun D.","non-dropping-particle":"","parse-names":false,"suffix":""},{"dropping-particle":"","family":"Mungall","given":"Karen","non-dropping-particle":"","parse-names":false,"suffix":""},{"dropping-particle":"","family":"Lee","given":"Sam","non-dropping-particle":"","parse-names":false,"suffix":""},{"dropping-particle":"","family":"Okada","given":"Hisanaga Mark","non-dropping-particle":"","parse-names":false,"suffix":""},{"dropping-particle":"","family":"Qian","given":"Jenny Q.","non-dropping-particle":"","parse-names":false,"suffix":""},{"dropping-particle":"","family":"Griffith","given":"Malachi","non-dropping-particle":"","parse-names":false,"suffix":""},{"dropping-particle":"","family":"Raymond","given":"Anthony","non-dropping-particle":"","parse-names":false,"suffix":""},{"dropping-particle":"","family":"Thiessen","given":"Nina","non-dropping-particle":"","parse-names":false,"suffix":""},{"dropping-particle":"","family":"Cezard","given":"Timothee","non-dropping-particle":"","parse-names":false,"suffix":""},{"dropping-particle":"","family":"Butterfield","given":"Yaron S.","non-dropping-particle":"","parse-names":false,"suffix":""},{"dropping-particle":"","family":"Newsome","given":"Richard","non-dropping-particle":"","parse-names":false,"suffix":""},{"dropping-particle":"","family":"Chan","given":"Simon K.","non-dropping-particle":"","parse-names":false,"suffix":""},{"dropping-particle":"","family":"She","given":"Rong","non-dropping-particle":"","parse-names":false,"suffix":""},{"dropping-particle":"","family":"Varhol","given":"Richard","non-dropping-particle":"","parse-names":false,"suffix":""},{"dropping-particle":"","family":"Kamoh","given":"Baljit","non-dropping-particle":"","parse-names":false,"suffix":""},{"dropping-particle":"","family":"Prabhu","given":"Anna Liisa","non-dropping-particle":"","parse-names":false,"suffix":""},{"dropping-particle":"","family":"Tam","given":"Angela","non-dropping-particle":"","parse-names":false,"suffix":""},{"dropping-particle":"","family":"Zhao","given":"Yongjun","non-dropping-particle":"","parse-names":false,"suffix":""},{"dropping-particle":"","family":"Moore","given":"Richard A.","non-dropping-particle":"","parse-names":false,"suffix":""},{"dropping-particle":"","family":"Hirst","given":"Martin","non-dropping-particle":"","parse-names":false,"suffix":""},{"dropping-particle":"","family":"Marra","given":"Marco A.","non-dropping-particle":"","parse-names":false,"suffix":""},{"dropping-particle":"","family":"Jones","given":"Steven J.M.","non-dropping-particle":"","parse-names":false,"suffix":""},{"dropping-particle":"","family":"Hoodless","given":"Pamela A.","non-dropping-particle":"","parse-names":false,"suffix":""},{"dropping-particle":"","family":"Birol","given":"Inanc","non-dropping-particle":"","parse-names":false,"suffix":""}],"container-title":"Nature Methods","id":"ITEM-1","issue":"11","issued":{"date-parts":[["2010"]]},"page":"909-912","title":"De novo assembly and analysis of RNA-seq data","type":"article-journal","volume":"7"},"uris":["http://www.mendeley.com/documents/?uuid=8838f0de-0e2e-4da5-8ceb-46a2a988d4df"]}],"mendeley":{"formattedCitation":"(Robertson et al., 2010)","plainTextFormattedCitation":"(Robertson et al., 2010)","previouslyFormattedCitation":"(Robertson et al., 2010)"},"properties":{"noteIndex":0},"schema":"https://github.com/citation-style-language/schema/raw/master/csl-citation.json"}</w:instrText>
-      </w:r>
-      <w:r>
-        <w:fldChar w:fldCharType="separate"/>
-      </w:r>
-      <w:r>
-        <w:rPr>
-          <w:noProof/>
-        </w:rPr>
-        <w:t>(Robertson et al., 2010)</w:t>
-      </w:r>
-      <w:r>
-        <w:fldChar w:fldCharType="end"/>
-      </w:r>
-      <w:r>
-        <w:t xml:space="preserve"> with default parameters</w:t>
-      </w:r>
-      <w:r>
-        <w:t>.</w:t>
-      </w:r>
-      <w:r>
-        <w:t xml:space="preserve"> </w:t>
-      </w:r>
-      <w:r>
-        <w:t>For</w:t>
-      </w:r>
-      <w:r>
-        <w:t xml:space="preserve"> step four (mapping </w:t>
-      </w:r>
-      <w:r>
-        <w:t xml:space="preserve">individual sample </w:t>
-      </w:r>
-      <w:r>
-        <w:t xml:space="preserve">reads back to scaffolds), we used two programs, </w:t>
-      </w:r>
-      <w:r>
-        <w:t xml:space="preserve">1) </w:t>
-      </w:r>
-      <w:r>
-        <w:t xml:space="preserve">BWA </w:t>
-      </w:r>
-      <w:r>
-        <w:fldChar w:fldCharType="begin" w:fldLock="1"/>
-      </w:r>
-      <w:r>
-        <w:instrText xml:space="preserve">ADDIN CSL_CITATION {"citationItems":[{"id":"ITEM-1","itemData":{"DOI":"10.1093/bioinformatics/btp324","ISSN":"13674803","PMID":"19451168","abstract":"Motivation: The enormous amount of short reads generated by the new DNA sequencing technologies call for the development of fast and accurate read alignment programs. A first generation of hash table-based methods has been developed, including MAQ, which is accurate, feature rich and fast enough to align short reads from a single individual. However, MAQ does not support gapped alignment for single-end reads, which makes it unsuitable for alignment of longer reads where indels may occur frequently. The speed of MAQ is also a concern when the alignment is scaled up to the resequencing of hundreds of individuals. Results: We implemented Burrows-Wheeler Alignment tool (BWA), a new read alignment package that is based on backward search with Burrows-Wheeler Transform (BWT), to efficiently align short sequencing reads against a large reference sequence such as the human genome, allowing mismatches and gaps. BWA supports both base space reads, e.g. from Illumina sequencing machines, and color space reads from AB SOLiD machines. Evaluations on both simulated and real data suggest that BWA is </w:instrText>
-      </w:r>
-      <w:r>
-        <w:rPr>
-          <w:rFonts w:ascii="Cambria Math" w:hAnsi="Cambria Math" w:cs="Cambria Math"/>
-        </w:rPr>
-        <w:instrText>∼</w:instrText>
-      </w:r>
-      <w:r>
-        <w:instrText>10-20× faster than MAQ, while achieving similar accuracy. In addition, BWA outputs alignment in the new standard SAM (Sequence Alignment/Map) format. Variant calling and other downstream analyses after the alignment can be achieved with the open source SAMtools software package. © 2009 The Author(s).","author":[{"dropping-particle":"","family":"Li","given":"Heng","non-dropping-particle":"","parse-names":false,"suffix":""},{"dropping-particle":"","family":"Durbin","given":"Richard","non-dropping-particle":"","parse-names":false,"suffix":""}],"container-title":"Bioinformatics","id":"ITEM-1","issue":"14","issued":{"date-parts":[["2009"]]},"page":"1754-1760","title":"Fast and accurate short read alignment with Burrows-Wheeler transform","type":"article-journal","volume":"25"},"uris":["http://www.mendeley.com/documents/?uuid=6b1c143e-b46f-463f-a75f-1273b3a8ecc9"]}],"mendeley":{"formattedCitation":"(Li and Durbin, 2009)","plainTextFormattedCitation":"(Li and Durbin, 2009)","previouslyFormattedCitation":"(Li and Durbin, 2009)"},"properties":{"noteIndex":0},"schema":"https://github.com/citation-style-language/schema/raw/master/csl-citation.json"}</w:instrText>
-      </w:r>
-      <w:r>
-        <w:fldChar w:fldCharType="separate"/>
-      </w:r>
-      <w:r>
-        <w:rPr>
-          <w:noProof/>
-        </w:rPr>
-        <w:t>(Li and Durbin, 2009)</w:t>
-      </w:r>
-      <w:r>
-        <w:fldChar w:fldCharType="end"/>
-      </w:r>
-      <w:r>
-        <w:t xml:space="preserve"> and </w:t>
-      </w:r>
-      <w:r>
-        <w:t xml:space="preserve">2) </w:t>
-      </w:r>
-      <w:r>
-        <w:t xml:space="preserve">Bowtie2 </w:t>
-      </w:r>
-      <w:r>
-        <w:fldChar w:fldCharType="begin" w:fldLock="1"/>
-      </w:r>
-      <w:r>
-        <w:instrText>ADDIN CSL_CITATION {"citationItems":[{"id":"ITEM-1","itemData":{"DOI":"10.1038/nmeth.1923","ISSN":"15487091","PMID":"22388286","abstract":"As the rate of sequencing increases, greater throughput is demanded from read aligners. The full-text minute index is often used to make alignment very fast and memory-efficient, but the approach is ill-suited to finding longer, gapped alignments. Bowtie 2 combines the strengths of the full-text minute index with the flexibility and speed of hardware-accelerated dynamic programming algorithms to achieve a combination of high speed, sensitivity and accuracy. © 2012 Nature America, Inc. All rights reserved.","author":[{"dropping-particle":"","family":"Langmead","given":"Ben","non-dropping-particle":"","parse-names":false,"suffix":""},{"dropping-particle":"","family":"Salzberg","given":"Steven L.","non-dropping-particle":"","parse-names":false,"suffix":""}],"container-title":"Nature Methods","id":"ITEM-1","issue":"4","issued":{"date-parts":[["2012"]]},"page":"357-359","title":"Fast gapped-read alignment with Bowtie 2","type":"article-journal","volume":"9"},"uris":["http://www.mendeley.com/documents/?uuid=541d8a67-ab2b-442b-85d3-fb51d84baeb6"]}],"mendeley":{"formattedCitation":"(Langmead and Salzberg, 2012)","plainTextFormattedCitation":"(Langmead and Salzberg, 2012)","previouslyFormattedCitation":"(Langmead and Salzberg, 2012)"},"properties":{"noteIndex":0},"schema":"https://github.com/citation-style-language/schema/raw/master/csl-citation.json"}</w:instrText>
-      </w:r>
-      <w:r>
-        <w:fldChar w:fldCharType="separate"/>
-      </w:r>
-      <w:r>
-        <w:rPr>
-          <w:noProof/>
-        </w:rPr>
-        <w:t>(Langmead and Salzberg, 2012)</w:t>
-      </w:r>
-      <w:r>
-        <w:fldChar w:fldCharType="end"/>
-      </w:r>
-      <w:r>
-        <w:t xml:space="preserve"> with default parameters</w:t>
-      </w:r>
-      <w:r>
-        <w:t xml:space="preserve">. For step five (taxonomic </w:t>
-      </w:r>
-      <w:r>
-        <w:t>classification</w:t>
-      </w:r>
-      <w:r>
-        <w:t xml:space="preserve">), we used the reference databases NCBI </w:t>
-      </w:r>
-      <w:proofErr w:type="spellStart"/>
-      <w:r>
-        <w:t>nt</w:t>
-      </w:r>
-      <w:proofErr w:type="spellEnd"/>
-      <w:r>
-        <w:t xml:space="preserve"> </w:t>
-      </w:r>
-      <w:r>
-        <w:fldChar w:fldCharType="begin" w:fldLock="1"/>
-      </w:r>
-      <w:r>
-        <w:instrText>ADDIN CSL_CITATION {"citationItems":[{"id":"ITEM-1","itemData":{"DOI":"10.1093/nar/gkv1290","ISSN":"13624962","abstract":"The National Center for Biotechnology Information (NCBI) provides a large suite of online resources for biological information and data, including the GenBank® nucleic acid sequence database and the PubMed database of citations and abstracts for published life science journals. Additional NCBI resources focus on literature (PubMed Central (PMC), Bookshelf and PubReader), health (ClinVar, dbGaP, dbMHC, the Genetic Testing Registry, HIV-1/Human Protein Interaction Database and MedGen), genomes (BioProject, Assembly, Genome, BioSample, dbSNP, dbVar, Epigenomics, the Map Viewer, Nucleotide, Probe, RefSeq, Sequence Read Archive, the Taxonomy Browser and the Trace Archive), genes (Gene, Gene Expression Omnibus (GEO), HomoloGene, PopSet and UniGene), proteins (Protein, the Conserved Domain Database (CDD), COBALT, Conserved Domain Architecture Retrieval Tool (CDART), the Molecular Modeling Database (MMDB) and Protein Clusters) and chemicals (Biosystems and the Pub-Chem suite of small molecule databases). The Entrez system provides search and retrieval operations for most of these databases. Augmenting many of the web applications are custom implementations of the BLAST program optimized to search specialized datasets. All of these resources can be accessed through the NCBI home page at www.ncbi.nlm.nih. gov.","author":[{"dropping-particle":"","family":"Agarwala","given":"Richa","non-dropping-particle":"","parse-names":false,"suffix":""},{"dropping-particle":"","family":"Barrett","given":"Tanya","non-dropping-particle":"","parse-names":false,"suffix":""},{"dropping-particle":"","family":"Beck","given":"Jeff","non-dropping-particle":"","parse-names":false,"suffix":""},{"dropping-particle":"","family":"Benson","given":"Dennis A.","non-dropping-particle":"","parse-names":false,"suffix":""},{"dropping-particle":"","family":"Bollin","given":"Colleen","non-dropping-particle":"","parse-names":false,"suffix":""},{"dropping-particle":"","family":"Bolton","given":"Evan","non-dropping-particle":"","parse-names":false,"suffix":""},{"dropping-particle":"","family":"Bourexis","given":"Devon","non-dropping-particle":"","parse-names":false,"suffix":""},{"dropping-particle":"","family":"Brister","given":"J. Rodney","non-dropping-particle":"","parse-names":false,"suffix":""},{"dropping-particle":"","family":"Bryant","given":"Stephen H.","non-dropping-particle":"","parse-names":false,"suffix":""},{"dropping-particle":"","family":"Canese","given":"Kathi","non-dropping-particle":"","parse-names":false,"suffix":""},{"dropping-particle":"","family":"Charowhas","given":"Chad","non-dropping-particle":"","parse-names":false,"suffix":""},{"dropping-particle":"","family":"Clark","given":"Karen","non-dropping-particle":"","parse-names":false,"suffix":""},{"dropping-particle":"","family":"Dicuccio","given":"Michael","non-dropping-particle":"","parse-names":false,"suffix":""},{"dropping-particle":"","family":"Dondoshansky","given":"Ilya","non-dropping-particle":"","parse-names":false,"suffix":""},{"dropping-particle":"","family":"Federhen","given":"Scott","non-dropping-particle":"","parse-names":false,"suffix":""},{"dropping-particle":"","family":"Feolo","given":"Michael","non-dropping-particle":"","parse-names":false,"suffix":""},{"dropping-particle":"","family":"Funk","given":"Kathryn","non-dropping-particle":"","parse-names":false,"suffix":""},{"dropping-particle":"","family":"Geer","given":"Lewis Y.","non-dropping-particle":"","parse-names":false,"suffix":""},{"dropping-particle":"","family":"Gorelenkov","given":"Viatcheslav","non-dropping-particle":"","parse-names":false,"suffix":""},{"dropping-particle":"","family":"Hoeppner","given":"Marilu","non-dropping-particle":"","parse-names":false,"suffix":""},{"dropping-particle":"","family":"Holmes","given":"Brad","non-dropping-particle":"","parse-names":false,"suffix":""},{"dropping-particle":"","family":"Johnson","given":"Mark","non-dropping-particle":"","parse-names":false,"suffix":""},{"dropping-particle":"","family":"Khotomlianski","given":"Viatcheslav","non-dropping-particle":"","parse-names":false,"suffix":""},{"dropping-particle":"","family":"Kimchi","given":"Avi","non-dropping-particle":"","parse-names":false,"suffix":""},{"dropping-particle":"","family":"Kimelman","given":"Michael","non-dropping-particle":"","parse-names":false,"suffix":""},{"dropping-particle":"","family":"Kitts","given":"Paul","non-dropping-particle":"","parse-names":false,"suffix":""},{"dropping-particle":"","family":"Klimke","given":"William","non-dropping-particle":"","parse-names":false,"suffix":""},{"dropping-particle":"","family":"Krasnov","given":"Sergey","non-dropping-particle":"","parse-names":false,"suffix":""},{"dropping-particle":"","family":"Kuznetsov","given":"Anatoliy","non-dropping-particle":"","parse-names":false,"suffix":""},{"dropping-particle":"","family":"Landrum","given":"Melissa J.","non-dropping-particle":"","parse-names":false,"suffix":""},{"dropping-particle":"","family":"Landsman","given":"David","non-dropping-particle":"","parse-names":false,"suffix":""},{"dropping-particle":"","family":"Lee","given":"Jennifer M.","non-dropping-particle":"","parse-names":false,"suffix":""},{"dropping-particle":"","family":"Lipman","given":"David J.","non-dropping-particle":"","parse-names":false,"suffix":""},{"dropping-particle":"","family":"Lu","given":"Zhiyong","non-dropping-particle":"","parse-names":false,"suffix":""},{"dropping-particle":"","family":"Madden","given":"Thomas L.","non-dropping-particle":"","parse-names":false,"suffix":""},{"dropping-particle":"","family":"Madej","given":"Tom","non-dropping-particle":"","parse-names":false,"suffix":""},{"dropping-particle":"","family":"Marchler-Bauer","given":"Aron","non-dropping-particle":"","parse-names":false,"suffix":""},{"dropping-particle":"","family":"Karsch-Mizrachi","given":"Ilene","non-dropping-particle":"","parse-names":false,"suffix":""},{"dropping-particle":"","family":"Murphy","given":"Terence","non-dropping-particle":"","parse-names":false,"suffix":""},{"dropping-particle":"","family":"Orris","given":"Rebecca","non-dropping-particle":"","parse-names":false,"suffix":""},{"dropping-particle":"","family":"Ostell","given":"James","non-dropping-particle":"","parse-names":false,"suffix":""},{"dropping-particle":"","family":"O'sullivan","given":"Christopher","non-dropping-particle":"","parse-names":false,"suffix":""},{"dropping-particle":"","family":"Panchenko","given":"Anna","non-dropping-particle":"","parse-names":false,"suffix":""},{"dropping-particle":"","family":"Phan","given":"Lon","non-dropping-particle":"","parse-names":false,"suffix":""},{"dropping-particle":"","family":"Preuss","given":"Don","non-dropping-particle":"","parse-names":false,"suffix":""},{"dropping-particle":"","family":"Pruitt","given":"Kim D.","non-dropping-particle":"","parse-names":false,"suffix":""},{"dropping-particle":"","family":"Rodarmer","given":"Kurt","non-dropping-particle":"","parse-names":false,"suffix":""},{"dropping-particle":"","family":"Rubinstein","given":"Wendy","non-dropping-particle":"","parse-names":false,"suffix":""},{"dropping-particle":"","family":"Sayers","given":"Ericw","non-dropping-particle":"","parse-names":false,"suffix":""},{"dropping-particle":"","family":"Schneider","given":"Valerie","non-dropping-particle":"","parse-names":false,"suffix":""},{"dropping-particle":"","family":"Schuler","given":"Gregory D.","non-dropping-particle":"","parse-names":false,"suffix":""},{"dropping-particle":"","family":"Sherry","given":"Stephen T.","non-dropping-particle":"","parse-names":false,"suffix":""},{"dropping-particle":"","family":"Sirotkin","given":"Karl","non-dropping-particle":"","parse-names":false,"suffix":""},{"dropping-particle":"","family":"Siyan","given":"Karanjit","non-dropping-particle":"","parse-names":false,"suffix":""},{"dropping-particle":"","family":"Slotta","given":"Douglas","non-dropping-particle":"","parse-names":false,"suffix":""},{"dropping-particle":"","family":"Soboleva","given":"Alexandra","non-dropping-particle":"","parse-names":false,"suffix":""},{"dropping-particle":"","family":"Soussov","given":"Vladimir","non-dropping-particle":"","parse-names":false,"suffix":""},{"dropping-particle":"","family":"Starchenko","given":"Grigory","non-dropping-particle":"","parse-names":false,"suffix":""},{"dropping-particle":"","family":"Tatusova","given":"Tatiana A.","non-dropping-particle":"","parse-names":false,"suffix":""},{"dropping-particle":"","family":"Todorov","given":"Kamen","non-dropping-particle":"","parse-names":false,"suffix":""},{"dropping-particle":"","family":"Trawick","given":"Bart W.","non-dropping-particle":"","parse-names":false,"suffix":""},{"dropping-particle":"","family":"Vakatov","given":"Denis","non-dropping-particle":"","parse-names":false,"suffix":""},{"dropping-particle":"","family":"Wang","given":"Yanli","non-dropping-particle":"","parse-names":false,"suffix":""},{"dropping-particle":"","family":"Ward","given":"Minghong","non-dropping-particle":"","parse-names":false,"suffix":""},{"dropping-particle":"","family":"Wilbur","given":"W. John","non-dropping-particle":"","parse-names":false,"suffix":""},{"dropping-particle":"","family":"Yaschenko","given":"Eugene","non-dropping-particle":"","parse-names":false,"suffix":""},{"dropping-particle":"","family":"Zbicz","given":"Kerry","non-dropping-particle":"","parse-names":false,"suffix":""}],"container-title":"Nucleic Acids Research","id":"ITEM-1","issue":"D1","issued":{"date-parts":[["2016"]]},"page":"D7-D19","title":"Database resources of the National Center for Biotechnology Information","type":"article-journal","volume":"44"},"uris":["http://www.mendeley.com/documents/?uuid=8e5b7a1b-1691-46ee-b5b0-094425e03cd3"]}],"mendeley":{"formattedCitation":"(Agarwala et al., 2016)","plainTextFormattedCitation":"(Agarwala et al., 2016)","previouslyFormattedCitation":"(Agarwala et al., 2016)"},"properties":{"noteIndex":0},"schema":"https://github.com/citation-style-language/schema/raw/master/csl-citation.json"}</w:instrText>
-      </w:r>
-      <w:r>
-        <w:fldChar w:fldCharType="separate"/>
-      </w:r>
-      <w:r>
-        <w:rPr>
-          <w:noProof/>
-        </w:rPr>
-        <w:t>(Agarwala et al., 2016)</w:t>
-      </w:r>
-      <w:r>
-        <w:fldChar w:fldCharType="end"/>
-      </w:r>
-      <w:r>
-        <w:t>, downloaded on 03 Feb 2020, and the reference database SILVA</w:t>
-      </w:r>
-      <w:r>
-        <w:t>132</w:t>
-      </w:r>
-      <w:r>
-        <w:t xml:space="preserve"> </w:t>
-      </w:r>
-      <w:r>
-        <w:fldChar w:fldCharType="begin" w:fldLock="1"/>
-      </w:r>
-      <w:r>
-        <w:instrText>ADDIN CSL_CITATION {"citationItems":[{"id":"ITEM-1","itemData":{"DOI":"10.1093/nar/gks1219","ISSN":"03051048","PMID":"23193283","abstract":"SILVA (from Latin silva, forest, http://www.arb-silva.de) is a comprehensive web resource for up to date, quality-controlled databases of aligned ribosomal RNA (rRNA) gene sequences from the Bacteria, Archaea and Eukaryota domains and supplementary online services. The referred database release 111 (July 2012) contains 3194 778 small subunit and 288717 large subunit rRNA gene sequences. Since the initial description of the project, substantial new features have been introduced, including advanced quality control procedures, an improved rRNA gene aligner, online tools for probe and primer evaluation and optimized browsing, searching and downloading on the website. Furthermore, the extensively curated SILVA taxonomy and the new non-redundant SILVA datasets provide an ideal reference for high-throughput classification of data from next-generation sequencing approaches. © The Author(s) 2012.","author":[{"dropping-particle":"","family":"Quast","given":"Christian","non-dropping-particle":"","parse-names":false,"suffix":""},{"dropping-particle":"","family":"Pruesse","given":"Elmar","non-dropping-particle":"","parse-names":false,"suffix":""},{"dropping-particle":"","family":"Yilmaz","given":"Pelin","non-dropping-particle":"","parse-names":false,"suffix":""},{"dropping-particle":"","family":"Gerken","given":"Jan","non-dropping-particle":"","parse-names":false,"suffix":""},{"dropping-particle":"","family":"Schweer","given":"Timmy","non-dropping-particle":"","parse-names":false,"suffix":""},{"dropping-particle":"","family":"Yarza","given":"Pablo","non-dropping-particle":"","parse-names":false,"suffix":""},{"dropping-particle":"","family":"Peplies","given":"Jörg","non-dropping-particle":"","parse-names":false,"suffix":""},{"dropping-particle":"","family":"Glöckner","given":"Frank Oliver","non-dropping-particle":"","parse-names":false,"suffix":""}],"container-title":"Nucleic Acids Research","id":"ITEM-1","issue":"D1","issued":{"date-parts":[["2013"]]},"page":"590-596","title":"The SILVA ribosomal RNA gene database project: Improved data processing and web-based tools","type":"article-journal","volume":"41"},"uris":["http://www.mendeley.com/documents/?uuid=40fe5704-a4d4-434a-a962-3daf8e34147f"]}],"mendeley":{"formattedCitation":"(Quast et al., 2013)","plainTextFormattedCitation":"(Quast et al., 2013)","previouslyFormattedCitation":"(Quast et al., 2013)"},"properties":{"noteIndex":0},"schema":"https://github.com/citation-style-language/schema/raw/master/csl-citation.json"}</w:instrText>
-      </w:r>
-      <w:r>
-        <w:fldChar w:fldCharType="separate"/>
-      </w:r>
-      <w:r>
-        <w:rPr>
-          <w:noProof/>
-        </w:rPr>
-        <w:t>(Quast et al., 2013)</w:t>
-      </w:r>
-      <w:r>
-        <w:fldChar w:fldCharType="end"/>
-      </w:r>
-      <w:r>
-        <w:t xml:space="preserve">, downloaded on 16 Dec 2019. We used four approaches for </w:t>
-      </w:r>
-      <w:r>
-        <w:t xml:space="preserve">the </w:t>
-      </w:r>
-      <w:r>
-        <w:t xml:space="preserve">taxonomic </w:t>
-      </w:r>
-      <w:r>
-        <w:t>classification</w:t>
-      </w:r>
-      <w:r>
-        <w:t xml:space="preserve">: </w:t>
-      </w:r>
-      <w:r>
-        <w:t xml:space="preserve">1) </w:t>
-      </w:r>
-      <w:r>
-        <w:t xml:space="preserve">kraken2 </w:t>
-      </w:r>
-      <w:r>
-        <w:fldChar w:fldCharType="begin" w:fldLock="1"/>
-      </w:r>
-      <w:r>
-        <w:instrText>ADDIN CSL_CITATION {"citationItems":[{"id":"ITEM-1","itemData":{"DOI":"10.1186/s13059-019-1891-0","ISSN":"1474760X","abstract":"Although Kraken's k-mer-based approach provides a fast taxonomic classification of metagenomic sequence data, its large memory requirements can be limiting for some applications. Kraken 2 improves upon Kraken 1 by reducing memory usage by 85%, allowing greater amounts of reference genomic data to be used, while maintaining high accuracy and increasing speed fivefold. Kraken 2 also introduces a translated search mode, providing increased sensitivity in viral metagenomics analysis.","author":[{"dropping-particle":"","family":"Wood","given":"Derrick E.","non-dropping-particle":"","parse-names":false,"suffix":""},{"dropping-particle":"","family":"Lu","given":"Jennifer","non-dropping-particle":"","parse-names":false,"suffix":""},{"dropping-particle":"","family":"Langmead","given":"Ben","non-dropping-particle":"","parse-names":false,"suffix":""}],"container-title":"Genome Biology","id":"ITEM-1","issue":"1","issued":{"date-parts":[["2019"]]},"page":"1-13","publisher":"Genome Biology","title":"Improved metagenomic analysis with Kraken 2","type":"article-journal","volume":"20"},"uris":["http://www.mendeley.com/documents/?uuid=cb425734-3d2d-424e-8f3d-75fd9ba94a45"]}],"mendeley":{"formattedCitation":"(Wood et al., 2019)","plainTextFormattedCitation":"(Wood et al., 2019)","previouslyFormattedCitation":"(Wood et al., 2019)"},"properties":{"noteIndex":0},"schema":"https://github.com/citation-style-language/schema/raw/master/csl-citation.json"}</w:instrText>
-      </w:r>
-      <w:r>
-        <w:fldChar w:fldCharType="separate"/>
-      </w:r>
-      <w:r>
-        <w:rPr>
-          <w:noProof/>
-        </w:rPr>
-        <w:t>(Wood et al., 2019)</w:t>
-      </w:r>
-      <w:r>
-        <w:fldChar w:fldCharType="end"/>
-      </w:r>
-      <w:r>
-        <w:t xml:space="preserve"> with default parameters</w:t>
-      </w:r>
-      <w:r>
-        <w:t xml:space="preserve">, </w:t>
-      </w:r>
-      <w:r>
-        <w:t xml:space="preserve">2) </w:t>
-      </w:r>
-      <w:r>
-        <w:t xml:space="preserve">Centrifuge </w:t>
-      </w:r>
-      <w:r>
-        <w:fldChar w:fldCharType="begin" w:fldLock="1"/>
-      </w:r>
-      <w:r>
-        <w:instrText>ADDIN CSL_CITATION {"citationItems":[{"id":"ITEM-1","itemData":{"DOI":"10.1101/gr.210641.116","ISSN":"15495469","PMID":"27852649","abstract":"Centrifuge is a novel microbial classification engine that enables rapid, accurate, and sensitive labeling of reads and quantification of species on desktop computers. The system uses an indexing scheme based on the Burrows-Wheeler transform (BWT) and the Ferragina-Manzini (FM) index, optimized specifically for the metagenomic classification problem. Centrifuge requires a relatively small index (4.2 GB for 4078 bacterial and 200 archaeal genomes) and classifies sequences at very high speed, allowing it to process the millions of reads from a typical high-throughput DNA sequencing run within a few minutes. Together, these advances enable timely and accurate analysis of large metagenomics data sets on conventional desktop computers. Because of its space-optimized indexing schemes, Centrifuge also makes it possible to index the entire NCBI nonredundant nucleotide sequence database (a total of 109 billion bases) with an index size of 69 GB, in contrast to k-mer-based indexing schemes, which require far more extensive space.","author":[{"dropping-particle":"","family":"Kim","given":"Daehwan","non-dropping-particle":"","parse-names":false,"suffix":""},{"dropping-particle":"","family":"Song","given":"Li","non-dropping-particle":"","parse-names":false,"suffix":""},{"dropping-particle":"","family":"Breitwieser","given":"Florian P.","non-dropping-particle":"","parse-names":false,"suffix":""},{"dropping-particle":"","family":"Salzberg","given":"Steven L.","non-dropping-particle":"","parse-names":false,"suffix":""}],"container-title":"Genome Research","id":"ITEM-1","issue":"12","issued":{"date-parts":[["2016"]]},"page":"1721-1729","title":"Centrifuge: Rapid and sensitive classification of metagenomic sequences","type":"article-journal","volume":"26"},"uris":["http://www.mendeley.com/documents/?uuid=0ea991f2-26e8-4130-9d78-8c6a08379916"]}],"mendeley":{"formattedCitation":"(Kim et al., 2016)","plainTextFormattedCitation":"(Kim et al., 2016)","previouslyFormattedCitation":"(Kim et al., 2016)"},"properties":{"noteIndex":0},"schema":"https://github.com/citation-style-language/schema/raw/master/csl-citation.json"}</w:instrText>
-      </w:r>
-      <w:r>
-        <w:fldChar w:fldCharType="separate"/>
-      </w:r>
-      <w:r>
-        <w:rPr>
-          <w:noProof/>
-        </w:rPr>
-        <w:t>(Kim et al., 2016)</w:t>
-      </w:r>
-      <w:r>
-        <w:fldChar w:fldCharType="end"/>
-      </w:r>
-      <w:r>
-        <w:t xml:space="preserve"> with default parameters</w:t>
-      </w:r>
-      <w:r>
-        <w:t xml:space="preserve">, </w:t>
-      </w:r>
-      <w:r>
-        <w:t xml:space="preserve">3) </w:t>
-      </w:r>
-      <w:proofErr w:type="spellStart"/>
-      <w:r>
-        <w:t>justblast</w:t>
-      </w:r>
-      <w:proofErr w:type="spellEnd"/>
-      <w:r>
-        <w:t xml:space="preserve"> </w:t>
-      </w:r>
-      <w:r>
-        <w:fldChar w:fldCharType="begin" w:fldLock="1"/>
-      </w:r>
-      <w:r>
-        <w:instrText>ADDIN CSL_CITATION {"citationItems":[{"id":"ITEM-1","itemData":{"author":[{"dropping-particle":"","family":"Hleap","given":"Jose Sergio","non-dropping-particle":"","parse-names":false,"suffix":""}],"id":"ITEM-1","issued":{"date-parts":[["0"]]},"title":"justblast","type":"article"},"uris":["http://www.mendeley.com/documents/?uuid=79abce52-75d5-4f90-a231-861eedd8de66"]}],"mendeley":{"formattedCitation":"(Hleap)","manualFormatting":"(Hleap, unpublished)","plainTextFormattedCitation":"(Hleap)"},"properties":{"noteIndex":0},"schema":"https://github.com/citation-style-language/schema/raw/master/csl-citation.json"}</w:instrText>
-      </w:r>
-      <w:r>
-        <w:fldChar w:fldCharType="separate"/>
-      </w:r>
-      <w:r>
-        <w:rPr>
-          <w:noProof/>
-        </w:rPr>
-        <w:t>(Hleap</w:t>
-      </w:r>
-      <w:r>
-        <w:rPr>
-          <w:noProof/>
-        </w:rPr>
-        <w:t>, unpublished</w:t>
-      </w:r>
-      <w:r>
-        <w:rPr>
-          <w:noProof/>
-        </w:rPr>
-        <w:t>)</w:t>
-      </w:r>
-      <w:r>
-        <w:fldChar w:fldCharType="end"/>
-      </w:r>
-      <w:r>
-        <w:t xml:space="preserve">, </w:t>
-      </w:r>
-      <w:r>
-        <w:t xml:space="preserve">a program to more efficiently run </w:t>
+        <w:t xml:space="preserve">: filtering out hits below a bitscore of 155, only keeping hits within 2% of the best bitscore of each sequence, applying a cut-off for taxonomic ranks based on </w:t>
       </w:r>
       <w:r>
         <w:t xml:space="preserve">BLAST </w:t>
       </w:r>
       <w:r>
-        <w:fldChar w:fldCharType="begin" w:fldLock="1"/>
-      </w:r>
-      <w:r>
-        <w:instrText>ADDIN CSL_CITATION {"citationItems":[{"id":"ITEM-1","itemData":{"author":[{"dropping-particle":"","family":"Altschul","given":"stephen F.","non-dropping-particle":"","parse-names":false,"suffix":""},{"dropping-particle":"","family":"Gish","given":"Warren","non-dropping-particle":"","parse-names":false,"suffix":""},{"dropping-particle":"","family":"Miller","given":"Webb","non-dropping-particle":"","parse-names":false,"suffix":""},{"dropping-particle":"","family":"Myers","given":"Eugene W.","non-dropping-particle":"","parse-names":false,"suffix":""},{"dropping-particle":"","family":"Lipman","given":"David J.","non-dropping-particle":"","parse-names":false,"suffix":""}],"container-title":"Journal of Molecular Biology","id":"ITEM-1","issued":{"date-parts":[["1990"]]},"page":"403-410","title":"Basic Local Alignment Search Tool","type":"article-journal","volume":"215"},"uris":["http://www.mendeley.com/documents/?uuid=7b20485f-58ab-4127-956b-824164aa24f0"]}],"mendeley":{"formattedCitation":"(Altschul et al., 1990)","plainTextFormattedCitation":"(Altschul et al., 1990)","previouslyFormattedCitation":"(Altschul et al., 1990)"},"properties":{"noteIndex":0},"schema":"https://github.com/citation-style-language/schema/raw/master/csl-citation.json"}</w:instrText>
-      </w:r>
-      <w:r>
-        <w:fldChar w:fldCharType="separate"/>
-      </w:r>
-      <w:r>
-        <w:rPr>
-          <w:noProof/>
-        </w:rPr>
-        <w:t>(Altschul et al., 1990)</w:t>
-      </w:r>
-      <w:r>
-        <w:fldChar w:fldCharType="end"/>
-      </w:r>
-      <w:r>
-        <w:t xml:space="preserve"> on multicore machines</w:t>
-      </w:r>
-      <w:r>
-        <w:t xml:space="preserve">, </w:t>
-      </w:r>
-      <w:r>
-        <w:t>with an E-value cut-off of e</w:t>
-      </w:r>
-      <w:r>
-        <w:noBreakHyphen/>
-      </w:r>
-      <w:r>
-        <w:t>05</w:t>
-      </w:r>
-      <w:r>
-        <w:t xml:space="preserve">, otherwise default parameters, </w:t>
-      </w:r>
-      <w:r>
-        <w:t xml:space="preserve">and keeping the hit with the highest </w:t>
-      </w:r>
-      <w:proofErr w:type="spellStart"/>
-      <w:r>
-        <w:t>bitscore</w:t>
-      </w:r>
-      <w:proofErr w:type="spellEnd"/>
-      <w:r>
-        <w:t xml:space="preserve"> per sequence</w:t>
-      </w:r>
-      <w:r>
-        <w:t xml:space="preserve">, </w:t>
-      </w:r>
-      <w:r>
-        <w:t xml:space="preserve">and </w:t>
-      </w:r>
-      <w:r>
-        <w:t xml:space="preserve">4) </w:t>
-      </w:r>
-      <w:proofErr w:type="spellStart"/>
-      <w:r>
-        <w:t>justblast</w:t>
-      </w:r>
-      <w:proofErr w:type="spellEnd"/>
-      <w:r>
-        <w:t xml:space="preserve"> </w:t>
-      </w:r>
-      <w:r>
-        <w:t>with an E-value cut-off of e</w:t>
-      </w:r>
-      <w:r>
-        <w:t>-</w:t>
-      </w:r>
-      <w:r>
-        <w:t>05</w:t>
-      </w:r>
-      <w:r>
-        <w:t>, otherwise default parameters,</w:t>
-      </w:r>
-      <w:r>
-        <w:t xml:space="preserve"> </w:t>
-      </w:r>
-      <w:r>
-        <w:t>and filtering the hits with an in-house script (based on steps performed by the program CREST</w:t>
-      </w:r>
-      <w:r>
-        <w:t xml:space="preserve"> </w:t>
-      </w:r>
-      <w:r>
-        <w:fldChar w:fldCharType="begin" w:fldLock="1"/>
-      </w:r>
-      <w:r>
-        <w:instrText>ADDIN CSL_CITATION {"citationItems":[{"id":"ITEM-1","itemData":{"DOI":"10.1371/journal.pone.0049334","ISSN":"19326203","PMID":"23145153","abstract":"Sequencing of taxonomic or phylogenetic markers is becoming a fast and efficient method for studying environmental microbial communities. This has resulted in a steadily growing collection of marker sequences, most notably of the small-subunit (SSU) ribosomal RNA gene, and an increased understanding of microbial phylogeny, diversity and community composition patterns. However, to utilize these large datasets together with new sequencing technologies, a reliable and flexible system for taxonomic classification is critical. We developed CREST (Classification Resources for Environmental Sequence Tags), a set of resources and tools for generating and utilizing custom taxonomies and reference datasets for classification of environmental sequences. CREST uses an alignment-based classification method with the lowest common ancestor algorithm. It also uses explicit rank similarity criteria to reduce false positives and identify novel taxa. We implemented this method in a web server, a command line tool and the graphical user interfaced program MEGAN. Further, we provide the SSU rRNA reference database and taxonomy SilvaMod, derived from the publicly available SILVA SSURef, for classification of sequences from bacteria, archaea and eukaryotes. Using cross-validation and environmental datasets, we compared the performance of CREST and SilvaMod to the RDP Classifier. We also utilized Greengenes as a reference database, both with CREST and the RDP Classifier. These analyses indicate that CREST performs better than alignment-free methods with higher recall rate (sensitivity) as well as precision, and with the ability to accurately identify most sequences from novel taxa. Classification using SilvaMod performed better than with Greengenes, particularly when applied to environmental sequences. CREST is freely available under a GNU General Public License (v3) from http://apps.cbu.uib.no/crest and http://lcaclassifier.googlecode.com. © 2012 Lanzén et al.","author":[{"dropping-particle":"","family":"Lanzén","given":"Anders","non-dropping-particle":"","parse-names":false,"suffix":""},{"dropping-particle":"","family":"Jørgensen","given":"Steffen L.","non-dropping-particle":"","parse-names":false,"suffix":""},{"dropping-particle":"","family":"Huson","given":"Daniel H.","non-dropping-particle":"","parse-names":false,"suffix":""},{"dropping-particle":"","family":"Gorfer","given":"Markus","non-dropping-particle":"","parse-names":false,"suffix":""},{"dropping-particle":"","family":"Grindhaug","given":"Svenn Helge","non-dropping-particle":"","parse-names":false,"suffix":""},{"dropping-particle":"","family":"Jonassen","given":"Inge","non-dropping-particle":"","parse-names":false,"suffix":""},{"dropping-particle":"","family":"Øvreås","given":"Lise","non-dropping-particle":"","parse-names":false,"suffix":""},{"dropping-particle":"","family":"Urich","given":"Tim","non-dropping-particle":"","parse-names":false,"suffix":""}],"container-title":"PLoS ONE","id":"ITEM-1","issue":"11","issued":{"date-parts":[["2012"]]},"title":"CREST - Classification Resources for Environmental Sequence Tags","type":"article-journal","volume":"7"},"uris":["http://www.mendeley.com/documents/?uuid=d9bdd28a-fa81-4587-a524-3e72cc47d228"]}],"mendeley":{"formattedCitation":"(Lanzén et al., 2012)","plainTextFormattedCitation":"(Lanzén et al., 2012)","previouslyFormattedCitation":"(Lanzén et al., 2012)"},"properties":{"noteIndex":0},"schema":"https://github.com/citation-style-language/schema/raw/master/csl-citation.json"}</w:instrText>
-      </w:r>
-      <w:r>
-        <w:fldChar w:fldCharType="separate"/>
-      </w:r>
-      <w:r>
-        <w:rPr>
-          <w:noProof/>
-        </w:rPr>
-        <w:t>(Lanzén et al., 2012)</w:t>
-      </w:r>
-      <w:r>
-        <w:fldChar w:fldCharType="end"/>
-      </w:r>
-      <w:r>
-        <w:t xml:space="preserve">: filtering out hits below a </w:t>
-      </w:r>
-      <w:proofErr w:type="spellStart"/>
-      <w:r>
-        <w:t>bitscore</w:t>
-      </w:r>
-      <w:proofErr w:type="spellEnd"/>
-      <w:r>
-        <w:t xml:space="preserve"> of 155, only keeping hits within 2% of the best </w:t>
-      </w:r>
-      <w:proofErr w:type="spellStart"/>
-      <w:r>
-        <w:t>bitscore</w:t>
-      </w:r>
-      <w:proofErr w:type="spellEnd"/>
-      <w:r>
-        <w:t xml:space="preserve"> of each sequence, applying a cut-off for taxonomic ranks based on </w:t>
-      </w:r>
-      <w:r>
-        <w:t xml:space="preserve">BLAST </w:t>
-      </w:r>
-      <w:proofErr w:type="spellStart"/>
-      <w:r>
-        <w:t>pident</w:t>
-      </w:r>
-      <w:proofErr w:type="spellEnd"/>
-      <w:r>
-        <w:t xml:space="preserve"> values, and identifying the LCA of each sequence)</w:t>
+        <w:t>pident values, and identifying the LCA of each sequence)</w:t>
       </w:r>
       <w:r>
         <w:t>.</w:t>
@@ -6614,29 +6554,13 @@
         <w:t>based on</w:t>
       </w:r>
       <w:r>
-        <w:t xml:space="preserve"> SILVA and NCBI </w:t>
-      </w:r>
-      <w:proofErr w:type="spellStart"/>
-      <w:r>
-        <w:t>nt</w:t>
-      </w:r>
-      <w:proofErr w:type="spellEnd"/>
-      <w:r>
-        <w:t xml:space="preserve">, we standardized the taxonomy by translating </w:t>
+        <w:t xml:space="preserve"> SILVA and NCBI nt, we standardized the taxonomy by translating </w:t>
       </w:r>
       <w:r>
         <w:t xml:space="preserve">the taxonomy of </w:t>
       </w:r>
       <w:r>
-        <w:t xml:space="preserve">all SILVA hits into NCBI </w:t>
-      </w:r>
-      <w:proofErr w:type="spellStart"/>
-      <w:r>
-        <w:t>staxids</w:t>
-      </w:r>
-      <w:proofErr w:type="spellEnd"/>
-      <w:r>
-        <w:t xml:space="preserve"> using an in-house script.</w:t>
+        <w:t>all SILVA hits into NCBI staxids using an in-house script.</w:t>
       </w:r>
     </w:p>
     <w:p>
@@ -6646,6 +6570,7 @@
         <w:jc w:val="both"/>
       </w:pPr>
       <w:r>
+        <w:lastRenderedPageBreak/>
         <w:t xml:space="preserve">We generated a pipeline for all combinations of steps and programs, and the full code </w:t>
       </w:r>
       <w:r>
@@ -6661,15 +6586,7 @@
         <w:t xml:space="preserve"> versions</w:t>
       </w:r>
       <w:r>
-        <w:t xml:space="preserve">, as well as the scripts for translating SILVA taxonomy to NCBI </w:t>
-      </w:r>
-      <w:proofErr w:type="spellStart"/>
-      <w:r>
-        <w:t>staxids</w:t>
-      </w:r>
-      <w:proofErr w:type="spellEnd"/>
-      <w:r>
-        <w:t>,</w:t>
+        <w:t>, as well as the scripts for translating SILVA taxonomy to NCBI staxids,</w:t>
       </w:r>
       <w:r>
         <w:t xml:space="preserve"> </w:t>
@@ -6685,17 +6602,15 @@
       <w:pPr>
         <w:spacing w:line="360" w:lineRule="auto"/>
       </w:pPr>
-      <w:commentRangeStart w:id="7"/>
-      <w:r>
-        <w:rPr>
-          <w:noProof/>
-        </w:rPr>
-        <w:lastRenderedPageBreak/>
+      <w:r>
+        <w:rPr>
+          <w:noProof/>
+        </w:rPr>
         <w:drawing>
-          <wp:inline distT="0" distB="0" distL="0" distR="0" wp14:anchorId="0ACB1480" wp14:editId="5994A578">
-            <wp:extent cx="4720492" cy="2892814"/>
-            <wp:effectExtent l="0" t="0" r="4445" b="3175"/>
-            <wp:docPr id="7" name="Picture 7" descr="A picture containing keyboard&#10;&#10;Description automatically generated"/>
+          <wp:inline distT="0" distB="0" distL="0" distR="0" wp14:anchorId="4104DDA2" wp14:editId="7B5F3F43">
+            <wp:extent cx="5943600" cy="7159625"/>
+            <wp:effectExtent l="0" t="0" r="0" b="3175"/>
+            <wp:docPr id="1" name="Picture 1" descr="A screenshot of a cell phone&#10;&#10;Description automatically generated"/>
             <wp:cNvGraphicFramePr>
               <a:graphicFrameLocks xmlns:a="http://schemas.openxmlformats.org/drawingml/2006/main" noChangeAspect="1"/>
             </wp:cNvGraphicFramePr>
@@ -6703,7 +6618,7 @@
               <a:graphicData uri="http://schemas.openxmlformats.org/drawingml/2006/picture">
                 <pic:pic xmlns:pic="http://schemas.openxmlformats.org/drawingml/2006/picture">
                   <pic:nvPicPr>
-                    <pic:cNvPr id="7" name="Pilot project levels_v1.png"/>
+                    <pic:cNvPr id="1" name="Pilot project levels_v3.png"/>
                     <pic:cNvPicPr/>
                   </pic:nvPicPr>
                   <pic:blipFill>
@@ -6721,7 +6636,7 @@
                   <pic:spPr>
                     <a:xfrm>
                       <a:off x="0" y="0"/>
-                      <a:ext cx="4724425" cy="2895224"/>
+                      <a:ext cx="5943600" cy="7159625"/>
                     </a:xfrm>
                     <a:prstGeom prst="rect">
                       <a:avLst/>
@@ -6733,59 +6648,6 @@
           </wp:inline>
         </w:drawing>
       </w:r>
-      <w:commentRangeEnd w:id="7"/>
-      <w:r>
-        <w:rPr>
-          <w:rStyle w:val="CommentReference"/>
-        </w:rPr>
-        <w:commentReference w:id="7"/>
-      </w:r>
-      <w:r>
-        <w:rPr>
-          <w:noProof/>
-        </w:rPr>
-        <w:drawing>
-          <wp:inline distT="0" distB="0" distL="0" distR="0" wp14:anchorId="6720DDA8" wp14:editId="4845A98B">
-            <wp:extent cx="4173415" cy="4286222"/>
-            <wp:effectExtent l="0" t="0" r="5080" b="0"/>
-            <wp:docPr id="8" name="Picture 8" descr="A screenshot of a cell phone&#10;&#10;Description automatically generated"/>
-            <wp:cNvGraphicFramePr>
-              <a:graphicFrameLocks xmlns:a="http://schemas.openxmlformats.org/drawingml/2006/main" noChangeAspect="1"/>
-            </wp:cNvGraphicFramePr>
-            <a:graphic xmlns:a="http://schemas.openxmlformats.org/drawingml/2006/main">
-              <a:graphicData uri="http://schemas.openxmlformats.org/drawingml/2006/picture">
-                <pic:pic xmlns:pic="http://schemas.openxmlformats.org/drawingml/2006/picture">
-                  <pic:nvPicPr>
-                    <pic:cNvPr id="8" name="Pilot project levels_v2.png"/>
-                    <pic:cNvPicPr/>
-                  </pic:nvPicPr>
-                  <pic:blipFill>
-                    <a:blip r:embed="rId12">
-                      <a:extLst>
-                        <a:ext uri="{28A0092B-C50C-407E-A947-70E740481C1C}">
-                          <a14:useLocalDpi xmlns:a14="http://schemas.microsoft.com/office/drawing/2010/main" val="0"/>
-                        </a:ext>
-                      </a:extLst>
-                    </a:blip>
-                    <a:stretch>
-                      <a:fillRect/>
-                    </a:stretch>
-                  </pic:blipFill>
-                  <pic:spPr>
-                    <a:xfrm>
-                      <a:off x="0" y="0"/>
-                      <a:ext cx="4181468" cy="4294493"/>
-                    </a:xfrm>
-                    <a:prstGeom prst="rect">
-                      <a:avLst/>
-                    </a:prstGeom>
-                  </pic:spPr>
-                </pic:pic>
-              </a:graphicData>
-            </a:graphic>
-          </wp:inline>
-        </w:drawing>
-      </w:r>
     </w:p>
     <w:p>
       <w:pPr>
@@ -6848,7 +6710,6 @@
         <w:spacing w:line="360" w:lineRule="auto"/>
       </w:pPr>
       <w:r>
-        <w:lastRenderedPageBreak/>
         <w:t xml:space="preserve">Question 1: Which </w:t>
       </w:r>
       <w:r>
@@ -7129,6 +6990,7 @@
         <w:spacing w:line="360" w:lineRule="auto"/>
       </w:pPr>
       <w:r>
+        <w:lastRenderedPageBreak/>
         <w:t xml:space="preserve">Can </w:t>
       </w:r>
       <w:r>
@@ -7176,7 +7038,6 @@
         <w:spacing w:line="360" w:lineRule="auto"/>
       </w:pPr>
       <w:r>
-        <w:lastRenderedPageBreak/>
         <w:t xml:space="preserve">The goal will be to identify which of the pipelines produce </w:t>
       </w:r>
       <w:r>
@@ -7232,21 +7093,7 @@
         <w:rPr>
           <w:highlight w:val="yellow"/>
         </w:rPr>
-        <w:t xml:space="preserve"> If we set </w:t>
-      </w:r>
-      <w:proofErr w:type="spellStart"/>
-      <w:r>
-        <w:rPr>
-          <w:highlight w:val="yellow"/>
-        </w:rPr>
-        <w:t>p</w:t>
-      </w:r>
-      <w:proofErr w:type="spellEnd"/>
-      <w:r>
-        <w:rPr>
-          <w:highlight w:val="yellow"/>
-        </w:rPr>
-        <w:t xml:space="preserve"> to 0.5, only keeping pipelines that don’t differ significantly from the mock community with a chance of 50%, would that be a valid approach?</w:t>
+        <w:t xml:space="preserve"> If we set p to 0.5, only keeping pipelines that don’t differ significantly from the mock community with a chance of 50%, would that be a valid approach?</w:t>
       </w:r>
       <w:r>
         <w:rPr>
@@ -7398,6 +7245,7 @@
         <w:spacing w:line="360" w:lineRule="auto"/>
       </w:pPr>
       <w:r>
+        <w:lastRenderedPageBreak/>
         <w:t>Compositions</w:t>
       </w:r>
       <w:r>
@@ -7771,21 +7619,12 @@
                 <w:iCs/>
               </w:rPr>
             </w:pPr>
-            <w:proofErr w:type="spellStart"/>
             <w:r>
               <w:rPr>
                 <w:i/>
                 <w:iCs/>
               </w:rPr>
-              <w:t>SortMeRNA</w:t>
-            </w:r>
-            <w:proofErr w:type="spellEnd"/>
-            <w:r>
-              <w:rPr>
-                <w:i/>
-                <w:iCs/>
-              </w:rPr>
-              <w:t xml:space="preserve">: </w:t>
+              <w:t xml:space="preserve">SortMeRNA: </w:t>
             </w:r>
           </w:p>
         </w:tc>
@@ -7826,21 +7665,12 @@
                 <w:iCs/>
               </w:rPr>
             </w:pPr>
-            <w:proofErr w:type="spellStart"/>
             <w:r>
               <w:rPr>
                 <w:i/>
                 <w:iCs/>
               </w:rPr>
-              <w:t>Barrnap</w:t>
-            </w:r>
-            <w:proofErr w:type="spellEnd"/>
-            <w:r>
-              <w:rPr>
-                <w:i/>
-                <w:iCs/>
-              </w:rPr>
-              <w:t xml:space="preserve">: </w:t>
+              <w:t xml:space="preserve">Barrnap: </w:t>
             </w:r>
           </w:p>
         </w:tc>
@@ -7881,21 +7711,12 @@
                 <w:iCs/>
               </w:rPr>
             </w:pPr>
-            <w:proofErr w:type="spellStart"/>
             <w:r>
               <w:rPr>
                 <w:i/>
                 <w:iCs/>
               </w:rPr>
-              <w:t>rRNAFilter</w:t>
-            </w:r>
-            <w:proofErr w:type="spellEnd"/>
-            <w:r>
-              <w:rPr>
-                <w:i/>
-                <w:iCs/>
-              </w:rPr>
-              <w:t xml:space="preserve">: </w:t>
+              <w:t xml:space="preserve">rRNAFilter: </w:t>
             </w:r>
           </w:p>
         </w:tc>
@@ -7986,21 +7807,12 @@
                 <w:iCs/>
               </w:rPr>
             </w:pPr>
-            <w:proofErr w:type="spellStart"/>
             <w:r>
               <w:rPr>
                 <w:i/>
                 <w:iCs/>
               </w:rPr>
-              <w:t>SortMeRNA</w:t>
-            </w:r>
-            <w:proofErr w:type="spellEnd"/>
-            <w:r>
-              <w:rPr>
-                <w:i/>
-                <w:iCs/>
-              </w:rPr>
-              <w:t xml:space="preserve">: </w:t>
+              <w:t xml:space="preserve">SortMeRNA: </w:t>
             </w:r>
           </w:p>
         </w:tc>
@@ -8041,21 +7853,12 @@
                 <w:iCs/>
               </w:rPr>
             </w:pPr>
-            <w:proofErr w:type="spellStart"/>
             <w:r>
               <w:rPr>
                 <w:i/>
                 <w:iCs/>
               </w:rPr>
-              <w:t>Barrnap</w:t>
-            </w:r>
-            <w:proofErr w:type="spellEnd"/>
-            <w:r>
-              <w:rPr>
-                <w:i/>
-                <w:iCs/>
-              </w:rPr>
-              <w:t xml:space="preserve">: </w:t>
+              <w:t xml:space="preserve">Barrnap: </w:t>
             </w:r>
           </w:p>
         </w:tc>
@@ -8096,21 +7899,12 @@
                 <w:iCs/>
               </w:rPr>
             </w:pPr>
-            <w:proofErr w:type="spellStart"/>
             <w:r>
               <w:rPr>
                 <w:i/>
                 <w:iCs/>
               </w:rPr>
-              <w:t>rRNAFilter</w:t>
-            </w:r>
-            <w:proofErr w:type="spellEnd"/>
-            <w:r>
-              <w:rPr>
-                <w:i/>
-                <w:iCs/>
-              </w:rPr>
-              <w:t xml:space="preserve">: </w:t>
+              <w:t xml:space="preserve">rRNAFilter: </w:t>
             </w:r>
           </w:p>
         </w:tc>
@@ -8201,21 +7995,12 @@
                 <w:iCs/>
               </w:rPr>
             </w:pPr>
-            <w:proofErr w:type="spellStart"/>
             <w:r>
               <w:rPr>
                 <w:i/>
                 <w:iCs/>
               </w:rPr>
-              <w:t>SortMeRNA</w:t>
-            </w:r>
-            <w:proofErr w:type="spellEnd"/>
-            <w:r>
-              <w:rPr>
-                <w:i/>
-                <w:iCs/>
-              </w:rPr>
-              <w:t xml:space="preserve">: </w:t>
+              <w:t xml:space="preserve">SortMeRNA: </w:t>
             </w:r>
           </w:p>
         </w:tc>
@@ -8256,21 +8041,12 @@
                 <w:iCs/>
               </w:rPr>
             </w:pPr>
-            <w:proofErr w:type="spellStart"/>
             <w:r>
               <w:rPr>
                 <w:i/>
                 <w:iCs/>
               </w:rPr>
-              <w:t>Barrnap</w:t>
-            </w:r>
-            <w:proofErr w:type="spellEnd"/>
-            <w:r>
-              <w:rPr>
-                <w:i/>
-                <w:iCs/>
-              </w:rPr>
-              <w:t xml:space="preserve">: </w:t>
+              <w:t xml:space="preserve">Barrnap: </w:t>
             </w:r>
           </w:p>
         </w:tc>
@@ -8311,21 +8087,12 @@
                 <w:iCs/>
               </w:rPr>
             </w:pPr>
-            <w:proofErr w:type="spellStart"/>
             <w:r>
               <w:rPr>
                 <w:i/>
                 <w:iCs/>
               </w:rPr>
-              <w:t>rRNAFilter</w:t>
-            </w:r>
-            <w:proofErr w:type="spellEnd"/>
-            <w:r>
-              <w:rPr>
-                <w:i/>
-                <w:iCs/>
-              </w:rPr>
-              <w:t xml:space="preserve">: </w:t>
+              <w:t xml:space="preserve">rRNAFilter: </w:t>
             </w:r>
           </w:p>
         </w:tc>
@@ -8416,21 +8183,12 @@
                 <w:iCs/>
               </w:rPr>
             </w:pPr>
-            <w:proofErr w:type="spellStart"/>
             <w:r>
               <w:rPr>
                 <w:i/>
                 <w:iCs/>
               </w:rPr>
-              <w:t>SortMeRNA</w:t>
-            </w:r>
-            <w:proofErr w:type="spellEnd"/>
-            <w:r>
-              <w:rPr>
-                <w:i/>
-                <w:iCs/>
-              </w:rPr>
-              <w:t xml:space="preserve">: </w:t>
+              <w:t xml:space="preserve">SortMeRNA: </w:t>
             </w:r>
           </w:p>
         </w:tc>
@@ -8471,21 +8229,12 @@
                 <w:iCs/>
               </w:rPr>
             </w:pPr>
-            <w:proofErr w:type="spellStart"/>
             <w:r>
               <w:rPr>
                 <w:i/>
                 <w:iCs/>
               </w:rPr>
-              <w:t>Barrnap</w:t>
-            </w:r>
-            <w:proofErr w:type="spellEnd"/>
-            <w:r>
-              <w:rPr>
-                <w:i/>
-                <w:iCs/>
-              </w:rPr>
-              <w:t xml:space="preserve">: </w:t>
+              <w:t xml:space="preserve">Barrnap: </w:t>
             </w:r>
           </w:p>
         </w:tc>
@@ -8526,21 +8275,12 @@
                 <w:iCs/>
               </w:rPr>
             </w:pPr>
-            <w:proofErr w:type="spellStart"/>
             <w:r>
               <w:rPr>
                 <w:i/>
                 <w:iCs/>
               </w:rPr>
-              <w:t>rRNAFilter</w:t>
-            </w:r>
-            <w:proofErr w:type="spellEnd"/>
-            <w:r>
-              <w:rPr>
-                <w:i/>
-                <w:iCs/>
-              </w:rPr>
-              <w:t xml:space="preserve">: </w:t>
+              <w:t xml:space="preserve">rRNAFilter: </w:t>
             </w:r>
           </w:p>
         </w:tc>
@@ -8631,21 +8371,12 @@
                 <w:iCs/>
               </w:rPr>
             </w:pPr>
-            <w:proofErr w:type="spellStart"/>
             <w:r>
               <w:rPr>
                 <w:i/>
                 <w:iCs/>
               </w:rPr>
-              <w:t>SortMeRNA</w:t>
-            </w:r>
-            <w:proofErr w:type="spellEnd"/>
-            <w:r>
-              <w:rPr>
-                <w:i/>
-                <w:iCs/>
-              </w:rPr>
-              <w:t xml:space="preserve">: </w:t>
+              <w:t xml:space="preserve">SortMeRNA: </w:t>
             </w:r>
           </w:p>
         </w:tc>
@@ -8686,21 +8417,12 @@
                 <w:iCs/>
               </w:rPr>
             </w:pPr>
-            <w:proofErr w:type="spellStart"/>
             <w:r>
               <w:rPr>
                 <w:i/>
                 <w:iCs/>
               </w:rPr>
-              <w:t>Barrnap</w:t>
-            </w:r>
-            <w:proofErr w:type="spellEnd"/>
-            <w:r>
-              <w:rPr>
-                <w:i/>
-                <w:iCs/>
-              </w:rPr>
-              <w:t xml:space="preserve">: </w:t>
+              <w:t xml:space="preserve">Barrnap: </w:t>
             </w:r>
           </w:p>
         </w:tc>
@@ -8741,21 +8463,12 @@
                 <w:iCs/>
               </w:rPr>
             </w:pPr>
-            <w:proofErr w:type="spellStart"/>
             <w:r>
               <w:rPr>
                 <w:i/>
                 <w:iCs/>
               </w:rPr>
-              <w:t>rRNAFilter</w:t>
-            </w:r>
-            <w:proofErr w:type="spellEnd"/>
-            <w:r>
-              <w:rPr>
-                <w:i/>
-                <w:iCs/>
-              </w:rPr>
-              <w:t xml:space="preserve">: </w:t>
+              <w:t xml:space="preserve">rRNAFilter: </w:t>
             </w:r>
           </w:p>
         </w:tc>
@@ -8846,21 +8559,12 @@
                 <w:iCs/>
               </w:rPr>
             </w:pPr>
-            <w:proofErr w:type="spellStart"/>
             <w:r>
               <w:rPr>
                 <w:i/>
                 <w:iCs/>
               </w:rPr>
-              <w:t>SortMeRNA</w:t>
-            </w:r>
-            <w:proofErr w:type="spellEnd"/>
-            <w:r>
-              <w:rPr>
-                <w:i/>
-                <w:iCs/>
-              </w:rPr>
-              <w:t xml:space="preserve">: </w:t>
+              <w:t xml:space="preserve">SortMeRNA: </w:t>
             </w:r>
           </w:p>
         </w:tc>
@@ -8898,21 +8602,12 @@
                 <w:iCs/>
               </w:rPr>
             </w:pPr>
-            <w:proofErr w:type="spellStart"/>
             <w:r>
               <w:rPr>
                 <w:i/>
                 <w:iCs/>
               </w:rPr>
-              <w:t>Barrnap</w:t>
-            </w:r>
-            <w:proofErr w:type="spellEnd"/>
-            <w:r>
-              <w:rPr>
-                <w:i/>
-                <w:iCs/>
-              </w:rPr>
-              <w:t xml:space="preserve">: </w:t>
+              <w:t xml:space="preserve">Barrnap: </w:t>
             </w:r>
           </w:p>
         </w:tc>
@@ -8950,21 +8645,12 @@
                 <w:iCs/>
               </w:rPr>
             </w:pPr>
-            <w:proofErr w:type="spellStart"/>
             <w:r>
               <w:rPr>
                 <w:i/>
                 <w:iCs/>
               </w:rPr>
-              <w:t>rRNAFilter</w:t>
-            </w:r>
-            <w:proofErr w:type="spellEnd"/>
-            <w:r>
-              <w:rPr>
-                <w:i/>
-                <w:iCs/>
-              </w:rPr>
-              <w:t xml:space="preserve">: </w:t>
+              <w:t xml:space="preserve">rRNAFilter: </w:t>
             </w:r>
           </w:p>
         </w:tc>
@@ -9552,7 +9238,6 @@
           <w:t xml:space="preserve">﻿Illumina </w:t>
         </w:r>
         <w:commentRangeStart w:id="14"/>
-        <w:proofErr w:type="spellStart"/>
         <w:r>
           <w:rPr>
             <w:rFonts w:ascii="Calibri" w:hAnsi="Calibri" w:cs="Calibri"/>
@@ -9561,7 +9246,6 @@
           <w:t>HiSeq</w:t>
         </w:r>
         <w:commentRangeEnd w:id="14"/>
-        <w:proofErr w:type="spellEnd"/>
         <w:r>
           <w:rPr>
             <w:rStyle w:val="CommentReference"/>
@@ -9573,17 +9257,8 @@
             <w:rFonts w:ascii="Calibri" w:hAnsi="Calibri" w:cs="Calibri"/>
             <w:color w:val="000000" w:themeColor="text1"/>
           </w:rPr>
-          <w:t xml:space="preserve">, </w:t>
+          <w:t>, NextSeq</w:t>
         </w:r>
-        <w:proofErr w:type="spellStart"/>
-        <w:r>
-          <w:rPr>
-            <w:rFonts w:ascii="Calibri" w:hAnsi="Calibri" w:cs="Calibri"/>
-            <w:color w:val="000000" w:themeColor="text1"/>
-          </w:rPr>
-          <w:t>NextSeq</w:t>
-        </w:r>
-        <w:proofErr w:type="spellEnd"/>
         <w:r>
           <w:rPr>
             <w:rFonts w:ascii="Calibri" w:hAnsi="Calibri" w:cs="Calibri"/>
@@ -9596,17 +9271,8 @@
             <w:rFonts w:ascii="Calibri" w:hAnsi="Calibri" w:cs="Calibri"/>
             <w:color w:val="000000" w:themeColor="text1"/>
           </w:rPr>
-          <w:t xml:space="preserve"> and </w:t>
+          <w:t xml:space="preserve"> and NovaSeq</w:t>
         </w:r>
-        <w:proofErr w:type="spellStart"/>
-        <w:r>
-          <w:rPr>
-            <w:rFonts w:ascii="Calibri" w:hAnsi="Calibri" w:cs="Calibri"/>
-            <w:color w:val="000000" w:themeColor="text1"/>
-          </w:rPr>
-          <w:t>NovaSeq</w:t>
-        </w:r>
-        <w:proofErr w:type="spellEnd"/>
         <w:r>
           <w:rPr>
             <w:rFonts w:ascii="Calibri" w:hAnsi="Calibri" w:cs="Calibri"/>
@@ -12677,7 +12343,7 @@
                     <pic:cNvPicPr/>
                   </pic:nvPicPr>
                   <pic:blipFill>
-                    <a:blip r:embed="rId13" cstate="print">
+                    <a:blip r:embed="rId12" cstate="print">
                       <a:extLst>
                         <a:ext uri="{28A0092B-C50C-407E-A947-70E740481C1C}">
                           <a14:useLocalDpi xmlns:a14="http://schemas.microsoft.com/office/drawing/2010/main" val="0"/>
@@ -12836,41 +12502,13 @@
           <w:szCs w:val="22"/>
         </w:rPr>
       </w:pPr>
-      <w:proofErr w:type="spellStart"/>
-      <w:r>
-        <w:rPr>
-          <w:rStyle w:val="normaltextrun"/>
-          <w:rFonts w:ascii="Calibri" w:hAnsi="Calibri" w:cs="Calibri"/>
-          <w:lang w:val="en-US"/>
-        </w:rPr>
-        <w:t>Zymo</w:t>
-      </w:r>
-      <w:proofErr w:type="spellEnd"/>
-      <w:r>
-        <w:rPr>
-          <w:rStyle w:val="normaltextrun"/>
-          <w:rFonts w:ascii="Calibri" w:hAnsi="Calibri" w:cs="Calibri"/>
-          <w:lang w:val="en-US"/>
-        </w:rPr>
-        <w:t> Bashing Bead tubes (ZR </w:t>
-      </w:r>
-      <w:proofErr w:type="spellStart"/>
-      <w:r>
-        <w:rPr>
-          <w:rStyle w:val="normaltextrun"/>
-          <w:rFonts w:ascii="Calibri" w:hAnsi="Calibri" w:cs="Calibri"/>
-          <w:lang w:val="en-US"/>
-        </w:rPr>
-        <w:t>BashingBead</w:t>
-      </w:r>
-      <w:proofErr w:type="spellEnd"/>
-      <w:r>
-        <w:rPr>
-          <w:rStyle w:val="normaltextrun"/>
-          <w:rFonts w:ascii="Calibri" w:hAnsi="Calibri" w:cs="Calibri"/>
-          <w:lang w:val="en-US"/>
-        </w:rPr>
-        <w:t> Lysis Tubes (0.1 &amp; 0.5</w:t>
+      <w:r>
+        <w:rPr>
+          <w:rStyle w:val="normaltextrun"/>
+          <w:rFonts w:ascii="Calibri" w:hAnsi="Calibri" w:cs="Calibri"/>
+          <w:lang w:val="en-US"/>
+        </w:rPr>
+        <w:t>Zymo Bashing Bead tubes (ZR BashingBead Lysis Tubes (0.1 &amp; 0.5</w:t>
       </w:r>
       <w:r>
         <w:rPr>
@@ -13483,9 +13121,8 @@
           <w:bCs/>
           <w:lang w:val="en-US"/>
         </w:rPr>
-        <w:t xml:space="preserve">Quick-DNA/RNA </w:t>
-      </w:r>
-      <w:proofErr w:type="spellStart"/>
+        <w:t xml:space="preserve">Quick-DNA/RNA Microprep Plus Kit </w:t>
+      </w:r>
       <w:r>
         <w:rPr>
           <w:rStyle w:val="normaltextrun"/>
@@ -13494,9 +13131,8 @@
           <w:bCs/>
           <w:lang w:val="en-US"/>
         </w:rPr>
-        <w:t>Microprep</w:t>
-      </w:r>
-      <w:proofErr w:type="spellEnd"/>
+        <w:t xml:space="preserve">and </w:t>
+      </w:r>
       <w:r>
         <w:rPr>
           <w:rStyle w:val="normaltextrun"/>
@@ -13505,7 +13141,7 @@
           <w:bCs/>
           <w:lang w:val="en-US"/>
         </w:rPr>
-        <w:t xml:space="preserve"> Plus Kit </w:t>
+        <w:t>Zymo-Spin II-µHRC Filters</w:t>
       </w:r>
       <w:r>
         <w:rPr>
@@ -13515,7 +13151,7 @@
           <w:bCs/>
           <w:lang w:val="en-US"/>
         </w:rPr>
-        <w:t xml:space="preserve">and </w:t>
+        <w:t xml:space="preserve"> </w:t>
       </w:r>
       <w:r>
         <w:rPr>
@@ -13525,49 +13161,7 @@
           <w:bCs/>
           <w:lang w:val="en-US"/>
         </w:rPr>
-        <w:t>Zymo-Spin II-µHRC Filters</w:t>
-      </w:r>
-      <w:r>
-        <w:rPr>
-          <w:rStyle w:val="normaltextrun"/>
-          <w:rFonts w:ascii="Calibri" w:hAnsi="Calibri" w:cs="Calibri"/>
-          <w:b/>
-          <w:bCs/>
-          <w:lang w:val="en-US"/>
-        </w:rPr>
-        <w:t xml:space="preserve"> </w:t>
-      </w:r>
-      <w:r>
-        <w:rPr>
-          <w:rStyle w:val="normaltextrun"/>
-          <w:rFonts w:ascii="Calibri" w:hAnsi="Calibri" w:cs="Calibri"/>
-          <w:b/>
-          <w:bCs/>
-          <w:lang w:val="en-US"/>
-        </w:rPr>
-        <w:t>(</w:t>
-      </w:r>
-      <w:proofErr w:type="spellStart"/>
-      <w:r>
-        <w:rPr>
-          <w:rStyle w:val="normaltextrun"/>
-          <w:rFonts w:ascii="Calibri" w:hAnsi="Calibri" w:cs="Calibri"/>
-          <w:b/>
-          <w:bCs/>
-          <w:lang w:val="en-US"/>
-        </w:rPr>
-        <w:t>Zymo</w:t>
-      </w:r>
-      <w:proofErr w:type="spellEnd"/>
-      <w:r>
-        <w:rPr>
-          <w:rStyle w:val="normaltextrun"/>
-          <w:rFonts w:ascii="Calibri" w:hAnsi="Calibri" w:cs="Calibri"/>
-          <w:b/>
-          <w:bCs/>
-          <w:lang w:val="en-US"/>
-        </w:rPr>
-        <w:t xml:space="preserve"> Research)</w:t>
+        <w:t>(Zymo Research)</w:t>
       </w:r>
     </w:p>
     <w:p>
@@ -13748,7 +13342,6 @@
         </w:rPr>
         <w:t>Bead beater </w:t>
       </w:r>
-      <w:proofErr w:type="gramStart"/>
       <w:r>
         <w:rPr>
           <w:rStyle w:val="normaltextrun"/>
@@ -13763,34 +13356,7 @@
           <w:rFonts w:ascii="Calibri" w:hAnsi="Calibri" w:cs="Calibri"/>
           <w:lang w:val="en-US"/>
         </w:rPr>
-        <w:t>  recommendation</w:t>
-      </w:r>
-      <w:proofErr w:type="gramEnd"/>
-      <w:r>
-        <w:rPr>
-          <w:rStyle w:val="normaltextrun"/>
-          <w:rFonts w:ascii="Calibri" w:hAnsi="Calibri" w:cs="Calibri"/>
-          <w:lang w:val="en-US"/>
-        </w:rPr>
-        <w:t xml:space="preserve"> from </w:t>
-      </w:r>
-      <w:proofErr w:type="spellStart"/>
-      <w:r>
-        <w:rPr>
-          <w:rStyle w:val="normaltextrun"/>
-          <w:rFonts w:ascii="Calibri" w:hAnsi="Calibri" w:cs="Calibri"/>
-          <w:lang w:val="en-US"/>
-        </w:rPr>
-        <w:t>Zymo</w:t>
-      </w:r>
-      <w:proofErr w:type="spellEnd"/>
-      <w:r>
-        <w:rPr>
-          <w:rStyle w:val="normaltextrun"/>
-          <w:rFonts w:ascii="Calibri" w:hAnsi="Calibri" w:cs="Calibri"/>
-          <w:lang w:val="en-US"/>
-        </w:rPr>
-        <w:t> Research is a Vortex Genie unit with a 24 Microtube holder</w:t>
+        <w:t>  recommendation from Zymo Research is a Vortex Genie unit with a 24 Microtube holder</w:t>
       </w:r>
     </w:p>
     <w:p>
@@ -13809,49 +13375,21 @@
           <w:szCs w:val="22"/>
         </w:rPr>
       </w:pPr>
-      <w:proofErr w:type="spellStart"/>
-      <w:r>
-        <w:rPr>
-          <w:rStyle w:val="normaltextrun"/>
-          <w:rFonts w:ascii="Calibri" w:hAnsi="Calibri" w:cs="Calibri"/>
-          <w:lang w:val="en-US"/>
-        </w:rPr>
-        <w:t>ZymoBIOMICS</w:t>
-      </w:r>
-      <w:proofErr w:type="spellEnd"/>
-      <w:r>
-        <w:rPr>
-          <w:rStyle w:val="normaltextrun"/>
-          <w:rFonts w:ascii="Calibri" w:hAnsi="Calibri" w:cs="Calibri"/>
-          <w:lang w:val="en-US"/>
-        </w:rPr>
-        <w:t> </w:t>
-      </w:r>
-      <w:r>
-        <w:rPr>
-          <w:rStyle w:val="normaltextrun"/>
-          <w:rFonts w:ascii="Calibri" w:hAnsi="Calibri" w:cs="Calibri"/>
-          <w:lang w:val="en-US"/>
-        </w:rPr>
-        <w:t xml:space="preserve">Quick-DNA/RNA </w:t>
-      </w:r>
-      <w:proofErr w:type="spellStart"/>
-      <w:r>
-        <w:rPr>
-          <w:rStyle w:val="normaltextrun"/>
-          <w:rFonts w:ascii="Calibri" w:hAnsi="Calibri" w:cs="Calibri"/>
-          <w:lang w:val="en-US"/>
-        </w:rPr>
-        <w:t>Microprep</w:t>
-      </w:r>
-      <w:proofErr w:type="spellEnd"/>
-      <w:r>
-        <w:rPr>
-          <w:rStyle w:val="normaltextrun"/>
-          <w:rFonts w:ascii="Calibri" w:hAnsi="Calibri" w:cs="Calibri"/>
-          <w:lang w:val="en-US"/>
-        </w:rPr>
-        <w:t xml:space="preserve"> Plus Kit</w:t>
+      <w:r>
+        <w:rPr>
+          <w:rStyle w:val="normaltextrun"/>
+          <w:rFonts w:ascii="Calibri" w:hAnsi="Calibri" w:cs="Calibri"/>
+          <w:lang w:val="en-US"/>
+        </w:rPr>
+        <w:t>ZymoBIOMICS </w:t>
+      </w:r>
+      <w:r>
+        <w:rPr>
+          <w:rStyle w:val="normaltextrun"/>
+          <w:rFonts w:ascii="Calibri" w:hAnsi="Calibri" w:cs="Calibri"/>
+          <w:lang w:val="en-US"/>
+        </w:rPr>
+        <w:t>Quick-DNA/RNA Microprep Plus Kit</w:t>
       </w:r>
     </w:p>
     <w:p>
@@ -13920,41 +13458,13 @@
           <w:szCs w:val="22"/>
         </w:rPr>
       </w:pPr>
-      <w:proofErr w:type="spellStart"/>
-      <w:r>
-        <w:rPr>
-          <w:rStyle w:val="normaltextrun"/>
-          <w:rFonts w:ascii="Calibri" w:hAnsi="Calibri" w:cs="Calibri"/>
-          <w:lang w:val="en-US"/>
-        </w:rPr>
-        <w:t>Eliminase</w:t>
-      </w:r>
-      <w:proofErr w:type="spellEnd"/>
-      <w:r>
-        <w:rPr>
-          <w:rStyle w:val="normaltextrun"/>
-          <w:rFonts w:ascii="Calibri" w:hAnsi="Calibri" w:cs="Calibri"/>
-          <w:lang w:val="en-US"/>
-        </w:rPr>
-        <w:t> (or </w:t>
-      </w:r>
-      <w:proofErr w:type="gramStart"/>
-      <w:r>
-        <w:rPr>
-          <w:rStyle w:val="normaltextrun"/>
-          <w:rFonts w:ascii="Calibri" w:hAnsi="Calibri" w:cs="Calibri"/>
-          <w:lang w:val="en-US"/>
-        </w:rPr>
-        <w:t>other</w:t>
-      </w:r>
-      <w:proofErr w:type="gramEnd"/>
-      <w:r>
-        <w:rPr>
-          <w:rStyle w:val="normaltextrun"/>
-          <w:rFonts w:ascii="Calibri" w:hAnsi="Calibri" w:cs="Calibri"/>
-          <w:lang w:val="en-US"/>
-        </w:rPr>
-        <w:t> RNase-</w:t>
+      <w:r>
+        <w:rPr>
+          <w:rStyle w:val="normaltextrun"/>
+          <w:rFonts w:ascii="Calibri" w:hAnsi="Calibri" w:cs="Calibri"/>
+          <w:lang w:val="en-US"/>
+        </w:rPr>
+        <w:t>Eliminase (or other RNase-</w:t>
       </w:r>
       <w:r>
         <w:rPr>
@@ -14208,25 +13718,7 @@
           <w:rFonts w:ascii="Calibri" w:hAnsi="Calibri" w:cs="Calibri"/>
           <w:lang w:val="en-US"/>
         </w:rPr>
-        <w:t>leach, EtOH, </w:t>
-      </w:r>
-      <w:proofErr w:type="spellStart"/>
-      <w:r>
-        <w:rPr>
-          <w:rStyle w:val="normaltextrun"/>
-          <w:rFonts w:ascii="Calibri" w:hAnsi="Calibri" w:cs="Calibri"/>
-          <w:lang w:val="en-US"/>
-        </w:rPr>
-        <w:t>Eliminase</w:t>
-      </w:r>
-      <w:proofErr w:type="spellEnd"/>
-      <w:r>
-        <w:rPr>
-          <w:rStyle w:val="normaltextrun"/>
-          <w:rFonts w:ascii="Calibri" w:hAnsi="Calibri" w:cs="Calibri"/>
-          <w:lang w:val="en-US"/>
-        </w:rPr>
-        <w:t> (this order)</w:t>
+        <w:t>leach, EtOH, Eliminase (this order)</w:t>
       </w:r>
       <w:r>
         <w:rPr>
@@ -14549,25 +14041,7 @@
           <w:rFonts w:ascii="Calibri" w:hAnsi="Calibri" w:cs="Calibri"/>
           <w:lang w:val="en-US"/>
         </w:rPr>
-        <w:t>9 more sets collection tubes (4 sets labelled “DNA</w:t>
-      </w:r>
-      <w:proofErr w:type="gramStart"/>
-      <w:r>
-        <w:rPr>
-          <w:rStyle w:val="normaltextrun"/>
-          <w:rFonts w:ascii="Calibri" w:hAnsi="Calibri" w:cs="Calibri"/>
-          <w:lang w:val="en-US"/>
-        </w:rPr>
-        <w:t>”,</w:t>
-      </w:r>
-      <w:proofErr w:type="gramEnd"/>
-      <w:r>
-        <w:rPr>
-          <w:rStyle w:val="normaltextrun"/>
-          <w:rFonts w:ascii="Calibri" w:hAnsi="Calibri" w:cs="Calibri"/>
-          <w:lang w:val="en-US"/>
-        </w:rPr>
-        <w:t> 6 sets labelled “RNA”)</w:t>
+        <w:t>9 more sets collection tubes (4 sets labelled “DNA”, 6 sets labelled “RNA”)</w:t>
       </w:r>
       <w:r>
         <w:rPr>
@@ -14926,25 +14400,7 @@
           <w:rFonts w:ascii="Calibri" w:hAnsi="Calibri" w:cs="Calibri"/>
           <w:lang w:val="en-US"/>
         </w:rPr>
-        <w:t> at max speed (never more than 18 tubes at a time, because &gt;18 tubes will slow </w:t>
-      </w:r>
-      <w:proofErr w:type="spellStart"/>
-      <w:r>
-        <w:rPr>
-          <w:rStyle w:val="normaltextrun"/>
-          <w:rFonts w:ascii="Calibri" w:hAnsi="Calibri" w:cs="Calibri"/>
-          <w:lang w:val="en-US"/>
-        </w:rPr>
-        <w:t>vortexing</w:t>
-      </w:r>
-      <w:proofErr w:type="spellEnd"/>
-      <w:r>
-        <w:rPr>
-          <w:rStyle w:val="normaltextrun"/>
-          <w:rFonts w:ascii="Calibri" w:hAnsi="Calibri" w:cs="Calibri"/>
-          <w:lang w:val="en-US"/>
-        </w:rPr>
-        <w:t> and create inaccurate results)</w:t>
+        <w:t> at max speed (never more than 18 tubes at a time, because &gt;18 tubes will slow vortexing and create inaccurate results)</w:t>
       </w:r>
       <w:r>
         <w:rPr>
@@ -14976,25 +14432,7 @@
           <w:lang w:val="en-US"/>
         </w:rPr>
         <w:lastRenderedPageBreak/>
-        <w:t>Centrifuge bead tubes for 1 min at 13,000 </w:t>
-      </w:r>
-      <w:proofErr w:type="spellStart"/>
-      <w:r>
-        <w:rPr>
-          <w:rStyle w:val="normaltextrun"/>
-          <w:rFonts w:ascii="Calibri" w:hAnsi="Calibri" w:cs="Calibri"/>
-          <w:lang w:val="en-US"/>
-        </w:rPr>
-        <w:t>xg</w:t>
-      </w:r>
-      <w:proofErr w:type="spellEnd"/>
-      <w:r>
-        <w:rPr>
-          <w:rStyle w:val="normaltextrun"/>
-          <w:rFonts w:ascii="Calibri" w:hAnsi="Calibri" w:cs="Calibri"/>
-          <w:lang w:val="en-US"/>
-        </w:rPr>
-        <w:t> and room temperature</w:t>
+        <w:t>Centrifuge bead tubes for 1 min at 13,000 xg and room temperature</w:t>
       </w:r>
       <w:r>
         <w:rPr>
@@ -15249,25 +14687,7 @@
           <w:rFonts w:ascii="Calibri" w:hAnsi="Calibri" w:cs="Calibri"/>
           <w:lang w:val="en-US"/>
         </w:rPr>
-        <w:t>in a collection tube and centrifuge for 30 sec at 13,000 </w:t>
-      </w:r>
-      <w:proofErr w:type="spellStart"/>
-      <w:r>
-        <w:rPr>
-          <w:rStyle w:val="normaltextrun"/>
-          <w:rFonts w:ascii="Calibri" w:hAnsi="Calibri" w:cs="Calibri"/>
-          <w:lang w:val="en-US"/>
-        </w:rPr>
-        <w:t>xg</w:t>
-      </w:r>
-      <w:proofErr w:type="spellEnd"/>
-      <w:r>
-        <w:rPr>
-          <w:rStyle w:val="normaltextrun"/>
-          <w:rFonts w:ascii="Calibri" w:hAnsi="Calibri" w:cs="Calibri"/>
-          <w:lang w:val="en-US"/>
-        </w:rPr>
-        <w:t> and room temperature. </w:t>
+        <w:t>in a collection tube and centrifuge for 30 sec at 13,000 xg and room temperature. </w:t>
       </w:r>
       <w:r>
         <w:rPr>
@@ -15432,27 +14852,7 @@
           <w:color w:val="000000"/>
           <w:lang w:val="en-US"/>
         </w:rPr>
-        <w:t>in a collection tube and centrifuge for 30 sec at 13,000 </w:t>
-      </w:r>
-      <w:proofErr w:type="spellStart"/>
-      <w:r>
-        <w:rPr>
-          <w:rStyle w:val="normaltextrun"/>
-          <w:rFonts w:ascii="Calibri" w:hAnsi="Calibri" w:cs="Calibri"/>
-          <w:color w:val="000000"/>
-          <w:lang w:val="en-US"/>
-        </w:rPr>
-        <w:t>xg</w:t>
-      </w:r>
-      <w:proofErr w:type="spellEnd"/>
-      <w:r>
-        <w:rPr>
-          <w:rStyle w:val="normaltextrun"/>
-          <w:rFonts w:ascii="Calibri" w:hAnsi="Calibri" w:cs="Calibri"/>
-          <w:color w:val="000000"/>
-          <w:lang w:val="en-US"/>
-        </w:rPr>
-        <w:t> and room temperature. (Note: Only 800 µl can be transferred at a time, so this step has to be repeated; repetition can be done right away by transferring the rest of the sample into the same columns in a new collection tube and repeating the centrifugation)</w:t>
+        <w:t>in a collection tube and centrifuge for 30 sec at 13,000 xg and room temperature. (Note: Only 800 µl can be transferred at a time, so this step has to be repeated; repetition can be done right away by transferring the rest of the sample into the same columns in a new collection tube and repeating the centrifugation)</w:t>
       </w:r>
       <w:r>
         <w:rPr>
@@ -15790,25 +15190,7 @@
           <w:rFonts w:ascii="Calibri" w:hAnsi="Calibri" w:cs="Calibri"/>
           <w:lang w:val="en-US"/>
         </w:rPr>
-        <w:t>Wash all columns with 400 µl DNA/RNA Wash Buffer and centrifuge for 30 sec at 13,000 </w:t>
-      </w:r>
-      <w:proofErr w:type="spellStart"/>
-      <w:r>
-        <w:rPr>
-          <w:rStyle w:val="normaltextrun"/>
-          <w:rFonts w:ascii="Calibri" w:hAnsi="Calibri" w:cs="Calibri"/>
-          <w:lang w:val="en-US"/>
-        </w:rPr>
-        <w:t>xg</w:t>
-      </w:r>
-      <w:proofErr w:type="spellEnd"/>
-      <w:r>
-        <w:rPr>
-          <w:rStyle w:val="normaltextrun"/>
-          <w:rFonts w:ascii="Calibri" w:hAnsi="Calibri" w:cs="Calibri"/>
-          <w:lang w:val="en-US"/>
-        </w:rPr>
-        <w:t> and room temperature</w:t>
+        <w:t>Wash all columns with 400 µl DNA/RNA Wash Buffer and centrifuge for 30 sec at 13,000 xg and room temperature</w:t>
       </w:r>
       <w:r>
         <w:rPr>
@@ -15992,25 +15374,7 @@
           <w:rFonts w:ascii="Calibri" w:hAnsi="Calibri" w:cs="Calibri"/>
           <w:lang w:val="en-US"/>
         </w:rPr>
-        <w:t>for 30 sec at 13,000 </w:t>
-      </w:r>
-      <w:proofErr w:type="spellStart"/>
-      <w:r>
-        <w:rPr>
-          <w:rStyle w:val="normaltextrun"/>
-          <w:rFonts w:ascii="Calibri" w:hAnsi="Calibri" w:cs="Calibri"/>
-          <w:lang w:val="en-US"/>
-        </w:rPr>
-        <w:t>xg</w:t>
-      </w:r>
-      <w:proofErr w:type="spellEnd"/>
-      <w:r>
-        <w:rPr>
-          <w:rStyle w:val="normaltextrun"/>
-          <w:rFonts w:ascii="Calibri" w:hAnsi="Calibri" w:cs="Calibri"/>
-          <w:lang w:val="en-US"/>
-        </w:rPr>
-        <w:t> and room temperature</w:t>
+        <w:t>for 30 sec at 13,000 xg and room temperature</w:t>
       </w:r>
       <w:r>
         <w:rPr>
@@ -16095,25 +15459,7 @@
           <w:rFonts w:ascii="Calibri" w:hAnsi="Calibri" w:cs="Calibri"/>
           <w:lang w:val="en-US"/>
         </w:rPr>
-        <w:t>for 30 sec at 13,000 </w:t>
-      </w:r>
-      <w:proofErr w:type="spellStart"/>
-      <w:r>
-        <w:rPr>
-          <w:rStyle w:val="normaltextrun"/>
-          <w:rFonts w:ascii="Calibri" w:hAnsi="Calibri" w:cs="Calibri"/>
-          <w:lang w:val="en-US"/>
-        </w:rPr>
-        <w:t>xg</w:t>
-      </w:r>
-      <w:proofErr w:type="spellEnd"/>
-      <w:r>
-        <w:rPr>
-          <w:rStyle w:val="normaltextrun"/>
-          <w:rFonts w:ascii="Calibri" w:hAnsi="Calibri" w:cs="Calibri"/>
-          <w:lang w:val="en-US"/>
-        </w:rPr>
-        <w:t> and room temperature</w:t>
+        <w:t>for 30 sec at 13,000 xg and room temperature</w:t>
       </w:r>
       <w:r>
         <w:rPr>
@@ -16204,25 +15550,7 @@
           <w:rFonts w:ascii="Calibri" w:hAnsi="Calibri" w:cs="Calibri"/>
           <w:lang w:val="en-US"/>
         </w:rPr>
-        <w:t>for 2 min at 13,000 </w:t>
-      </w:r>
-      <w:proofErr w:type="spellStart"/>
-      <w:r>
-        <w:rPr>
-          <w:rStyle w:val="normaltextrun"/>
-          <w:rFonts w:ascii="Calibri" w:hAnsi="Calibri" w:cs="Calibri"/>
-          <w:lang w:val="en-US"/>
-        </w:rPr>
-        <w:t>xg</w:t>
-      </w:r>
-      <w:proofErr w:type="spellEnd"/>
-      <w:r>
-        <w:rPr>
-          <w:rStyle w:val="normaltextrun"/>
-          <w:rFonts w:ascii="Calibri" w:hAnsi="Calibri" w:cs="Calibri"/>
-          <w:lang w:val="en-US"/>
-        </w:rPr>
-        <w:t> and room temperature to ensure compete removal of wash buffer</w:t>
+        <w:t>for 2 min at 13,000 xg and room temperature to ensure compete removal of wash buffer</w:t>
       </w:r>
       <w:r>
         <w:rPr>
@@ -16273,7 +15601,6 @@
         </w:rPr>
         <w:t xml:space="preserve"> 22.5 µl </w:t>
       </w:r>
-      <w:proofErr w:type="spellStart"/>
       <w:r>
         <w:rPr>
           <w:rStyle w:val="normaltextrun"/>
@@ -16282,18 +15609,7 @@
           <w:bCs/>
           <w:lang w:val="en-US"/>
         </w:rPr>
-        <w:t>ZymoBIOMICS</w:t>
-      </w:r>
-      <w:proofErr w:type="spellEnd"/>
-      <w:r>
-        <w:rPr>
-          <w:rStyle w:val="normaltextrun"/>
-          <w:rFonts w:ascii="Calibri" w:hAnsi="Calibri" w:cs="Calibri"/>
-          <w:b/>
-          <w:bCs/>
-          <w:lang w:val="en-US"/>
-        </w:rPr>
-        <w:t> DNase/RNase-Free Water</w:t>
+        <w:t>ZymoBIOMICS DNase/RNase-Free Water</w:t>
       </w:r>
       <w:r>
         <w:rPr>
@@ -16318,25 +15634,7 @@
           <w:rFonts w:ascii="Calibri" w:hAnsi="Calibri" w:cs="Calibri"/>
           <w:lang w:val="en-US"/>
         </w:rPr>
-        <w:t>for 30 sec at 13,000 </w:t>
-      </w:r>
-      <w:proofErr w:type="spellStart"/>
-      <w:r>
-        <w:rPr>
-          <w:rStyle w:val="normaltextrun"/>
-          <w:rFonts w:ascii="Calibri" w:hAnsi="Calibri" w:cs="Calibri"/>
-          <w:lang w:val="en-US"/>
-        </w:rPr>
-        <w:t>xg</w:t>
-      </w:r>
-      <w:proofErr w:type="spellEnd"/>
-      <w:r>
-        <w:rPr>
-          <w:rStyle w:val="normaltextrun"/>
-          <w:rFonts w:ascii="Calibri" w:hAnsi="Calibri" w:cs="Calibri"/>
-          <w:lang w:val="en-US"/>
-        </w:rPr>
-        <w:t> and room temperature to elute DNA/RNA in water. (Note: only 8 open 1.5 mL tubes fit into 24-Microcentrifuge at a time)</w:t>
+        <w:t>for 30 sec at 13,000 xg and room temperature to elute DNA/RNA in water. (Note: only 8 open 1.5 mL tubes fit into 24-Microcentrifuge at a time)</w:t>
       </w:r>
       <w:r>
         <w:rPr>
@@ -16409,7 +15707,6 @@
         </w:rPr>
         <w:t>µl </w:t>
       </w:r>
-      <w:proofErr w:type="spellStart"/>
       <w:r>
         <w:rPr>
           <w:rStyle w:val="normaltextrun"/>
@@ -16418,44 +15715,15 @@
           <w:bCs/>
           <w:lang w:val="en-US"/>
         </w:rPr>
-        <w:t>ZymoBIOMICS</w:t>
-      </w:r>
-      <w:proofErr w:type="spellEnd"/>
-      <w:r>
-        <w:rPr>
-          <w:rStyle w:val="normaltextrun"/>
-          <w:rFonts w:ascii="Calibri" w:hAnsi="Calibri" w:cs="Calibri"/>
-          <w:b/>
-          <w:bCs/>
-          <w:lang w:val="en-US"/>
-        </w:rPr>
-        <w:t> HRC Prep Solution</w:t>
-      </w:r>
-      <w:r>
-        <w:rPr>
-          <w:rStyle w:val="normaltextrun"/>
-          <w:rFonts w:ascii="Calibri" w:hAnsi="Calibri" w:cs="Calibri"/>
-          <w:lang w:val="en-US"/>
-        </w:rPr>
-        <w:t>. Centrifuge for 3 min at 8,000 </w:t>
-      </w:r>
-      <w:proofErr w:type="spellStart"/>
-      <w:r>
-        <w:rPr>
-          <w:rStyle w:val="normaltextrun"/>
-          <w:rFonts w:ascii="Calibri" w:hAnsi="Calibri" w:cs="Calibri"/>
-          <w:lang w:val="en-US"/>
-        </w:rPr>
-        <w:t>xg</w:t>
-      </w:r>
-      <w:proofErr w:type="spellEnd"/>
-      <w:r>
-        <w:rPr>
-          <w:rStyle w:val="normaltextrun"/>
-          <w:rFonts w:ascii="Calibri" w:hAnsi="Calibri" w:cs="Calibri"/>
-          <w:lang w:val="en-US"/>
-        </w:rPr>
-        <w:t> and room temperature </w:t>
+        <w:t>ZymoBIOMICS HRC Prep Solution</w:t>
+      </w:r>
+      <w:r>
+        <w:rPr>
+          <w:rStyle w:val="normaltextrun"/>
+          <w:rFonts w:ascii="Calibri" w:hAnsi="Calibri" w:cs="Calibri"/>
+          <w:lang w:val="en-US"/>
+        </w:rPr>
+        <w:t>. Centrifuge for 3 min at 8,000 xg and room temperature </w:t>
       </w:r>
       <w:r>
         <w:rPr>
@@ -16510,25 +15778,7 @@
           <w:rFonts w:ascii="Calibri" w:hAnsi="Calibri" w:cs="Calibri"/>
           <w:lang w:val="en-US"/>
         </w:rPr>
-        <w:t xml:space="preserve"> 1.5 mL tube (detailed labels), transfer eluted DNA/RNA into prepared filter column, and centrifuge for 3 min at 16,000 </w:t>
-      </w:r>
-      <w:proofErr w:type="spellStart"/>
-      <w:r>
-        <w:rPr>
-          <w:rStyle w:val="normaltextrun"/>
-          <w:rFonts w:ascii="Calibri" w:hAnsi="Calibri" w:cs="Calibri"/>
-          <w:lang w:val="en-US"/>
-        </w:rPr>
-        <w:t>xg</w:t>
-      </w:r>
-      <w:proofErr w:type="spellEnd"/>
-      <w:r>
-        <w:rPr>
-          <w:rStyle w:val="normaltextrun"/>
-          <w:rFonts w:ascii="Calibri" w:hAnsi="Calibri" w:cs="Calibri"/>
-          <w:lang w:val="en-US"/>
-        </w:rPr>
-        <w:t> and room temperature. (Note: only 8 open 1.5 mL tubes fit into 24-Microcentrifuge at a time)</w:t>
+        <w:t xml:space="preserve"> 1.5 mL tube (detailed labels), transfer eluted DNA/RNA into prepared filter column, and centrifuge for 3 min at 16,000 xg and room temperature. (Note: only 8 open 1.5 mL tubes fit into 24-Microcentrifuge at a time)</w:t>
       </w:r>
       <w:r>
         <w:rPr>
@@ -16590,25 +15840,7 @@
           <w:rFonts w:ascii="Calibri" w:hAnsi="Calibri" w:cs="Calibri"/>
           <w:lang w:val="en-US"/>
         </w:rPr>
-        <w:t>Clean an ice rack with bleach, EtOH, </w:t>
-      </w:r>
-      <w:proofErr w:type="spellStart"/>
-      <w:r>
-        <w:rPr>
-          <w:rStyle w:val="normaltextrun"/>
-          <w:rFonts w:ascii="Calibri" w:hAnsi="Calibri" w:cs="Calibri"/>
-          <w:lang w:val="en-US"/>
-        </w:rPr>
-        <w:t>Eliminase</w:t>
-      </w:r>
-      <w:proofErr w:type="spellEnd"/>
-      <w:r>
-        <w:rPr>
-          <w:rStyle w:val="normaltextrun"/>
-          <w:rFonts w:ascii="Calibri" w:hAnsi="Calibri" w:cs="Calibri"/>
-          <w:lang w:val="en-US"/>
-        </w:rPr>
-        <w:t>, and put final DNA/RNA samples on ice</w:t>
+        <w:t>Clean an ice rack with bleach, EtOH, Eliminase, and put final DNA/RNA samples on ice</w:t>
       </w:r>
       <w:r>
         <w:rPr>
@@ -16718,7 +15950,7 @@
       </w:r>
     </w:p>
   </w:comment>
-  <w:comment w:id="1" w:author="Sally" w:date="2020-07-17T13:15:00Z" w:initials="S">
+  <w:comment w:id="1" w:author="Christopher Hempel" w:date="2020-08-28T10:09:00Z" w:initials="CH">
     <w:p>
       <w:pPr>
         <w:pStyle w:val="CommentText"/>
@@ -16730,19 +15962,11 @@
         <w:annotationRef/>
       </w:r>
       <w:r>
-        <w:t xml:space="preserve">Above, you were talking about microbes. So, here I suggest </w:t>
-      </w:r>
-      <w:proofErr w:type="gramStart"/>
-      <w:r>
-        <w:t>to clarify</w:t>
-      </w:r>
-      <w:proofErr w:type="gramEnd"/>
-      <w:r>
-        <w:t xml:space="preserve"> that you are talking about both prokaryote and eukaryote barcodes.</w:t>
+        <w:t>To be added</w:t>
       </w:r>
     </w:p>
   </w:comment>
-  <w:comment w:id="2" w:author="Christopher Hempel" w:date="2020-07-21T12:18:00Z" w:initials="CH">
+  <w:comment w:id="2" w:author="Sally" w:date="2020-07-17T13:15:00Z" w:initials="S">
     <w:p>
       <w:pPr>
         <w:pStyle w:val="CommentText"/>
@@ -16754,11 +15978,27 @@
         <w:annotationRef/>
       </w:r>
       <w:r>
+        <w:t>Above, you were talking about microbes. So, here I suggest to clarify that you are talking about both prokaryote and eukaryote barcodes.</w:t>
+      </w:r>
+    </w:p>
+  </w:comment>
+  <w:comment w:id="3" w:author="Christopher Hempel" w:date="2020-07-21T12:18:00Z" w:initials="CH">
+    <w:p>
+      <w:pPr>
+        <w:pStyle w:val="CommentText"/>
+      </w:pPr>
+      <w:r>
+        <w:rPr>
+          <w:rStyle w:val="CommentReference"/>
+        </w:rPr>
+        <w:annotationRef/>
+      </w:r>
+      <w:r>
         <w:t>I added a definition to the term microbes above</w:t>
       </w:r>
     </w:p>
   </w:comment>
-  <w:comment w:id="3" w:author="Christopher Hempel" w:date="2020-08-07T11:32:00Z" w:initials="CH">
+  <w:comment w:id="4" w:author="Christopher Hempel" w:date="2020-08-07T11:32:00Z" w:initials="CH">
     <w:p>
       <w:pPr>
         <w:pStyle w:val="CommentText"/>
@@ -16774,7 +16014,7 @@
       </w:r>
     </w:p>
   </w:comment>
-  <w:comment w:id="4" w:author="Christopher Hempel" w:date="2020-07-21T16:38:00Z" w:initials="CH">
+  <w:comment w:id="5" w:author="Christopher Hempel" w:date="2020-07-21T16:38:00Z" w:initials="CH">
     <w:p>
       <w:pPr>
         <w:pStyle w:val="CommentText"/>
@@ -16786,23 +16026,7 @@
         <w:annotationRef/>
       </w:r>
       <w:r>
-        <w:t>I know this is a pretty bad first sentence of the M+M. But I didn’t know where else to put the workflow overview picture, since afterward there are only specific sections.</w:t>
-      </w:r>
-    </w:p>
-  </w:comment>
-  <w:comment w:id="5" w:author="Christopher Hempel" w:date="2020-08-07T11:33:00Z" w:initials="CH">
-    <w:p>
-      <w:pPr>
-        <w:pStyle w:val="CommentText"/>
-      </w:pPr>
-      <w:r>
-        <w:rPr>
-          <w:rStyle w:val="CommentReference"/>
-        </w:rPr>
-        <w:annotationRef/>
-      </w:r>
-      <w:r>
-        <w:t>Need to get more specific information regarding chemistry from Genome Quebec</w:t>
+        <w:t>I know this is a pretty bad first sentence of the M+M. But I didn’t know where else to put the workflow overview picture, since afterwards there are only specific sections. HELP</w:t>
       </w:r>
     </w:p>
   </w:comment>
@@ -16818,11 +16042,11 @@
         <w:annotationRef/>
       </w:r>
       <w:r>
-        <w:t>To be determined</w:t>
+        <w:t>Need to get more specific information regarding chemistry from Genome Quebec</w:t>
       </w:r>
     </w:p>
   </w:comment>
-  <w:comment w:id="7" w:author="Christopher Hempel" w:date="2020-07-21T16:43:00Z" w:initials="CH">
+  <w:comment w:id="7" w:author="Christopher Hempel" w:date="2020-08-28T10:11:00Z" w:initials="CH">
     <w:p>
       <w:pPr>
         <w:pStyle w:val="CommentText"/>
@@ -16834,18 +16058,7 @@
         <w:annotationRef/>
       </w:r>
       <w:r>
-        <w:t>Two versions for fig 2, I tend towards version 2</w:t>
-      </w:r>
-      <w:r>
-        <w:t xml:space="preserve">. I will also split up step 5 in the future, </w:t>
-      </w:r>
-      <w:proofErr w:type="spellStart"/>
-      <w:r>
-        <w:t>maing</w:t>
-      </w:r>
-      <w:proofErr w:type="spellEnd"/>
-      <w:r>
-        <w:t xml:space="preserve"> one step for the reference DB and one step for the classification tool</w:t>
+        <w:t>Got the sequencing results back – all samples have about the same number of reads, apart from fish tank RNA samples, which have 1 order of magnitude more. Need to figure out what to do with that (options: leave as is, or random downsampling by one order of magnitude to have all at the same level)</w:t>
       </w:r>
     </w:p>
   </w:comment>
@@ -16946,13 +16159,13 @@
 <file path=word/commentsExtended.xml><?xml version="1.0" encoding="utf-8"?>
 <w15:commentsEx xmlns:wpc="http://schemas.microsoft.com/office/word/2010/wordprocessingCanvas" xmlns:cx="http://schemas.microsoft.com/office/drawing/2014/chartex" xmlns:cx1="http://schemas.microsoft.com/office/drawing/2015/9/8/chartex" xmlns:cx2="http://schemas.microsoft.com/office/drawing/2015/10/21/chartex" xmlns:cx3="http://schemas.microsoft.com/office/drawing/2016/5/9/chartex" xmlns:cx4="http://schemas.microsoft.com/office/drawing/2016/5/10/chartex" xmlns:cx5="http://schemas.microsoft.com/office/drawing/2016/5/11/chartex" xmlns:cx6="http://schemas.microsoft.com/office/drawing/2016/5/12/chartex" xmlns:cx7="http://schemas.microsoft.com/office/drawing/2016/5/13/chartex" xmlns:cx8="http://schemas.microsoft.com/office/drawing/2016/5/14/chartex" xmlns:mc="http://schemas.openxmlformats.org/markup-compatibility/2006" xmlns:aink="http://schemas.microsoft.com/office/drawing/2016/ink" xmlns:am3d="http://schemas.microsoft.com/office/drawing/2017/model3d" xmlns:o="urn:schemas-microsoft-com:office:office" xmlns:r="http://schemas.openxmlformats.org/officeDocument/2006/relationships" xmlns:m="http://schemas.openxmlformats.org/officeDocument/2006/math" xmlns:v="urn:schemas-microsoft-com:vml" xmlns:wp14="http://schemas.microsoft.com/office/word/2010/wordprocessingDrawing" xmlns:wp="http://schemas.openxmlformats.org/drawingml/2006/wordprocessingDrawing" xmlns:w10="urn:schemas-microsoft-com:office:word" xmlns:w="http://schemas.openxmlformats.org/wordprocessingml/2006/main" xmlns:w14="http://schemas.microsoft.com/office/word/2010/wordml" xmlns:w15="http://schemas.microsoft.com/office/word/2012/wordml" xmlns:w16cex="http://schemas.microsoft.com/office/word/2018/wordml/cex" xmlns:w16cid="http://schemas.microsoft.com/office/word/2016/wordml/cid" xmlns:w16="http://schemas.microsoft.com/office/word/2018/wordml" xmlns:w16se="http://schemas.microsoft.com/office/word/2015/wordml/symex" xmlns:wpg="http://schemas.microsoft.com/office/word/2010/wordprocessingGroup" xmlns:wpi="http://schemas.microsoft.com/office/word/2010/wordprocessingInk" xmlns:wne="http://schemas.microsoft.com/office/word/2006/wordml" xmlns:wps="http://schemas.microsoft.com/office/word/2010/wordprocessingShape" mc:Ignorable="w14 w15 w16se w16cid w16 w16cex wp14">
   <w15:commentEx w15:paraId="673A2D70" w15:done="0"/>
+  <w15:commentEx w15:paraId="2140B46B" w15:paraIdParent="673A2D70" w15:done="0"/>
   <w15:commentEx w15:paraId="3C110B07" w15:done="0"/>
   <w15:commentEx w15:paraId="7EC8D2D5" w15:paraIdParent="3C110B07" w15:done="0"/>
   <w15:commentEx w15:paraId="2C95BB55" w15:done="0"/>
   <w15:commentEx w15:paraId="4ACA4A12" w15:done="0"/>
   <w15:commentEx w15:paraId="4AF4E261" w15:done="0"/>
-  <w15:commentEx w15:paraId="77693E2E" w15:done="0"/>
-  <w15:commentEx w15:paraId="33860DF1" w15:done="0"/>
+  <w15:commentEx w15:paraId="389E9955" w15:done="0"/>
   <w15:commentEx w15:paraId="2FDDFEFD" w15:done="0"/>
   <w15:commentEx w15:paraId="728BFF8E" w15:done="0"/>
   <w15:commentEx w15:paraId="7FD7EE02" w15:done="0"/>
@@ -16963,12 +16176,12 @@
 
 <file path=word/commentsExtensible.xml><?xml version="1.0" encoding="utf-8"?>
 <w16cex:commentsExtensible xmlns:wpc="http://schemas.microsoft.com/office/word/2010/wordprocessingCanvas" xmlns:cx="http://schemas.microsoft.com/office/drawing/2014/chartex" xmlns:cx1="http://schemas.microsoft.com/office/drawing/2015/9/8/chartex" xmlns:cx2="http://schemas.microsoft.com/office/drawing/2015/10/21/chartex" xmlns:cx3="http://schemas.microsoft.com/office/drawing/2016/5/9/chartex" xmlns:cx4="http://schemas.microsoft.com/office/drawing/2016/5/10/chartex" xmlns:cx5="http://schemas.microsoft.com/office/drawing/2016/5/11/chartex" xmlns:cx6="http://schemas.microsoft.com/office/drawing/2016/5/12/chartex" xmlns:cx7="http://schemas.microsoft.com/office/drawing/2016/5/13/chartex" xmlns:cx8="http://schemas.microsoft.com/office/drawing/2016/5/14/chartex" xmlns:mc="http://schemas.openxmlformats.org/markup-compatibility/2006" xmlns:aink="http://schemas.microsoft.com/office/drawing/2016/ink" xmlns:am3d="http://schemas.microsoft.com/office/drawing/2017/model3d" xmlns:o="urn:schemas-microsoft-com:office:office" xmlns:r="http://schemas.openxmlformats.org/officeDocument/2006/relationships" xmlns:m="http://schemas.openxmlformats.org/officeDocument/2006/math" xmlns:v="urn:schemas-microsoft-com:vml" xmlns:wp14="http://schemas.microsoft.com/office/word/2010/wordprocessingDrawing" xmlns:wp="http://schemas.openxmlformats.org/drawingml/2006/wordprocessingDrawing" xmlns:w10="urn:schemas-microsoft-com:office:word" xmlns:w="http://schemas.openxmlformats.org/wordprocessingml/2006/main" xmlns:w14="http://schemas.microsoft.com/office/word/2010/wordml" xmlns:w15="http://schemas.microsoft.com/office/word/2012/wordml" xmlns:w16cex="http://schemas.microsoft.com/office/word/2018/wordml/cex" xmlns:w16cid="http://schemas.microsoft.com/office/word/2016/wordml/cid" xmlns:w16="http://schemas.microsoft.com/office/word/2018/wordml" xmlns:w16se="http://schemas.microsoft.com/office/word/2015/wordml/symex" xmlns:wpg="http://schemas.microsoft.com/office/word/2010/wordprocessingGroup" xmlns:wpi="http://schemas.microsoft.com/office/word/2010/wordprocessingInk" xmlns:wne="http://schemas.microsoft.com/office/word/2006/wordml" xmlns:wps="http://schemas.microsoft.com/office/word/2010/wordprocessingShape" mc:Ignorable="w14 w15 w16se w16cid w16 w16cex wp14">
+  <w16cex:commentExtensible w16cex:durableId="22F3565B" w16cex:dateUtc="2020-08-28T14:09:00Z"/>
   <w16cex:commentExtensible w16cex:durableId="22C15B99" w16cex:dateUtc="2020-07-21T16:18:00Z"/>
   <w16cex:commentExtensible w16cex:durableId="22D7BA59" w16cex:dateUtc="2020-08-07T15:32:00Z"/>
   <w16cex:commentExtensible w16cex:durableId="22C19879" w16cex:dateUtc="2020-07-21T20:38:00Z"/>
   <w16cex:commentExtensible w16cex:durableId="22D7BA77" w16cex:dateUtc="2020-08-07T15:33:00Z"/>
-  <w16cex:commentExtensible w16cex:durableId="22D7BA9F" w16cex:dateUtc="2020-08-07T15:33:00Z"/>
-  <w16cex:commentExtensible w16cex:durableId="22C1999E" w16cex:dateUtc="2020-07-21T20:43:00Z"/>
+  <w16cex:commentExtensible w16cex:durableId="22F356CA" w16cex:dateUtc="2020-08-28T14:11:00Z"/>
   <w16cex:commentExtensible w16cex:durableId="228CB461" w16cex:dateUtc="2020-06-09T18:31:00Z"/>
   <w16cex:commentExtensible w16cex:durableId="228CB446" w16cex:dateUtc="2020-06-09T18:33:00Z"/>
   <w16cex:commentExtensible w16cex:durableId="228CB445" w16cex:dateUtc="2020-06-09T18:34:00Z"/>
@@ -16980,13 +16193,13 @@
 <file path=word/commentsIds.xml><?xml version="1.0" encoding="utf-8"?>
 <w16cid:commentsIds xmlns:wpc="http://schemas.microsoft.com/office/word/2010/wordprocessingCanvas" xmlns:cx="http://schemas.microsoft.com/office/drawing/2014/chartex" xmlns:cx1="http://schemas.microsoft.com/office/drawing/2015/9/8/chartex" xmlns:cx2="http://schemas.microsoft.com/office/drawing/2015/10/21/chartex" xmlns:cx3="http://schemas.microsoft.com/office/drawing/2016/5/9/chartex" xmlns:cx4="http://schemas.microsoft.com/office/drawing/2016/5/10/chartex" xmlns:cx5="http://schemas.microsoft.com/office/drawing/2016/5/11/chartex" xmlns:cx6="http://schemas.microsoft.com/office/drawing/2016/5/12/chartex" xmlns:cx7="http://schemas.microsoft.com/office/drawing/2016/5/13/chartex" xmlns:cx8="http://schemas.microsoft.com/office/drawing/2016/5/14/chartex" xmlns:mc="http://schemas.openxmlformats.org/markup-compatibility/2006" xmlns:aink="http://schemas.microsoft.com/office/drawing/2016/ink" xmlns:am3d="http://schemas.microsoft.com/office/drawing/2017/model3d" xmlns:o="urn:schemas-microsoft-com:office:office" xmlns:r="http://schemas.openxmlformats.org/officeDocument/2006/relationships" xmlns:m="http://schemas.openxmlformats.org/officeDocument/2006/math" xmlns:v="urn:schemas-microsoft-com:vml" xmlns:wp14="http://schemas.microsoft.com/office/word/2010/wordprocessingDrawing" xmlns:wp="http://schemas.openxmlformats.org/drawingml/2006/wordprocessingDrawing" xmlns:w10="urn:schemas-microsoft-com:office:word" xmlns:w="http://schemas.openxmlformats.org/wordprocessingml/2006/main" xmlns:w14="http://schemas.microsoft.com/office/word/2010/wordml" xmlns:w15="http://schemas.microsoft.com/office/word/2012/wordml" xmlns:w16cex="http://schemas.microsoft.com/office/word/2018/wordml/cex" xmlns:w16cid="http://schemas.microsoft.com/office/word/2016/wordml/cid" xmlns:w16="http://schemas.microsoft.com/office/word/2018/wordml" xmlns:w16se="http://schemas.microsoft.com/office/word/2015/wordml/symex" xmlns:wpg="http://schemas.microsoft.com/office/word/2010/wordprocessingGroup" xmlns:wpi="http://schemas.microsoft.com/office/word/2010/wordprocessingInk" xmlns:wne="http://schemas.microsoft.com/office/word/2006/wordml" xmlns:wps="http://schemas.microsoft.com/office/word/2010/wordprocessingShape" mc:Ignorable="w14 w15 w16se w16cid w16 w16cex wp14">
   <w16cid:commentId w16cid:paraId="673A2D70" w16cid:durableId="22BC1F25"/>
+  <w16cid:commentId w16cid:paraId="2140B46B" w16cid:durableId="22F3565B"/>
   <w16cid:commentId w16cid:paraId="3C110B07" w16cid:durableId="22BC22EE"/>
   <w16cid:commentId w16cid:paraId="7EC8D2D5" w16cid:durableId="22C15B99"/>
   <w16cid:commentId w16cid:paraId="2C95BB55" w16cid:durableId="22D7BA59"/>
   <w16cid:commentId w16cid:paraId="4ACA4A12" w16cid:durableId="22C19879"/>
   <w16cid:commentId w16cid:paraId="4AF4E261" w16cid:durableId="22D7BA77"/>
-  <w16cid:commentId w16cid:paraId="77693E2E" w16cid:durableId="22D7BA9F"/>
-  <w16cid:commentId w16cid:paraId="33860DF1" w16cid:durableId="22C1999E"/>
+  <w16cid:commentId w16cid:paraId="389E9955" w16cid:durableId="22F356CA"/>
   <w16cid:commentId w16cid:paraId="2FDDFEFD" w16cid:durableId="228CB461"/>
   <w16cid:commentId w16cid:paraId="728BFF8E" w16cid:durableId="228CB446"/>
   <w16cid:commentId w16cid:paraId="7FD7EE02" w16cid:durableId="228CB445"/>

</xml_diff>

<commit_message>
edited manuscript and figures and added a script to generate pipeline combinations
</commit_message>
<xml_diff>
--- a/word_documents_and_figures/manuscript/Comparing metagenomica and total RNA_v6.docx
+++ b/word_documents_and_figures/manuscript/Comparing metagenomica and total RNA_v6.docx
@@ -2975,14 +2975,27 @@
       <w:r>
         <w:t xml:space="preserve">Figure </w:t>
       </w:r>
-      <w:fldSimple w:instr=" SEQ Figure \* ARABIC ">
-        <w:r>
-          <w:rPr>
-            <w:noProof/>
-          </w:rPr>
-          <w:t>1</w:t>
-        </w:r>
-      </w:fldSimple>
+      <w:r>
+        <w:fldChar w:fldCharType="begin"/>
+      </w:r>
+      <w:r>
+        <w:instrText xml:space="preserve"> SEQ Figure \* ARABIC </w:instrText>
+      </w:r>
+      <w:r>
+        <w:fldChar w:fldCharType="separate"/>
+      </w:r>
+      <w:r>
+        <w:rPr>
+          <w:noProof/>
+        </w:rPr>
+        <w:t>1</w:t>
+      </w:r>
+      <w:r>
+        <w:rPr>
+          <w:noProof/>
+        </w:rPr>
+        <w:fldChar w:fldCharType="end"/>
+      </w:r>
       <w:r>
         <w:t>: Study workflow</w:t>
       </w:r>
@@ -3236,14 +3249,27 @@
       <w:r>
         <w:t xml:space="preserve">Table </w:t>
       </w:r>
-      <w:fldSimple w:instr=" SEQ Table \* ARABIC ">
-        <w:r>
-          <w:rPr>
-            <w:noProof/>
-          </w:rPr>
-          <w:t>1</w:t>
-        </w:r>
-      </w:fldSimple>
+      <w:r>
+        <w:fldChar w:fldCharType="begin"/>
+      </w:r>
+      <w:r>
+        <w:instrText xml:space="preserve"> SEQ Table \* ARABIC </w:instrText>
+      </w:r>
+      <w:r>
+        <w:fldChar w:fldCharType="separate"/>
+      </w:r>
+      <w:r>
+        <w:rPr>
+          <w:noProof/>
+        </w:rPr>
+        <w:t>1</w:t>
+      </w:r>
+      <w:r>
+        <w:rPr>
+          <w:noProof/>
+        </w:rPr>
+        <w:fldChar w:fldCharType="end"/>
+      </w:r>
       <w:r>
         <w:t>: Microbial composition of the mock community (</w:t>
       </w:r>
@@ -6595,7 +6621,16 @@
         <w:t>are</w:t>
       </w:r>
       <w:r>
-        <w:t xml:space="preserve"> available on GitHub (XXX).</w:t>
+        <w:t xml:space="preserve"> available on GitHub (</w:t>
+      </w:r>
+      <w:r>
+        <w:rPr>
+          <w:highlight w:val="yellow"/>
+        </w:rPr>
+        <w:t>XXX</w:t>
+      </w:r>
+      <w:r>
+        <w:t>).</w:t>
       </w:r>
     </w:p>
     <w:p>
@@ -7532,7 +7567,7 @@
         <w:tblLook w:val="04A0" w:firstRow="1" w:lastRow="0" w:firstColumn="1" w:lastColumn="0" w:noHBand="0" w:noVBand="1"/>
       </w:tblPr>
       <w:tblGrid>
-        <w:gridCol w:w="1054"/>
+        <w:gridCol w:w="1104"/>
         <w:gridCol w:w="1351"/>
         <w:gridCol w:w="2410"/>
         <w:gridCol w:w="2126"/>
@@ -7540,7 +7575,7 @@
       <w:tr>
         <w:tc>
           <w:tcPr>
-            <w:tcW w:w="1054" w:type="dxa"/>
+            <w:tcW w:w="1104" w:type="dxa"/>
           </w:tcPr>
           <w:p>
             <w:r>
@@ -7582,13 +7617,16 @@
       <w:tr>
         <w:tc>
           <w:tcPr>
-            <w:tcW w:w="1054" w:type="dxa"/>
+            <w:tcW w:w="1104" w:type="dxa"/>
             <w:vMerge w:val="restart"/>
             <w:vAlign w:val="center"/>
           </w:tcPr>
           <w:p>
             <w:r>
               <w:t>M1</w:t>
+            </w:r>
+            <w:r>
+              <w:t>_DNA</w:t>
             </w:r>
           </w:p>
         </w:tc>
@@ -7603,10 +7641,22 @@
         <w:tc>
           <w:tcPr>
             <w:tcW w:w="2410" w:type="dxa"/>
-            <w:vMerge w:val="restart"/>
             <w:vAlign w:val="center"/>
           </w:tcPr>
-          <w:p/>
+          <w:p>
+            <w:r>
+              <w:t xml:space="preserve">Phred </w:t>
+            </w:r>
+            <w:r>
+              <w:t>≤</w:t>
+            </w:r>
+            <w:r>
+              <w:t xml:space="preserve"> 5</w:t>
+            </w:r>
+            <w:r>
+              <w:t xml:space="preserve">: </w:t>
+            </w:r>
+          </w:p>
         </w:tc>
         <w:tc>
           <w:tcPr>
@@ -7632,7 +7682,7 @@
       <w:tr>
         <w:tc>
           <w:tcPr>
-            <w:tcW w:w="1054" w:type="dxa"/>
+            <w:tcW w:w="1104" w:type="dxa"/>
             <w:vMerge/>
             <w:vAlign w:val="center"/>
           </w:tcPr>
@@ -7649,10 +7699,16 @@
         <w:tc>
           <w:tcPr>
             <w:tcW w:w="2410" w:type="dxa"/>
-            <w:vMerge/>
             <w:vAlign w:val="center"/>
           </w:tcPr>
-          <w:p/>
+          <w:p>
+            <w:r>
+              <w:t xml:space="preserve">Phred ≤ </w:t>
+            </w:r>
+            <w:r>
+              <w:t xml:space="preserve">10: </w:t>
+            </w:r>
+          </w:p>
         </w:tc>
         <w:tc>
           <w:tcPr>
@@ -7678,7 +7734,7 @@
       <w:tr>
         <w:tc>
           <w:tcPr>
-            <w:tcW w:w="1054" w:type="dxa"/>
+            <w:tcW w:w="1104" w:type="dxa"/>
             <w:vMerge/>
             <w:vAlign w:val="center"/>
           </w:tcPr>
@@ -7695,10 +7751,22 @@
         <w:tc>
           <w:tcPr>
             <w:tcW w:w="2410" w:type="dxa"/>
-            <w:vMerge/>
             <w:vAlign w:val="center"/>
           </w:tcPr>
-          <w:p/>
+          <w:p>
+            <w:r>
+              <w:t xml:space="preserve">Phred ≤ </w:t>
+            </w:r>
+            <w:r>
+              <w:t>1</w:t>
+            </w:r>
+            <w:r>
+              <w:t>5</w:t>
+            </w:r>
+            <w:r>
+              <w:t xml:space="preserve">: </w:t>
+            </w:r>
+          </w:p>
         </w:tc>
         <w:tc>
           <w:tcPr>
@@ -7724,7 +7792,7 @@
       <w:tr>
         <w:tc>
           <w:tcPr>
-            <w:tcW w:w="1054" w:type="dxa"/>
+            <w:tcW w:w="1104" w:type="dxa"/>
             <w:vMerge/>
             <w:vAlign w:val="center"/>
           </w:tcPr>
@@ -7741,10 +7809,16 @@
         <w:tc>
           <w:tcPr>
             <w:tcW w:w="2410" w:type="dxa"/>
-            <w:vMerge/>
             <w:vAlign w:val="center"/>
           </w:tcPr>
-          <w:p/>
+          <w:p>
+            <w:r>
+              <w:t xml:space="preserve">Phred ≤ </w:t>
+            </w:r>
+            <w:r>
+              <w:t xml:space="preserve">20: </w:t>
+            </w:r>
+          </w:p>
         </w:tc>
         <w:tc>
           <w:tcPr>
@@ -7770,13 +7844,16 @@
       <w:tr>
         <w:tc>
           <w:tcPr>
-            <w:tcW w:w="1054" w:type="dxa"/>
+            <w:tcW w:w="1104" w:type="dxa"/>
             <w:vMerge w:val="restart"/>
             <w:vAlign w:val="center"/>
           </w:tcPr>
           <w:p>
             <w:r>
               <w:t>M2</w:t>
+            </w:r>
+            <w:r>
+              <w:t>_DNA</w:t>
             </w:r>
           </w:p>
         </w:tc>
@@ -7791,10 +7868,16 @@
         <w:tc>
           <w:tcPr>
             <w:tcW w:w="2410" w:type="dxa"/>
-            <w:vMerge w:val="restart"/>
             <w:vAlign w:val="center"/>
           </w:tcPr>
-          <w:p/>
+          <w:p>
+            <w:r>
+              <w:t>Phred ≤ 5</w:t>
+            </w:r>
+            <w:r>
+              <w:t xml:space="preserve">: </w:t>
+            </w:r>
+          </w:p>
         </w:tc>
         <w:tc>
           <w:tcPr>
@@ -7820,7 +7903,7 @@
       <w:tr>
         <w:tc>
           <w:tcPr>
-            <w:tcW w:w="1054" w:type="dxa"/>
+            <w:tcW w:w="1104" w:type="dxa"/>
             <w:vMerge/>
             <w:vAlign w:val="center"/>
           </w:tcPr>
@@ -7837,10 +7920,16 @@
         <w:tc>
           <w:tcPr>
             <w:tcW w:w="2410" w:type="dxa"/>
-            <w:vMerge/>
             <w:vAlign w:val="center"/>
           </w:tcPr>
-          <w:p/>
+          <w:p>
+            <w:r>
+              <w:t xml:space="preserve">Phred ≤ </w:t>
+            </w:r>
+            <w:r>
+              <w:t xml:space="preserve">10: </w:t>
+            </w:r>
+          </w:p>
         </w:tc>
         <w:tc>
           <w:tcPr>
@@ -7866,7 +7955,7 @@
       <w:tr>
         <w:tc>
           <w:tcPr>
-            <w:tcW w:w="1054" w:type="dxa"/>
+            <w:tcW w:w="1104" w:type="dxa"/>
             <w:vMerge/>
             <w:vAlign w:val="center"/>
           </w:tcPr>
@@ -7883,10 +7972,22 @@
         <w:tc>
           <w:tcPr>
             <w:tcW w:w="2410" w:type="dxa"/>
-            <w:vMerge/>
             <w:vAlign w:val="center"/>
           </w:tcPr>
-          <w:p/>
+          <w:p>
+            <w:r>
+              <w:t xml:space="preserve">Phred ≤ </w:t>
+            </w:r>
+            <w:r>
+              <w:t>1</w:t>
+            </w:r>
+            <w:r>
+              <w:t>5</w:t>
+            </w:r>
+            <w:r>
+              <w:t xml:space="preserve">: </w:t>
+            </w:r>
+          </w:p>
         </w:tc>
         <w:tc>
           <w:tcPr>
@@ -7912,7 +8013,7 @@
       <w:tr>
         <w:tc>
           <w:tcPr>
-            <w:tcW w:w="1054" w:type="dxa"/>
+            <w:tcW w:w="1104" w:type="dxa"/>
             <w:vMerge/>
             <w:vAlign w:val="center"/>
           </w:tcPr>
@@ -7929,10 +8030,16 @@
         <w:tc>
           <w:tcPr>
             <w:tcW w:w="2410" w:type="dxa"/>
-            <w:vMerge/>
             <w:vAlign w:val="center"/>
           </w:tcPr>
-          <w:p/>
+          <w:p>
+            <w:r>
+              <w:t xml:space="preserve">Phred ≤ </w:t>
+            </w:r>
+            <w:r>
+              <w:t xml:space="preserve">20: </w:t>
+            </w:r>
+          </w:p>
         </w:tc>
         <w:tc>
           <w:tcPr>
@@ -7958,13 +8065,16 @@
       <w:tr>
         <w:tc>
           <w:tcPr>
-            <w:tcW w:w="1054" w:type="dxa"/>
+            <w:tcW w:w="1104" w:type="dxa"/>
             <w:vMerge w:val="restart"/>
             <w:vAlign w:val="center"/>
           </w:tcPr>
           <w:p>
             <w:r>
               <w:t>M3</w:t>
+            </w:r>
+            <w:r>
+              <w:t>_DNA</w:t>
             </w:r>
           </w:p>
         </w:tc>
@@ -7979,10 +8089,16 @@
         <w:tc>
           <w:tcPr>
             <w:tcW w:w="2410" w:type="dxa"/>
-            <w:vMerge w:val="restart"/>
             <w:vAlign w:val="center"/>
           </w:tcPr>
-          <w:p/>
+          <w:p>
+            <w:r>
+              <w:t>Phred ≤ 5</w:t>
+            </w:r>
+            <w:r>
+              <w:t xml:space="preserve">: </w:t>
+            </w:r>
+          </w:p>
         </w:tc>
         <w:tc>
           <w:tcPr>
@@ -8008,7 +8124,7 @@
       <w:tr>
         <w:tc>
           <w:tcPr>
-            <w:tcW w:w="1054" w:type="dxa"/>
+            <w:tcW w:w="1104" w:type="dxa"/>
             <w:vMerge/>
             <w:vAlign w:val="center"/>
           </w:tcPr>
@@ -8025,10 +8141,16 @@
         <w:tc>
           <w:tcPr>
             <w:tcW w:w="2410" w:type="dxa"/>
-            <w:vMerge/>
             <w:vAlign w:val="center"/>
           </w:tcPr>
-          <w:p/>
+          <w:p>
+            <w:r>
+              <w:t xml:space="preserve">Phred ≤ </w:t>
+            </w:r>
+            <w:r>
+              <w:t xml:space="preserve">10: </w:t>
+            </w:r>
+          </w:p>
         </w:tc>
         <w:tc>
           <w:tcPr>
@@ -8054,7 +8176,7 @@
       <w:tr>
         <w:tc>
           <w:tcPr>
-            <w:tcW w:w="1054" w:type="dxa"/>
+            <w:tcW w:w="1104" w:type="dxa"/>
             <w:vMerge/>
             <w:vAlign w:val="center"/>
           </w:tcPr>
@@ -8071,10 +8193,22 @@
         <w:tc>
           <w:tcPr>
             <w:tcW w:w="2410" w:type="dxa"/>
-            <w:vMerge/>
             <w:vAlign w:val="center"/>
           </w:tcPr>
-          <w:p/>
+          <w:p>
+            <w:r>
+              <w:t xml:space="preserve">Phred ≤ </w:t>
+            </w:r>
+            <w:r>
+              <w:t>1</w:t>
+            </w:r>
+            <w:r>
+              <w:t>5</w:t>
+            </w:r>
+            <w:r>
+              <w:t xml:space="preserve">: </w:t>
+            </w:r>
+          </w:p>
         </w:tc>
         <w:tc>
           <w:tcPr>
@@ -8100,7 +8234,7 @@
       <w:tr>
         <w:tc>
           <w:tcPr>
-            <w:tcW w:w="1054" w:type="dxa"/>
+            <w:tcW w:w="1104" w:type="dxa"/>
             <w:vMerge/>
             <w:vAlign w:val="center"/>
           </w:tcPr>
@@ -8117,10 +8251,16 @@
         <w:tc>
           <w:tcPr>
             <w:tcW w:w="2410" w:type="dxa"/>
-            <w:vMerge/>
             <w:vAlign w:val="center"/>
           </w:tcPr>
-          <w:p/>
+          <w:p>
+            <w:r>
+              <w:t xml:space="preserve">Phred ≤ </w:t>
+            </w:r>
+            <w:r>
+              <w:t xml:space="preserve">20: </w:t>
+            </w:r>
+          </w:p>
         </w:tc>
         <w:tc>
           <w:tcPr>
@@ -8146,13 +8286,16 @@
       <w:tr>
         <w:tc>
           <w:tcPr>
-            <w:tcW w:w="1054" w:type="dxa"/>
+            <w:tcW w:w="1104" w:type="dxa"/>
             <w:vMerge w:val="restart"/>
             <w:vAlign w:val="center"/>
           </w:tcPr>
           <w:p>
             <w:r>
               <w:t>F1</w:t>
+            </w:r>
+            <w:r>
+              <w:t>_DNA</w:t>
             </w:r>
           </w:p>
         </w:tc>
@@ -8167,10 +8310,16 @@
         <w:tc>
           <w:tcPr>
             <w:tcW w:w="2410" w:type="dxa"/>
-            <w:vMerge w:val="restart"/>
             <w:vAlign w:val="center"/>
           </w:tcPr>
-          <w:p/>
+          <w:p>
+            <w:r>
+              <w:t>Phred ≤ 5</w:t>
+            </w:r>
+            <w:r>
+              <w:t xml:space="preserve">: </w:t>
+            </w:r>
+          </w:p>
         </w:tc>
         <w:tc>
           <w:tcPr>
@@ -8196,7 +8345,7 @@
       <w:tr>
         <w:tc>
           <w:tcPr>
-            <w:tcW w:w="1054" w:type="dxa"/>
+            <w:tcW w:w="1104" w:type="dxa"/>
             <w:vMerge/>
             <w:vAlign w:val="center"/>
           </w:tcPr>
@@ -8213,10 +8362,16 @@
         <w:tc>
           <w:tcPr>
             <w:tcW w:w="2410" w:type="dxa"/>
-            <w:vMerge/>
             <w:vAlign w:val="center"/>
           </w:tcPr>
-          <w:p/>
+          <w:p>
+            <w:r>
+              <w:t xml:space="preserve">Phred ≤ </w:t>
+            </w:r>
+            <w:r>
+              <w:t xml:space="preserve">10: </w:t>
+            </w:r>
+          </w:p>
         </w:tc>
         <w:tc>
           <w:tcPr>
@@ -8242,7 +8397,7 @@
       <w:tr>
         <w:tc>
           <w:tcPr>
-            <w:tcW w:w="1054" w:type="dxa"/>
+            <w:tcW w:w="1104" w:type="dxa"/>
             <w:vMerge/>
             <w:vAlign w:val="center"/>
           </w:tcPr>
@@ -8259,10 +8414,22 @@
         <w:tc>
           <w:tcPr>
             <w:tcW w:w="2410" w:type="dxa"/>
-            <w:vMerge/>
             <w:vAlign w:val="center"/>
           </w:tcPr>
-          <w:p/>
+          <w:p>
+            <w:r>
+              <w:t xml:space="preserve">Phred ≤ </w:t>
+            </w:r>
+            <w:r>
+              <w:t>1</w:t>
+            </w:r>
+            <w:r>
+              <w:t>5</w:t>
+            </w:r>
+            <w:r>
+              <w:t xml:space="preserve">: </w:t>
+            </w:r>
+          </w:p>
         </w:tc>
         <w:tc>
           <w:tcPr>
@@ -8288,7 +8455,7 @@
       <w:tr>
         <w:tc>
           <w:tcPr>
-            <w:tcW w:w="1054" w:type="dxa"/>
+            <w:tcW w:w="1104" w:type="dxa"/>
             <w:vMerge/>
             <w:vAlign w:val="center"/>
           </w:tcPr>
@@ -8305,10 +8472,16 @@
         <w:tc>
           <w:tcPr>
             <w:tcW w:w="2410" w:type="dxa"/>
-            <w:vMerge/>
             <w:vAlign w:val="center"/>
           </w:tcPr>
-          <w:p/>
+          <w:p>
+            <w:r>
+              <w:t xml:space="preserve">Phred ≤ </w:t>
+            </w:r>
+            <w:r>
+              <w:t xml:space="preserve">20: </w:t>
+            </w:r>
+          </w:p>
         </w:tc>
         <w:tc>
           <w:tcPr>
@@ -8334,13 +8507,16 @@
       <w:tr>
         <w:tc>
           <w:tcPr>
-            <w:tcW w:w="1054" w:type="dxa"/>
+            <w:tcW w:w="1104" w:type="dxa"/>
             <w:vMerge w:val="restart"/>
             <w:vAlign w:val="center"/>
           </w:tcPr>
           <w:p>
             <w:r>
               <w:t>F2</w:t>
+            </w:r>
+            <w:r>
+              <w:t>_DNA</w:t>
             </w:r>
           </w:p>
         </w:tc>
@@ -8355,10 +8531,16 @@
         <w:tc>
           <w:tcPr>
             <w:tcW w:w="2410" w:type="dxa"/>
-            <w:vMerge w:val="restart"/>
             <w:vAlign w:val="center"/>
           </w:tcPr>
-          <w:p/>
+          <w:p>
+            <w:r>
+              <w:t>Phred ≤ 5</w:t>
+            </w:r>
+            <w:r>
+              <w:t xml:space="preserve">: </w:t>
+            </w:r>
+          </w:p>
         </w:tc>
         <w:tc>
           <w:tcPr>
@@ -8384,7 +8566,7 @@
       <w:tr>
         <w:tc>
           <w:tcPr>
-            <w:tcW w:w="1054" w:type="dxa"/>
+            <w:tcW w:w="1104" w:type="dxa"/>
             <w:vMerge/>
             <w:vAlign w:val="center"/>
           </w:tcPr>
@@ -8401,10 +8583,16 @@
         <w:tc>
           <w:tcPr>
             <w:tcW w:w="2410" w:type="dxa"/>
-            <w:vMerge/>
             <w:vAlign w:val="center"/>
           </w:tcPr>
-          <w:p/>
+          <w:p>
+            <w:r>
+              <w:t xml:space="preserve">Phred ≤ </w:t>
+            </w:r>
+            <w:r>
+              <w:t xml:space="preserve">10: </w:t>
+            </w:r>
+          </w:p>
         </w:tc>
         <w:tc>
           <w:tcPr>
@@ -8430,7 +8618,7 @@
       <w:tr>
         <w:tc>
           <w:tcPr>
-            <w:tcW w:w="1054" w:type="dxa"/>
+            <w:tcW w:w="1104" w:type="dxa"/>
             <w:vMerge/>
             <w:vAlign w:val="center"/>
           </w:tcPr>
@@ -8447,10 +8635,22 @@
         <w:tc>
           <w:tcPr>
             <w:tcW w:w="2410" w:type="dxa"/>
-            <w:vMerge/>
             <w:vAlign w:val="center"/>
           </w:tcPr>
-          <w:p/>
+          <w:p>
+            <w:r>
+              <w:t xml:space="preserve">Phred ≤ </w:t>
+            </w:r>
+            <w:r>
+              <w:t>1</w:t>
+            </w:r>
+            <w:r>
+              <w:t>5</w:t>
+            </w:r>
+            <w:r>
+              <w:t xml:space="preserve">: </w:t>
+            </w:r>
+          </w:p>
         </w:tc>
         <w:tc>
           <w:tcPr>
@@ -8476,7 +8676,7 @@
       <w:tr>
         <w:tc>
           <w:tcPr>
-            <w:tcW w:w="1054" w:type="dxa"/>
+            <w:tcW w:w="1104" w:type="dxa"/>
             <w:vMerge/>
             <w:vAlign w:val="center"/>
           </w:tcPr>
@@ -8493,10 +8693,16 @@
         <w:tc>
           <w:tcPr>
             <w:tcW w:w="2410" w:type="dxa"/>
-            <w:vMerge/>
             <w:vAlign w:val="center"/>
           </w:tcPr>
-          <w:p/>
+          <w:p>
+            <w:r>
+              <w:t xml:space="preserve">Phred ≤ </w:t>
+            </w:r>
+            <w:r>
+              <w:t xml:space="preserve">20: </w:t>
+            </w:r>
+          </w:p>
         </w:tc>
         <w:tc>
           <w:tcPr>
@@ -8522,13 +8728,16 @@
       <w:tr>
         <w:tc>
           <w:tcPr>
-            <w:tcW w:w="1054" w:type="dxa"/>
+            <w:tcW w:w="1104" w:type="dxa"/>
             <w:vMerge w:val="restart"/>
             <w:vAlign w:val="center"/>
           </w:tcPr>
           <w:p>
             <w:r>
               <w:t>F3</w:t>
+            </w:r>
+            <w:r>
+              <w:t>_DNA</w:t>
             </w:r>
           </w:p>
         </w:tc>
@@ -8543,10 +8752,16 @@
         <w:tc>
           <w:tcPr>
             <w:tcW w:w="2410" w:type="dxa"/>
-            <w:vMerge w:val="restart"/>
             <w:vAlign w:val="center"/>
           </w:tcPr>
-          <w:p/>
+          <w:p>
+            <w:r>
+              <w:t>Phred ≤ 5</w:t>
+            </w:r>
+            <w:r>
+              <w:t xml:space="preserve">: </w:t>
+            </w:r>
+          </w:p>
         </w:tc>
         <w:tc>
           <w:tcPr>
@@ -8572,7 +8787,7 @@
       <w:tr>
         <w:tc>
           <w:tcPr>
-            <w:tcW w:w="1054" w:type="dxa"/>
+            <w:tcW w:w="1104" w:type="dxa"/>
             <w:vMerge/>
           </w:tcPr>
           <w:p/>
@@ -8587,9 +8802,16 @@
         <w:tc>
           <w:tcPr>
             <w:tcW w:w="2410" w:type="dxa"/>
-            <w:vMerge/>
-          </w:tcPr>
-          <w:p/>
+            <w:vAlign w:val="center"/>
+          </w:tcPr>
+          <w:p>
+            <w:r>
+              <w:t xml:space="preserve">Phred ≤ </w:t>
+            </w:r>
+            <w:r>
+              <w:t xml:space="preserve">10: </w:t>
+            </w:r>
+          </w:p>
         </w:tc>
         <w:tc>
           <w:tcPr>
@@ -8615,7 +8837,7 @@
       <w:tr>
         <w:tc>
           <w:tcPr>
-            <w:tcW w:w="1054" w:type="dxa"/>
+            <w:tcW w:w="1104" w:type="dxa"/>
             <w:vMerge/>
           </w:tcPr>
           <w:p/>
@@ -8630,9 +8852,22 @@
         <w:tc>
           <w:tcPr>
             <w:tcW w:w="2410" w:type="dxa"/>
-            <w:vMerge/>
-          </w:tcPr>
-          <w:p/>
+            <w:vAlign w:val="center"/>
+          </w:tcPr>
+          <w:p>
+            <w:r>
+              <w:t xml:space="preserve">Phred ≤ </w:t>
+            </w:r>
+            <w:r>
+              <w:t>1</w:t>
+            </w:r>
+            <w:r>
+              <w:t>5</w:t>
+            </w:r>
+            <w:r>
+              <w:t xml:space="preserve">: </w:t>
+            </w:r>
+          </w:p>
         </w:tc>
         <w:tc>
           <w:tcPr>
@@ -8658,7 +8893,7 @@
       <w:tr>
         <w:tc>
           <w:tcPr>
-            <w:tcW w:w="1054" w:type="dxa"/>
+            <w:tcW w:w="1104" w:type="dxa"/>
             <w:vMerge/>
           </w:tcPr>
           <w:p/>
@@ -8673,9 +8908,1377 @@
         <w:tc>
           <w:tcPr>
             <w:tcW w:w="2410" w:type="dxa"/>
+            <w:vAlign w:val="center"/>
+          </w:tcPr>
+          <w:p>
+            <w:r>
+              <w:t xml:space="preserve">Phred ≤ </w:t>
+            </w:r>
+            <w:r>
+              <w:t xml:space="preserve">20: </w:t>
+            </w:r>
+          </w:p>
+        </w:tc>
+        <w:tc>
+          <w:tcPr>
+            <w:tcW w:w="2126" w:type="dxa"/>
+          </w:tcPr>
+          <w:p>
+            <w:pPr>
+              <w:rPr>
+                <w:i/>
+                <w:iCs/>
+              </w:rPr>
+            </w:pPr>
+            <w:r>
+              <w:rPr>
+                <w:i/>
+                <w:iCs/>
+              </w:rPr>
+              <w:t xml:space="preserve">No filtering: </w:t>
+            </w:r>
+          </w:p>
+        </w:tc>
+      </w:tr>
+    </w:tbl>
+    <w:p/>
+    <w:tbl>
+      <w:tblPr>
+        <w:tblStyle w:val="TableGrid"/>
+        <w:tblW w:w="0" w:type="auto"/>
+        <w:tblLook w:val="04A0" w:firstRow="1" w:lastRow="0" w:firstColumn="1" w:lastColumn="0" w:noHBand="0" w:noVBand="1"/>
+      </w:tblPr>
+      <w:tblGrid>
+        <w:gridCol w:w="1087"/>
+        <w:gridCol w:w="1351"/>
+        <w:gridCol w:w="2410"/>
+        <w:gridCol w:w="2126"/>
+      </w:tblGrid>
+      <w:tr>
+        <w:tc>
+          <w:tcPr>
+            <w:tcW w:w="1087" w:type="dxa"/>
+          </w:tcPr>
+          <w:p>
+            <w:r>
+              <w:t>Sample</w:t>
+            </w:r>
+          </w:p>
+        </w:tc>
+        <w:tc>
+          <w:tcPr>
+            <w:tcW w:w="1351" w:type="dxa"/>
+          </w:tcPr>
+          <w:p>
+            <w:r>
+              <w:t>Raw reads</w:t>
+            </w:r>
+          </w:p>
+        </w:tc>
+        <w:tc>
+          <w:tcPr>
+            <w:tcW w:w="2410" w:type="dxa"/>
+          </w:tcPr>
+          <w:p>
+            <w:r>
+              <w:t>Quality filtered reads</w:t>
+            </w:r>
+          </w:p>
+        </w:tc>
+        <w:tc>
+          <w:tcPr>
+            <w:tcW w:w="2126" w:type="dxa"/>
+          </w:tcPr>
+          <w:p>
+            <w:r>
+              <w:t>rRNA filtered reads</w:t>
+            </w:r>
+          </w:p>
+        </w:tc>
+      </w:tr>
+      <w:tr>
+        <w:tc>
+          <w:tcPr>
+            <w:tcW w:w="1087" w:type="dxa"/>
+            <w:vMerge w:val="restart"/>
+            <w:vAlign w:val="center"/>
+          </w:tcPr>
+          <w:p>
+            <w:r>
+              <w:t>M1</w:t>
+            </w:r>
+            <w:r>
+              <w:t>_RNA</w:t>
+            </w:r>
+          </w:p>
+        </w:tc>
+        <w:tc>
+          <w:tcPr>
+            <w:tcW w:w="1351" w:type="dxa"/>
+            <w:vMerge w:val="restart"/>
+            <w:vAlign w:val="center"/>
+          </w:tcPr>
+          <w:p/>
+        </w:tc>
+        <w:tc>
+          <w:tcPr>
+            <w:tcW w:w="2410" w:type="dxa"/>
+            <w:vAlign w:val="center"/>
+          </w:tcPr>
+          <w:p>
+            <w:r>
+              <w:t>Phred ≤ 5</w:t>
+            </w:r>
+            <w:r>
+              <w:t xml:space="preserve">: </w:t>
+            </w:r>
+          </w:p>
+        </w:tc>
+        <w:tc>
+          <w:tcPr>
+            <w:tcW w:w="2126" w:type="dxa"/>
+          </w:tcPr>
+          <w:p>
+            <w:pPr>
+              <w:rPr>
+                <w:i/>
+                <w:iCs/>
+              </w:rPr>
+            </w:pPr>
+            <w:r>
+              <w:rPr>
+                <w:i/>
+                <w:iCs/>
+              </w:rPr>
+              <w:t xml:space="preserve">SortMeRNA: </w:t>
+            </w:r>
+          </w:p>
+        </w:tc>
+      </w:tr>
+      <w:tr>
+        <w:tc>
+          <w:tcPr>
+            <w:tcW w:w="1087" w:type="dxa"/>
             <w:vMerge/>
+            <w:vAlign w:val="center"/>
           </w:tcPr>
           <w:p/>
+        </w:tc>
+        <w:tc>
+          <w:tcPr>
+            <w:tcW w:w="1351" w:type="dxa"/>
+            <w:vMerge/>
+            <w:vAlign w:val="center"/>
+          </w:tcPr>
+          <w:p/>
+        </w:tc>
+        <w:tc>
+          <w:tcPr>
+            <w:tcW w:w="2410" w:type="dxa"/>
+            <w:vAlign w:val="center"/>
+          </w:tcPr>
+          <w:p>
+            <w:r>
+              <w:t xml:space="preserve">Phred ≤ </w:t>
+            </w:r>
+            <w:r>
+              <w:t xml:space="preserve">10: </w:t>
+            </w:r>
+          </w:p>
+        </w:tc>
+        <w:tc>
+          <w:tcPr>
+            <w:tcW w:w="2126" w:type="dxa"/>
+          </w:tcPr>
+          <w:p>
+            <w:pPr>
+              <w:rPr>
+                <w:i/>
+                <w:iCs/>
+              </w:rPr>
+            </w:pPr>
+            <w:r>
+              <w:rPr>
+                <w:i/>
+                <w:iCs/>
+              </w:rPr>
+              <w:t xml:space="preserve">Barrnap: </w:t>
+            </w:r>
+          </w:p>
+        </w:tc>
+      </w:tr>
+      <w:tr>
+        <w:tc>
+          <w:tcPr>
+            <w:tcW w:w="1087" w:type="dxa"/>
+            <w:vMerge/>
+            <w:vAlign w:val="center"/>
+          </w:tcPr>
+          <w:p/>
+        </w:tc>
+        <w:tc>
+          <w:tcPr>
+            <w:tcW w:w="1351" w:type="dxa"/>
+            <w:vMerge/>
+            <w:vAlign w:val="center"/>
+          </w:tcPr>
+          <w:p/>
+        </w:tc>
+        <w:tc>
+          <w:tcPr>
+            <w:tcW w:w="2410" w:type="dxa"/>
+            <w:vAlign w:val="center"/>
+          </w:tcPr>
+          <w:p>
+            <w:r>
+              <w:t xml:space="preserve">Phred ≤ </w:t>
+            </w:r>
+            <w:r>
+              <w:t>1</w:t>
+            </w:r>
+            <w:r>
+              <w:t>5</w:t>
+            </w:r>
+            <w:r>
+              <w:t xml:space="preserve">: </w:t>
+            </w:r>
+          </w:p>
+        </w:tc>
+        <w:tc>
+          <w:tcPr>
+            <w:tcW w:w="2126" w:type="dxa"/>
+          </w:tcPr>
+          <w:p>
+            <w:pPr>
+              <w:rPr>
+                <w:i/>
+                <w:iCs/>
+              </w:rPr>
+            </w:pPr>
+            <w:r>
+              <w:rPr>
+                <w:i/>
+                <w:iCs/>
+              </w:rPr>
+              <w:t xml:space="preserve">rRNAFilter: </w:t>
+            </w:r>
+          </w:p>
+        </w:tc>
+      </w:tr>
+      <w:tr>
+        <w:tc>
+          <w:tcPr>
+            <w:tcW w:w="1087" w:type="dxa"/>
+            <w:vMerge/>
+            <w:vAlign w:val="center"/>
+          </w:tcPr>
+          <w:p/>
+        </w:tc>
+        <w:tc>
+          <w:tcPr>
+            <w:tcW w:w="1351" w:type="dxa"/>
+            <w:vMerge/>
+            <w:vAlign w:val="center"/>
+          </w:tcPr>
+          <w:p/>
+        </w:tc>
+        <w:tc>
+          <w:tcPr>
+            <w:tcW w:w="2410" w:type="dxa"/>
+            <w:vAlign w:val="center"/>
+          </w:tcPr>
+          <w:p>
+            <w:r>
+              <w:t xml:space="preserve">Phred ≤ </w:t>
+            </w:r>
+            <w:r>
+              <w:t xml:space="preserve">20: </w:t>
+            </w:r>
+          </w:p>
+        </w:tc>
+        <w:tc>
+          <w:tcPr>
+            <w:tcW w:w="2126" w:type="dxa"/>
+          </w:tcPr>
+          <w:p>
+            <w:pPr>
+              <w:rPr>
+                <w:i/>
+                <w:iCs/>
+              </w:rPr>
+            </w:pPr>
+            <w:r>
+              <w:rPr>
+                <w:i/>
+                <w:iCs/>
+              </w:rPr>
+              <w:t xml:space="preserve">No filtering: </w:t>
+            </w:r>
+          </w:p>
+        </w:tc>
+      </w:tr>
+      <w:tr>
+        <w:tc>
+          <w:tcPr>
+            <w:tcW w:w="1087" w:type="dxa"/>
+            <w:vMerge w:val="restart"/>
+            <w:vAlign w:val="center"/>
+          </w:tcPr>
+          <w:p>
+            <w:r>
+              <w:t>M2_RNA</w:t>
+            </w:r>
+          </w:p>
+        </w:tc>
+        <w:tc>
+          <w:tcPr>
+            <w:tcW w:w="1351" w:type="dxa"/>
+            <w:vMerge w:val="restart"/>
+            <w:vAlign w:val="center"/>
+          </w:tcPr>
+          <w:p/>
+        </w:tc>
+        <w:tc>
+          <w:tcPr>
+            <w:tcW w:w="2410" w:type="dxa"/>
+            <w:vAlign w:val="center"/>
+          </w:tcPr>
+          <w:p>
+            <w:r>
+              <w:t>Phred ≤ 5</w:t>
+            </w:r>
+            <w:r>
+              <w:t xml:space="preserve">: </w:t>
+            </w:r>
+          </w:p>
+        </w:tc>
+        <w:tc>
+          <w:tcPr>
+            <w:tcW w:w="2126" w:type="dxa"/>
+          </w:tcPr>
+          <w:p>
+            <w:pPr>
+              <w:rPr>
+                <w:i/>
+                <w:iCs/>
+              </w:rPr>
+            </w:pPr>
+            <w:r>
+              <w:rPr>
+                <w:i/>
+                <w:iCs/>
+              </w:rPr>
+              <w:t xml:space="preserve">SortMeRNA: </w:t>
+            </w:r>
+          </w:p>
+        </w:tc>
+      </w:tr>
+      <w:tr>
+        <w:tc>
+          <w:tcPr>
+            <w:tcW w:w="1087" w:type="dxa"/>
+            <w:vMerge/>
+            <w:vAlign w:val="center"/>
+          </w:tcPr>
+          <w:p/>
+        </w:tc>
+        <w:tc>
+          <w:tcPr>
+            <w:tcW w:w="1351" w:type="dxa"/>
+            <w:vMerge/>
+            <w:vAlign w:val="center"/>
+          </w:tcPr>
+          <w:p/>
+        </w:tc>
+        <w:tc>
+          <w:tcPr>
+            <w:tcW w:w="2410" w:type="dxa"/>
+            <w:vAlign w:val="center"/>
+          </w:tcPr>
+          <w:p>
+            <w:r>
+              <w:t xml:space="preserve">Phred ≤ </w:t>
+            </w:r>
+            <w:r>
+              <w:t xml:space="preserve">10: </w:t>
+            </w:r>
+          </w:p>
+        </w:tc>
+        <w:tc>
+          <w:tcPr>
+            <w:tcW w:w="2126" w:type="dxa"/>
+          </w:tcPr>
+          <w:p>
+            <w:pPr>
+              <w:rPr>
+                <w:i/>
+                <w:iCs/>
+              </w:rPr>
+            </w:pPr>
+            <w:r>
+              <w:rPr>
+                <w:i/>
+                <w:iCs/>
+              </w:rPr>
+              <w:t xml:space="preserve">Barrnap: </w:t>
+            </w:r>
+          </w:p>
+        </w:tc>
+      </w:tr>
+      <w:tr>
+        <w:tc>
+          <w:tcPr>
+            <w:tcW w:w="1087" w:type="dxa"/>
+            <w:vMerge/>
+            <w:vAlign w:val="center"/>
+          </w:tcPr>
+          <w:p/>
+        </w:tc>
+        <w:tc>
+          <w:tcPr>
+            <w:tcW w:w="1351" w:type="dxa"/>
+            <w:vMerge/>
+            <w:vAlign w:val="center"/>
+          </w:tcPr>
+          <w:p/>
+        </w:tc>
+        <w:tc>
+          <w:tcPr>
+            <w:tcW w:w="2410" w:type="dxa"/>
+            <w:vAlign w:val="center"/>
+          </w:tcPr>
+          <w:p>
+            <w:r>
+              <w:t xml:space="preserve">Phred ≤ </w:t>
+            </w:r>
+            <w:r>
+              <w:t>1</w:t>
+            </w:r>
+            <w:r>
+              <w:t>5</w:t>
+            </w:r>
+            <w:r>
+              <w:t xml:space="preserve">: </w:t>
+            </w:r>
+          </w:p>
+        </w:tc>
+        <w:tc>
+          <w:tcPr>
+            <w:tcW w:w="2126" w:type="dxa"/>
+          </w:tcPr>
+          <w:p>
+            <w:pPr>
+              <w:rPr>
+                <w:i/>
+                <w:iCs/>
+              </w:rPr>
+            </w:pPr>
+            <w:r>
+              <w:rPr>
+                <w:i/>
+                <w:iCs/>
+              </w:rPr>
+              <w:t xml:space="preserve">rRNAFilter: </w:t>
+            </w:r>
+          </w:p>
+        </w:tc>
+      </w:tr>
+      <w:tr>
+        <w:tc>
+          <w:tcPr>
+            <w:tcW w:w="1087" w:type="dxa"/>
+            <w:vMerge/>
+            <w:vAlign w:val="center"/>
+          </w:tcPr>
+          <w:p/>
+        </w:tc>
+        <w:tc>
+          <w:tcPr>
+            <w:tcW w:w="1351" w:type="dxa"/>
+            <w:vMerge/>
+            <w:vAlign w:val="center"/>
+          </w:tcPr>
+          <w:p/>
+        </w:tc>
+        <w:tc>
+          <w:tcPr>
+            <w:tcW w:w="2410" w:type="dxa"/>
+            <w:vAlign w:val="center"/>
+          </w:tcPr>
+          <w:p>
+            <w:r>
+              <w:t xml:space="preserve">Phred ≤ </w:t>
+            </w:r>
+            <w:r>
+              <w:t xml:space="preserve">20: </w:t>
+            </w:r>
+          </w:p>
+        </w:tc>
+        <w:tc>
+          <w:tcPr>
+            <w:tcW w:w="2126" w:type="dxa"/>
+          </w:tcPr>
+          <w:p>
+            <w:pPr>
+              <w:rPr>
+                <w:i/>
+                <w:iCs/>
+              </w:rPr>
+            </w:pPr>
+            <w:r>
+              <w:rPr>
+                <w:i/>
+                <w:iCs/>
+              </w:rPr>
+              <w:t xml:space="preserve">No filtering: </w:t>
+            </w:r>
+          </w:p>
+        </w:tc>
+      </w:tr>
+      <w:tr>
+        <w:tc>
+          <w:tcPr>
+            <w:tcW w:w="1087" w:type="dxa"/>
+            <w:vMerge w:val="restart"/>
+            <w:vAlign w:val="center"/>
+          </w:tcPr>
+          <w:p>
+            <w:r>
+              <w:t>M3_RNA</w:t>
+            </w:r>
+          </w:p>
+        </w:tc>
+        <w:tc>
+          <w:tcPr>
+            <w:tcW w:w="1351" w:type="dxa"/>
+            <w:vMerge w:val="restart"/>
+            <w:vAlign w:val="center"/>
+          </w:tcPr>
+          <w:p/>
+        </w:tc>
+        <w:tc>
+          <w:tcPr>
+            <w:tcW w:w="2410" w:type="dxa"/>
+            <w:vAlign w:val="center"/>
+          </w:tcPr>
+          <w:p>
+            <w:r>
+              <w:t>Phred ≤ 5</w:t>
+            </w:r>
+            <w:r>
+              <w:t xml:space="preserve">: </w:t>
+            </w:r>
+          </w:p>
+        </w:tc>
+        <w:tc>
+          <w:tcPr>
+            <w:tcW w:w="2126" w:type="dxa"/>
+          </w:tcPr>
+          <w:p>
+            <w:pPr>
+              <w:rPr>
+                <w:i/>
+                <w:iCs/>
+              </w:rPr>
+            </w:pPr>
+            <w:r>
+              <w:rPr>
+                <w:i/>
+                <w:iCs/>
+              </w:rPr>
+              <w:t xml:space="preserve">SortMeRNA: </w:t>
+            </w:r>
+          </w:p>
+        </w:tc>
+      </w:tr>
+      <w:tr>
+        <w:tc>
+          <w:tcPr>
+            <w:tcW w:w="1087" w:type="dxa"/>
+            <w:vMerge/>
+            <w:vAlign w:val="center"/>
+          </w:tcPr>
+          <w:p/>
+        </w:tc>
+        <w:tc>
+          <w:tcPr>
+            <w:tcW w:w="1351" w:type="dxa"/>
+            <w:vMerge/>
+            <w:vAlign w:val="center"/>
+          </w:tcPr>
+          <w:p/>
+        </w:tc>
+        <w:tc>
+          <w:tcPr>
+            <w:tcW w:w="2410" w:type="dxa"/>
+            <w:vAlign w:val="center"/>
+          </w:tcPr>
+          <w:p>
+            <w:r>
+              <w:t xml:space="preserve">Phred ≤ </w:t>
+            </w:r>
+            <w:r>
+              <w:t xml:space="preserve">10: </w:t>
+            </w:r>
+          </w:p>
+        </w:tc>
+        <w:tc>
+          <w:tcPr>
+            <w:tcW w:w="2126" w:type="dxa"/>
+          </w:tcPr>
+          <w:p>
+            <w:pPr>
+              <w:rPr>
+                <w:i/>
+                <w:iCs/>
+              </w:rPr>
+            </w:pPr>
+            <w:r>
+              <w:rPr>
+                <w:i/>
+                <w:iCs/>
+              </w:rPr>
+              <w:t xml:space="preserve">Barrnap: </w:t>
+            </w:r>
+          </w:p>
+        </w:tc>
+      </w:tr>
+      <w:tr>
+        <w:tc>
+          <w:tcPr>
+            <w:tcW w:w="1087" w:type="dxa"/>
+            <w:vMerge/>
+            <w:vAlign w:val="center"/>
+          </w:tcPr>
+          <w:p/>
+        </w:tc>
+        <w:tc>
+          <w:tcPr>
+            <w:tcW w:w="1351" w:type="dxa"/>
+            <w:vMerge/>
+            <w:vAlign w:val="center"/>
+          </w:tcPr>
+          <w:p/>
+        </w:tc>
+        <w:tc>
+          <w:tcPr>
+            <w:tcW w:w="2410" w:type="dxa"/>
+            <w:vAlign w:val="center"/>
+          </w:tcPr>
+          <w:p>
+            <w:r>
+              <w:t xml:space="preserve">Phred ≤ </w:t>
+            </w:r>
+            <w:r>
+              <w:t>1</w:t>
+            </w:r>
+            <w:r>
+              <w:t>5</w:t>
+            </w:r>
+            <w:r>
+              <w:t xml:space="preserve">: </w:t>
+            </w:r>
+          </w:p>
+        </w:tc>
+        <w:tc>
+          <w:tcPr>
+            <w:tcW w:w="2126" w:type="dxa"/>
+          </w:tcPr>
+          <w:p>
+            <w:pPr>
+              <w:rPr>
+                <w:i/>
+                <w:iCs/>
+              </w:rPr>
+            </w:pPr>
+            <w:r>
+              <w:rPr>
+                <w:i/>
+                <w:iCs/>
+              </w:rPr>
+              <w:t xml:space="preserve">rRNAFilter: </w:t>
+            </w:r>
+          </w:p>
+        </w:tc>
+      </w:tr>
+      <w:tr>
+        <w:tc>
+          <w:tcPr>
+            <w:tcW w:w="1087" w:type="dxa"/>
+            <w:vMerge/>
+            <w:vAlign w:val="center"/>
+          </w:tcPr>
+          <w:p/>
+        </w:tc>
+        <w:tc>
+          <w:tcPr>
+            <w:tcW w:w="1351" w:type="dxa"/>
+            <w:vMerge/>
+            <w:vAlign w:val="center"/>
+          </w:tcPr>
+          <w:p/>
+        </w:tc>
+        <w:tc>
+          <w:tcPr>
+            <w:tcW w:w="2410" w:type="dxa"/>
+            <w:vAlign w:val="center"/>
+          </w:tcPr>
+          <w:p>
+            <w:r>
+              <w:t xml:space="preserve">Phred ≤ </w:t>
+            </w:r>
+            <w:r>
+              <w:t xml:space="preserve">20: </w:t>
+            </w:r>
+          </w:p>
+        </w:tc>
+        <w:tc>
+          <w:tcPr>
+            <w:tcW w:w="2126" w:type="dxa"/>
+          </w:tcPr>
+          <w:p>
+            <w:pPr>
+              <w:rPr>
+                <w:i/>
+                <w:iCs/>
+              </w:rPr>
+            </w:pPr>
+            <w:r>
+              <w:rPr>
+                <w:i/>
+                <w:iCs/>
+              </w:rPr>
+              <w:t xml:space="preserve">No filtering: </w:t>
+            </w:r>
+          </w:p>
+        </w:tc>
+      </w:tr>
+      <w:tr>
+        <w:tc>
+          <w:tcPr>
+            <w:tcW w:w="1087" w:type="dxa"/>
+            <w:vMerge w:val="restart"/>
+            <w:vAlign w:val="center"/>
+          </w:tcPr>
+          <w:p>
+            <w:r>
+              <w:t>F1_RNA</w:t>
+            </w:r>
+          </w:p>
+        </w:tc>
+        <w:tc>
+          <w:tcPr>
+            <w:tcW w:w="1351" w:type="dxa"/>
+            <w:vMerge w:val="restart"/>
+            <w:vAlign w:val="center"/>
+          </w:tcPr>
+          <w:p/>
+        </w:tc>
+        <w:tc>
+          <w:tcPr>
+            <w:tcW w:w="2410" w:type="dxa"/>
+            <w:vAlign w:val="center"/>
+          </w:tcPr>
+          <w:p>
+            <w:r>
+              <w:t>Phred ≤ 5</w:t>
+            </w:r>
+            <w:r>
+              <w:t xml:space="preserve">: </w:t>
+            </w:r>
+          </w:p>
+        </w:tc>
+        <w:tc>
+          <w:tcPr>
+            <w:tcW w:w="2126" w:type="dxa"/>
+          </w:tcPr>
+          <w:p>
+            <w:pPr>
+              <w:rPr>
+                <w:i/>
+                <w:iCs/>
+              </w:rPr>
+            </w:pPr>
+            <w:r>
+              <w:rPr>
+                <w:i/>
+                <w:iCs/>
+              </w:rPr>
+              <w:t xml:space="preserve">SortMeRNA: </w:t>
+            </w:r>
+          </w:p>
+        </w:tc>
+      </w:tr>
+      <w:tr>
+        <w:tc>
+          <w:tcPr>
+            <w:tcW w:w="1087" w:type="dxa"/>
+            <w:vMerge/>
+            <w:vAlign w:val="center"/>
+          </w:tcPr>
+          <w:p/>
+        </w:tc>
+        <w:tc>
+          <w:tcPr>
+            <w:tcW w:w="1351" w:type="dxa"/>
+            <w:vMerge/>
+            <w:vAlign w:val="center"/>
+          </w:tcPr>
+          <w:p/>
+        </w:tc>
+        <w:tc>
+          <w:tcPr>
+            <w:tcW w:w="2410" w:type="dxa"/>
+            <w:vAlign w:val="center"/>
+          </w:tcPr>
+          <w:p>
+            <w:r>
+              <w:t xml:space="preserve">Phred ≤ </w:t>
+            </w:r>
+            <w:r>
+              <w:t xml:space="preserve">10: </w:t>
+            </w:r>
+          </w:p>
+        </w:tc>
+        <w:tc>
+          <w:tcPr>
+            <w:tcW w:w="2126" w:type="dxa"/>
+          </w:tcPr>
+          <w:p>
+            <w:pPr>
+              <w:rPr>
+                <w:i/>
+                <w:iCs/>
+              </w:rPr>
+            </w:pPr>
+            <w:r>
+              <w:rPr>
+                <w:i/>
+                <w:iCs/>
+              </w:rPr>
+              <w:t xml:space="preserve">Barrnap: </w:t>
+            </w:r>
+          </w:p>
+        </w:tc>
+      </w:tr>
+      <w:tr>
+        <w:tc>
+          <w:tcPr>
+            <w:tcW w:w="1087" w:type="dxa"/>
+            <w:vMerge/>
+            <w:vAlign w:val="center"/>
+          </w:tcPr>
+          <w:p/>
+        </w:tc>
+        <w:tc>
+          <w:tcPr>
+            <w:tcW w:w="1351" w:type="dxa"/>
+            <w:vMerge/>
+            <w:vAlign w:val="center"/>
+          </w:tcPr>
+          <w:p/>
+        </w:tc>
+        <w:tc>
+          <w:tcPr>
+            <w:tcW w:w="2410" w:type="dxa"/>
+            <w:vAlign w:val="center"/>
+          </w:tcPr>
+          <w:p>
+            <w:r>
+              <w:t xml:space="preserve">Phred ≤ </w:t>
+            </w:r>
+            <w:r>
+              <w:t>1</w:t>
+            </w:r>
+            <w:r>
+              <w:t>5</w:t>
+            </w:r>
+            <w:r>
+              <w:t xml:space="preserve">: </w:t>
+            </w:r>
+          </w:p>
+        </w:tc>
+        <w:tc>
+          <w:tcPr>
+            <w:tcW w:w="2126" w:type="dxa"/>
+          </w:tcPr>
+          <w:p>
+            <w:pPr>
+              <w:rPr>
+                <w:i/>
+                <w:iCs/>
+              </w:rPr>
+            </w:pPr>
+            <w:r>
+              <w:rPr>
+                <w:i/>
+                <w:iCs/>
+              </w:rPr>
+              <w:t xml:space="preserve">rRNAFilter: </w:t>
+            </w:r>
+          </w:p>
+        </w:tc>
+      </w:tr>
+      <w:tr>
+        <w:tc>
+          <w:tcPr>
+            <w:tcW w:w="1087" w:type="dxa"/>
+            <w:vMerge/>
+            <w:vAlign w:val="center"/>
+          </w:tcPr>
+          <w:p/>
+        </w:tc>
+        <w:tc>
+          <w:tcPr>
+            <w:tcW w:w="1351" w:type="dxa"/>
+            <w:vMerge/>
+            <w:vAlign w:val="center"/>
+          </w:tcPr>
+          <w:p/>
+        </w:tc>
+        <w:tc>
+          <w:tcPr>
+            <w:tcW w:w="2410" w:type="dxa"/>
+            <w:vAlign w:val="center"/>
+          </w:tcPr>
+          <w:p>
+            <w:r>
+              <w:t xml:space="preserve">Phred ≤ </w:t>
+            </w:r>
+            <w:r>
+              <w:t xml:space="preserve">20: </w:t>
+            </w:r>
+          </w:p>
+        </w:tc>
+        <w:tc>
+          <w:tcPr>
+            <w:tcW w:w="2126" w:type="dxa"/>
+          </w:tcPr>
+          <w:p>
+            <w:pPr>
+              <w:rPr>
+                <w:i/>
+                <w:iCs/>
+              </w:rPr>
+            </w:pPr>
+            <w:r>
+              <w:rPr>
+                <w:i/>
+                <w:iCs/>
+              </w:rPr>
+              <w:t xml:space="preserve">No filtering: </w:t>
+            </w:r>
+          </w:p>
+        </w:tc>
+      </w:tr>
+      <w:tr>
+        <w:tc>
+          <w:tcPr>
+            <w:tcW w:w="1087" w:type="dxa"/>
+            <w:vMerge w:val="restart"/>
+            <w:vAlign w:val="center"/>
+          </w:tcPr>
+          <w:p>
+            <w:r>
+              <w:t>F2_RNA</w:t>
+            </w:r>
+          </w:p>
+        </w:tc>
+        <w:tc>
+          <w:tcPr>
+            <w:tcW w:w="1351" w:type="dxa"/>
+            <w:vMerge w:val="restart"/>
+            <w:vAlign w:val="center"/>
+          </w:tcPr>
+          <w:p/>
+        </w:tc>
+        <w:tc>
+          <w:tcPr>
+            <w:tcW w:w="2410" w:type="dxa"/>
+            <w:vAlign w:val="center"/>
+          </w:tcPr>
+          <w:p>
+            <w:r>
+              <w:t>Phred ≤ 5</w:t>
+            </w:r>
+            <w:r>
+              <w:t xml:space="preserve">: </w:t>
+            </w:r>
+          </w:p>
+        </w:tc>
+        <w:tc>
+          <w:tcPr>
+            <w:tcW w:w="2126" w:type="dxa"/>
+          </w:tcPr>
+          <w:p>
+            <w:pPr>
+              <w:rPr>
+                <w:i/>
+                <w:iCs/>
+              </w:rPr>
+            </w:pPr>
+            <w:r>
+              <w:rPr>
+                <w:i/>
+                <w:iCs/>
+              </w:rPr>
+              <w:t xml:space="preserve">SortMeRNA: </w:t>
+            </w:r>
+          </w:p>
+        </w:tc>
+      </w:tr>
+      <w:tr>
+        <w:tc>
+          <w:tcPr>
+            <w:tcW w:w="1087" w:type="dxa"/>
+            <w:vMerge/>
+            <w:vAlign w:val="center"/>
+          </w:tcPr>
+          <w:p/>
+        </w:tc>
+        <w:tc>
+          <w:tcPr>
+            <w:tcW w:w="1351" w:type="dxa"/>
+            <w:vMerge/>
+            <w:vAlign w:val="center"/>
+          </w:tcPr>
+          <w:p/>
+        </w:tc>
+        <w:tc>
+          <w:tcPr>
+            <w:tcW w:w="2410" w:type="dxa"/>
+            <w:vAlign w:val="center"/>
+          </w:tcPr>
+          <w:p>
+            <w:r>
+              <w:t xml:space="preserve">Phred ≤ </w:t>
+            </w:r>
+            <w:r>
+              <w:t xml:space="preserve">10: </w:t>
+            </w:r>
+          </w:p>
+        </w:tc>
+        <w:tc>
+          <w:tcPr>
+            <w:tcW w:w="2126" w:type="dxa"/>
+          </w:tcPr>
+          <w:p>
+            <w:pPr>
+              <w:rPr>
+                <w:i/>
+                <w:iCs/>
+              </w:rPr>
+            </w:pPr>
+            <w:r>
+              <w:rPr>
+                <w:i/>
+                <w:iCs/>
+              </w:rPr>
+              <w:t xml:space="preserve">Barrnap: </w:t>
+            </w:r>
+          </w:p>
+        </w:tc>
+      </w:tr>
+      <w:tr>
+        <w:tc>
+          <w:tcPr>
+            <w:tcW w:w="1087" w:type="dxa"/>
+            <w:vMerge/>
+            <w:vAlign w:val="center"/>
+          </w:tcPr>
+          <w:p/>
+        </w:tc>
+        <w:tc>
+          <w:tcPr>
+            <w:tcW w:w="1351" w:type="dxa"/>
+            <w:vMerge/>
+            <w:vAlign w:val="center"/>
+          </w:tcPr>
+          <w:p/>
+        </w:tc>
+        <w:tc>
+          <w:tcPr>
+            <w:tcW w:w="2410" w:type="dxa"/>
+            <w:vAlign w:val="center"/>
+          </w:tcPr>
+          <w:p>
+            <w:r>
+              <w:t xml:space="preserve">Phred ≤ </w:t>
+            </w:r>
+            <w:r>
+              <w:t>1</w:t>
+            </w:r>
+            <w:r>
+              <w:t>5</w:t>
+            </w:r>
+            <w:r>
+              <w:t xml:space="preserve">: </w:t>
+            </w:r>
+          </w:p>
+        </w:tc>
+        <w:tc>
+          <w:tcPr>
+            <w:tcW w:w="2126" w:type="dxa"/>
+          </w:tcPr>
+          <w:p>
+            <w:pPr>
+              <w:rPr>
+                <w:i/>
+                <w:iCs/>
+              </w:rPr>
+            </w:pPr>
+            <w:r>
+              <w:rPr>
+                <w:i/>
+                <w:iCs/>
+              </w:rPr>
+              <w:t xml:space="preserve">rRNAFilter: </w:t>
+            </w:r>
+          </w:p>
+        </w:tc>
+      </w:tr>
+      <w:tr>
+        <w:tc>
+          <w:tcPr>
+            <w:tcW w:w="1087" w:type="dxa"/>
+            <w:vMerge/>
+            <w:vAlign w:val="center"/>
+          </w:tcPr>
+          <w:p/>
+        </w:tc>
+        <w:tc>
+          <w:tcPr>
+            <w:tcW w:w="1351" w:type="dxa"/>
+            <w:vMerge/>
+            <w:vAlign w:val="center"/>
+          </w:tcPr>
+          <w:p/>
+        </w:tc>
+        <w:tc>
+          <w:tcPr>
+            <w:tcW w:w="2410" w:type="dxa"/>
+            <w:vAlign w:val="center"/>
+          </w:tcPr>
+          <w:p>
+            <w:r>
+              <w:t xml:space="preserve">Phred ≤ </w:t>
+            </w:r>
+            <w:r>
+              <w:t xml:space="preserve">20: </w:t>
+            </w:r>
+          </w:p>
+        </w:tc>
+        <w:tc>
+          <w:tcPr>
+            <w:tcW w:w="2126" w:type="dxa"/>
+          </w:tcPr>
+          <w:p>
+            <w:pPr>
+              <w:rPr>
+                <w:i/>
+                <w:iCs/>
+              </w:rPr>
+            </w:pPr>
+            <w:r>
+              <w:rPr>
+                <w:i/>
+                <w:iCs/>
+              </w:rPr>
+              <w:t xml:space="preserve">No filtering: </w:t>
+            </w:r>
+          </w:p>
+        </w:tc>
+      </w:tr>
+      <w:tr>
+        <w:tc>
+          <w:tcPr>
+            <w:tcW w:w="1087" w:type="dxa"/>
+            <w:vMerge w:val="restart"/>
+            <w:vAlign w:val="center"/>
+          </w:tcPr>
+          <w:p>
+            <w:r>
+              <w:t>F3_RNA</w:t>
+            </w:r>
+          </w:p>
+        </w:tc>
+        <w:tc>
+          <w:tcPr>
+            <w:tcW w:w="1351" w:type="dxa"/>
+            <w:vMerge w:val="restart"/>
+            <w:vAlign w:val="center"/>
+          </w:tcPr>
+          <w:p/>
+        </w:tc>
+        <w:tc>
+          <w:tcPr>
+            <w:tcW w:w="2410" w:type="dxa"/>
+            <w:vAlign w:val="center"/>
+          </w:tcPr>
+          <w:p>
+            <w:r>
+              <w:t>Phred ≤ 5</w:t>
+            </w:r>
+            <w:r>
+              <w:t xml:space="preserve">: </w:t>
+            </w:r>
+          </w:p>
+        </w:tc>
+        <w:tc>
+          <w:tcPr>
+            <w:tcW w:w="2126" w:type="dxa"/>
+          </w:tcPr>
+          <w:p>
+            <w:pPr>
+              <w:rPr>
+                <w:i/>
+                <w:iCs/>
+              </w:rPr>
+            </w:pPr>
+            <w:r>
+              <w:rPr>
+                <w:i/>
+                <w:iCs/>
+              </w:rPr>
+              <w:t xml:space="preserve">SortMeRNA: </w:t>
+            </w:r>
+          </w:p>
+        </w:tc>
+      </w:tr>
+      <w:tr>
+        <w:tc>
+          <w:tcPr>
+            <w:tcW w:w="1087" w:type="dxa"/>
+            <w:vMerge/>
+          </w:tcPr>
+          <w:p/>
+        </w:tc>
+        <w:tc>
+          <w:tcPr>
+            <w:tcW w:w="1351" w:type="dxa"/>
+            <w:vMerge/>
+          </w:tcPr>
+          <w:p/>
+        </w:tc>
+        <w:tc>
+          <w:tcPr>
+            <w:tcW w:w="2410" w:type="dxa"/>
+            <w:vAlign w:val="center"/>
+          </w:tcPr>
+          <w:p>
+            <w:r>
+              <w:t xml:space="preserve">Phred ≤ </w:t>
+            </w:r>
+            <w:r>
+              <w:t xml:space="preserve">10: </w:t>
+            </w:r>
+          </w:p>
+        </w:tc>
+        <w:tc>
+          <w:tcPr>
+            <w:tcW w:w="2126" w:type="dxa"/>
+          </w:tcPr>
+          <w:p>
+            <w:pPr>
+              <w:rPr>
+                <w:i/>
+                <w:iCs/>
+              </w:rPr>
+            </w:pPr>
+            <w:r>
+              <w:rPr>
+                <w:i/>
+                <w:iCs/>
+              </w:rPr>
+              <w:t xml:space="preserve">Barrnap: </w:t>
+            </w:r>
+          </w:p>
+        </w:tc>
+      </w:tr>
+      <w:tr>
+        <w:tc>
+          <w:tcPr>
+            <w:tcW w:w="1087" w:type="dxa"/>
+            <w:vMerge/>
+          </w:tcPr>
+          <w:p/>
+        </w:tc>
+        <w:tc>
+          <w:tcPr>
+            <w:tcW w:w="1351" w:type="dxa"/>
+            <w:vMerge/>
+          </w:tcPr>
+          <w:p/>
+        </w:tc>
+        <w:tc>
+          <w:tcPr>
+            <w:tcW w:w="2410" w:type="dxa"/>
+            <w:vAlign w:val="center"/>
+          </w:tcPr>
+          <w:p>
+            <w:r>
+              <w:t xml:space="preserve">Phred ≤ </w:t>
+            </w:r>
+            <w:r>
+              <w:t>1</w:t>
+            </w:r>
+            <w:r>
+              <w:t>5</w:t>
+            </w:r>
+            <w:r>
+              <w:t xml:space="preserve">: </w:t>
+            </w:r>
+          </w:p>
+        </w:tc>
+        <w:tc>
+          <w:tcPr>
+            <w:tcW w:w="2126" w:type="dxa"/>
+          </w:tcPr>
+          <w:p>
+            <w:pPr>
+              <w:rPr>
+                <w:i/>
+                <w:iCs/>
+              </w:rPr>
+            </w:pPr>
+            <w:r>
+              <w:rPr>
+                <w:i/>
+                <w:iCs/>
+              </w:rPr>
+              <w:t xml:space="preserve">rRNAFilter: </w:t>
+            </w:r>
+          </w:p>
+        </w:tc>
+      </w:tr>
+      <w:tr>
+        <w:tc>
+          <w:tcPr>
+            <w:tcW w:w="1087" w:type="dxa"/>
+            <w:vMerge/>
+          </w:tcPr>
+          <w:p/>
+        </w:tc>
+        <w:tc>
+          <w:tcPr>
+            <w:tcW w:w="1351" w:type="dxa"/>
+            <w:vMerge/>
+          </w:tcPr>
+          <w:p/>
+        </w:tc>
+        <w:tc>
+          <w:tcPr>
+            <w:tcW w:w="2410" w:type="dxa"/>
+            <w:vAlign w:val="center"/>
+          </w:tcPr>
+          <w:p>
+            <w:r>
+              <w:t xml:space="preserve">Phred ≤ </w:t>
+            </w:r>
+            <w:r>
+              <w:t xml:space="preserve">20: </w:t>
+            </w:r>
+          </w:p>
         </w:tc>
         <w:tc>
           <w:tcPr>
@@ -12378,14 +13981,27 @@
       <w:r>
         <w:t xml:space="preserve">Supplementary Figure </w:t>
       </w:r>
-      <w:fldSimple w:instr=" SEQ Supplementary_Figure \* ARABIC ">
-        <w:r>
-          <w:rPr>
-            <w:noProof/>
-          </w:rPr>
-          <w:t>1</w:t>
-        </w:r>
-      </w:fldSimple>
+      <w:r>
+        <w:fldChar w:fldCharType="begin"/>
+      </w:r>
+      <w:r>
+        <w:instrText xml:space="preserve"> SEQ Supplementary_Figure \* ARABIC </w:instrText>
+      </w:r>
+      <w:r>
+        <w:fldChar w:fldCharType="separate"/>
+      </w:r>
+      <w:r>
+        <w:rPr>
+          <w:noProof/>
+        </w:rPr>
+        <w:t>1</w:t>
+      </w:r>
+      <w:r>
+        <w:rPr>
+          <w:noProof/>
+        </w:rPr>
+        <w:fldChar w:fldCharType="end"/>
+      </w:r>
       <w:r>
         <w:t>: Fish tank</w:t>
       </w:r>

</xml_diff>